<commit_message>
Tareas fin de semana 20/10
</commit_message>
<xml_diff>
--- a/13 Modelos de negocios/Unidad 3 Portafolio 19580589 Castillo Jr Gregorio.docx
+++ b/13 Modelos de negocios/Unidad 3 Portafolio 19580589 Castillo Jr Gregorio.docx
@@ -2532,7 +2532,11 @@
     <w:sdt>
       <w:sdtPr>
         <w:rPr>
-          <w:lang w:val="es-ES"/>
+          <w:rFonts w:asciiTheme="minorHAnsi" w:eastAsiaTheme="minorHAnsi" w:hAnsiTheme="minorHAnsi" w:cstheme="minorBidi"/>
+          <w:color w:val="auto"/>
+          <w:sz w:val="22"/>
+          <w:szCs w:val="22"/>
+          <w:lang w:val="es-ES" w:eastAsia="en-US"/>
         </w:rPr>
         <w:id w:val="837118128"/>
         <w:docPartObj>
@@ -2542,13 +2546,8 @@
       </w:sdtPr>
       <w:sdtEndPr>
         <w:rPr>
-          <w:rFonts w:asciiTheme="minorHAnsi" w:eastAsiaTheme="minorHAnsi" w:hAnsiTheme="minorHAnsi" w:cstheme="minorBidi"/>
           <w:b/>
           <w:bCs/>
-          <w:color w:val="auto"/>
-          <w:sz w:val="22"/>
-          <w:szCs w:val="22"/>
-          <w:lang w:eastAsia="en-US"/>
         </w:rPr>
       </w:sdtEndPr>
       <w:sdtContent>
@@ -3353,6 +3352,899 @@
     <w:p>
       <w:pPr>
         <w:spacing w:line="360" w:lineRule="auto"/>
+        <w:jc w:val="both"/>
+        <w:rPr>
+          <w:rFonts w:ascii="Arial" w:hAnsi="Arial" w:cs="Arial"/>
+          <w:sz w:val="24"/>
+          <w:szCs w:val="24"/>
+          <w:lang w:eastAsia="es-MX"/>
+        </w:rPr>
+      </w:pPr>
+    </w:p>
+    <w:p>
+      <w:pPr>
+        <w:spacing w:line="360" w:lineRule="auto"/>
+        <w:jc w:val="both"/>
+        <w:rPr>
+          <w:rFonts w:ascii="Arial" w:hAnsi="Arial" w:cs="Arial"/>
+          <w:sz w:val="24"/>
+          <w:szCs w:val="24"/>
+          <w:lang w:eastAsia="es-MX"/>
+        </w:rPr>
+      </w:pPr>
+      <w:r>
+        <w:rPr>
+          <w:rFonts w:ascii="Arial" w:hAnsi="Arial" w:cs="Arial"/>
+          <w:sz w:val="24"/>
+          <w:szCs w:val="24"/>
+          <w:lang w:eastAsia="es-MX"/>
+        </w:rPr>
+        <w:t xml:space="preserve">Google </w:t>
+      </w:r>
+    </w:p>
+    <w:p>
+      <w:pPr>
+        <w:shd w:val="clear" w:color="auto" w:fill="FFFFFF"/>
+        <w:spacing w:after="450" w:line="360" w:lineRule="auto"/>
+        <w:jc w:val="both"/>
+        <w:rPr>
+          <w:rFonts w:ascii="Arial" w:eastAsia="Times New Roman" w:hAnsi="Arial" w:cs="Arial"/>
+          <w:sz w:val="24"/>
+          <w:szCs w:val="24"/>
+          <w:lang w:eastAsia="es-MX"/>
+        </w:rPr>
+      </w:pPr>
+      <w:r>
+        <w:rPr>
+          <w:rFonts w:ascii="Arial" w:eastAsia="Times New Roman" w:hAnsi="Arial" w:cs="Arial"/>
+          <w:sz w:val="24"/>
+          <w:szCs w:val="24"/>
+          <w:lang w:eastAsia="es-MX"/>
+        </w:rPr>
+        <w:t xml:space="preserve">Lo único que necesitas para obtener la certificación oficial de Google </w:t>
+      </w:r>
+      <w:proofErr w:type="spellStart"/>
+      <w:r>
+        <w:rPr>
+          <w:rFonts w:ascii="Arial" w:eastAsia="Times New Roman" w:hAnsi="Arial" w:cs="Arial"/>
+          <w:sz w:val="24"/>
+          <w:szCs w:val="24"/>
+          <w:lang w:eastAsia="es-MX"/>
+        </w:rPr>
+        <w:t>Ads</w:t>
+      </w:r>
+      <w:proofErr w:type="spellEnd"/>
+      <w:r>
+        <w:rPr>
+          <w:rFonts w:ascii="Arial" w:eastAsia="Times New Roman" w:hAnsi="Arial" w:cs="Arial"/>
+          <w:sz w:val="24"/>
+          <w:szCs w:val="24"/>
+          <w:lang w:eastAsia="es-MX"/>
+        </w:rPr>
+        <w:t xml:space="preserve"> es crear la cuenta donde realizas los exámenes, en este caso, Google </w:t>
+      </w:r>
+      <w:proofErr w:type="spellStart"/>
+      <w:r>
+        <w:rPr>
+          <w:rFonts w:ascii="Arial" w:eastAsia="Times New Roman" w:hAnsi="Arial" w:cs="Arial"/>
+          <w:sz w:val="24"/>
+          <w:szCs w:val="24"/>
+          <w:lang w:eastAsia="es-MX"/>
+        </w:rPr>
+        <w:t>Skillshop</w:t>
+      </w:r>
+      <w:proofErr w:type="spellEnd"/>
+      <w:r>
+        <w:rPr>
+          <w:rFonts w:ascii="Arial" w:eastAsia="Times New Roman" w:hAnsi="Arial" w:cs="Arial"/>
+          <w:sz w:val="24"/>
+          <w:szCs w:val="24"/>
+          <w:lang w:eastAsia="es-MX"/>
+        </w:rPr>
+        <w:t xml:space="preserve"> con un correo de </w:t>
+      </w:r>
+      <w:proofErr w:type="spellStart"/>
+      <w:r>
+        <w:rPr>
+          <w:rFonts w:ascii="Arial" w:eastAsia="Times New Roman" w:hAnsi="Arial" w:cs="Arial"/>
+          <w:sz w:val="24"/>
+          <w:szCs w:val="24"/>
+          <w:lang w:eastAsia="es-MX"/>
+        </w:rPr>
+        <w:t>gmail</w:t>
+      </w:r>
+      <w:proofErr w:type="spellEnd"/>
+      <w:r>
+        <w:rPr>
+          <w:rFonts w:ascii="Arial" w:eastAsia="Times New Roman" w:hAnsi="Arial" w:cs="Arial"/>
+          <w:sz w:val="24"/>
+          <w:szCs w:val="24"/>
+          <w:lang w:eastAsia="es-MX"/>
+        </w:rPr>
+        <w:t xml:space="preserve"> y aprobar algún </w:t>
+      </w:r>
+      <w:proofErr w:type="spellStart"/>
+      <w:r>
+        <w:rPr>
+          <w:rFonts w:ascii="Arial" w:eastAsia="Times New Roman" w:hAnsi="Arial" w:cs="Arial"/>
+          <w:sz w:val="24"/>
+          <w:szCs w:val="24"/>
+          <w:lang w:eastAsia="es-MX"/>
+        </w:rPr>
+        <w:t>exámen</w:t>
+      </w:r>
+      <w:proofErr w:type="spellEnd"/>
+      <w:r>
+        <w:rPr>
+          <w:rFonts w:ascii="Arial" w:eastAsia="Times New Roman" w:hAnsi="Arial" w:cs="Arial"/>
+          <w:sz w:val="24"/>
+          <w:szCs w:val="24"/>
+          <w:lang w:eastAsia="es-MX"/>
+        </w:rPr>
+        <w:t xml:space="preserve"> de las 6 especializaciones que son:</w:t>
+      </w:r>
+    </w:p>
+    <w:p>
+      <w:pPr>
+        <w:numPr>
+          <w:ilvl w:val="0"/>
+          <w:numId w:val="15"/>
+        </w:numPr>
+        <w:shd w:val="clear" w:color="auto" w:fill="FFFFFF"/>
+        <w:spacing w:before="100" w:beforeAutospacing="1" w:after="100" w:afterAutospacing="1" w:line="360" w:lineRule="auto"/>
+        <w:ind w:left="1320"/>
+        <w:jc w:val="both"/>
+        <w:rPr>
+          <w:rFonts w:ascii="Arial" w:eastAsia="Times New Roman" w:hAnsi="Arial" w:cs="Arial"/>
+          <w:sz w:val="24"/>
+          <w:szCs w:val="24"/>
+          <w:lang w:eastAsia="es-MX"/>
+        </w:rPr>
+      </w:pPr>
+      <w:r>
+        <w:rPr>
+          <w:rFonts w:ascii="Arial" w:eastAsia="Times New Roman" w:hAnsi="Arial" w:cs="Arial"/>
+          <w:sz w:val="24"/>
+          <w:szCs w:val="24"/>
+          <w:lang w:eastAsia="es-MX"/>
+        </w:rPr>
+        <w:t xml:space="preserve">Certificación en Búsqueda de Google </w:t>
+      </w:r>
+      <w:proofErr w:type="spellStart"/>
+      <w:r>
+        <w:rPr>
+          <w:rFonts w:ascii="Arial" w:eastAsia="Times New Roman" w:hAnsi="Arial" w:cs="Arial"/>
+          <w:sz w:val="24"/>
+          <w:szCs w:val="24"/>
+          <w:lang w:eastAsia="es-MX"/>
+        </w:rPr>
+        <w:t>Ads</w:t>
+      </w:r>
+      <w:proofErr w:type="spellEnd"/>
+    </w:p>
+    <w:p>
+      <w:pPr>
+        <w:numPr>
+          <w:ilvl w:val="0"/>
+          <w:numId w:val="15"/>
+        </w:numPr>
+        <w:shd w:val="clear" w:color="auto" w:fill="FFFFFF"/>
+        <w:spacing w:before="100" w:beforeAutospacing="1" w:after="100" w:afterAutospacing="1" w:line="360" w:lineRule="auto"/>
+        <w:ind w:left="1320"/>
+        <w:jc w:val="both"/>
+        <w:rPr>
+          <w:rFonts w:ascii="Arial" w:eastAsia="Times New Roman" w:hAnsi="Arial" w:cs="Arial"/>
+          <w:sz w:val="24"/>
+          <w:szCs w:val="24"/>
+          <w:lang w:eastAsia="es-MX"/>
+        </w:rPr>
+      </w:pPr>
+      <w:r>
+        <w:rPr>
+          <w:rFonts w:ascii="Arial" w:eastAsia="Times New Roman" w:hAnsi="Arial" w:cs="Arial"/>
+          <w:sz w:val="24"/>
+          <w:szCs w:val="24"/>
+          <w:lang w:eastAsia="es-MX"/>
+        </w:rPr>
+        <w:t xml:space="preserve">Certificación en </w:t>
+      </w:r>
+      <w:proofErr w:type="spellStart"/>
+      <w:r>
+        <w:rPr>
+          <w:rFonts w:ascii="Arial" w:eastAsia="Times New Roman" w:hAnsi="Arial" w:cs="Arial"/>
+          <w:sz w:val="24"/>
+          <w:szCs w:val="24"/>
+          <w:lang w:eastAsia="es-MX"/>
+        </w:rPr>
+        <w:t>Display</w:t>
+      </w:r>
+      <w:proofErr w:type="spellEnd"/>
+      <w:r>
+        <w:rPr>
+          <w:rFonts w:ascii="Arial" w:eastAsia="Times New Roman" w:hAnsi="Arial" w:cs="Arial"/>
+          <w:sz w:val="24"/>
+          <w:szCs w:val="24"/>
+          <w:lang w:eastAsia="es-MX"/>
+        </w:rPr>
+        <w:t xml:space="preserve"> de Google </w:t>
+      </w:r>
+      <w:proofErr w:type="spellStart"/>
+      <w:r>
+        <w:rPr>
+          <w:rFonts w:ascii="Arial" w:eastAsia="Times New Roman" w:hAnsi="Arial" w:cs="Arial"/>
+          <w:sz w:val="24"/>
+          <w:szCs w:val="24"/>
+          <w:lang w:eastAsia="es-MX"/>
+        </w:rPr>
+        <w:t>Ads</w:t>
+      </w:r>
+      <w:proofErr w:type="spellEnd"/>
+    </w:p>
+    <w:p>
+      <w:pPr>
+        <w:numPr>
+          <w:ilvl w:val="0"/>
+          <w:numId w:val="15"/>
+        </w:numPr>
+        <w:shd w:val="clear" w:color="auto" w:fill="FFFFFF"/>
+        <w:spacing w:before="100" w:beforeAutospacing="1" w:after="100" w:afterAutospacing="1" w:line="360" w:lineRule="auto"/>
+        <w:ind w:left="1320"/>
+        <w:jc w:val="both"/>
+        <w:rPr>
+          <w:rFonts w:ascii="Arial" w:eastAsia="Times New Roman" w:hAnsi="Arial" w:cs="Arial"/>
+          <w:sz w:val="24"/>
+          <w:szCs w:val="24"/>
+          <w:lang w:eastAsia="es-MX"/>
+        </w:rPr>
+      </w:pPr>
+      <w:r>
+        <w:rPr>
+          <w:rFonts w:ascii="Arial" w:eastAsia="Times New Roman" w:hAnsi="Arial" w:cs="Arial"/>
+          <w:sz w:val="24"/>
+          <w:szCs w:val="24"/>
+          <w:lang w:eastAsia="es-MX"/>
+        </w:rPr>
+        <w:t>Certificación en Shopping</w:t>
+      </w:r>
+    </w:p>
+    <w:p>
+      <w:pPr>
+        <w:numPr>
+          <w:ilvl w:val="0"/>
+          <w:numId w:val="15"/>
+        </w:numPr>
+        <w:shd w:val="clear" w:color="auto" w:fill="FFFFFF"/>
+        <w:spacing w:before="100" w:beforeAutospacing="1" w:after="100" w:afterAutospacing="1" w:line="360" w:lineRule="auto"/>
+        <w:ind w:left="1320"/>
+        <w:jc w:val="both"/>
+        <w:rPr>
+          <w:rFonts w:ascii="Arial" w:eastAsia="Times New Roman" w:hAnsi="Arial" w:cs="Arial"/>
+          <w:sz w:val="24"/>
+          <w:szCs w:val="24"/>
+          <w:lang w:eastAsia="es-MX"/>
+        </w:rPr>
+      </w:pPr>
+      <w:r>
+        <w:rPr>
+          <w:rFonts w:ascii="Arial" w:eastAsia="Times New Roman" w:hAnsi="Arial" w:cs="Arial"/>
+          <w:sz w:val="24"/>
+          <w:szCs w:val="24"/>
+          <w:lang w:eastAsia="es-MX"/>
+        </w:rPr>
+        <w:t xml:space="preserve">Certificación en Video de Google </w:t>
+      </w:r>
+      <w:proofErr w:type="spellStart"/>
+      <w:r>
+        <w:rPr>
+          <w:rFonts w:ascii="Arial" w:eastAsia="Times New Roman" w:hAnsi="Arial" w:cs="Arial"/>
+          <w:sz w:val="24"/>
+          <w:szCs w:val="24"/>
+          <w:lang w:eastAsia="es-MX"/>
+        </w:rPr>
+        <w:t>Ads</w:t>
+      </w:r>
+      <w:proofErr w:type="spellEnd"/>
+    </w:p>
+    <w:p>
+      <w:pPr>
+        <w:numPr>
+          <w:ilvl w:val="0"/>
+          <w:numId w:val="15"/>
+        </w:numPr>
+        <w:shd w:val="clear" w:color="auto" w:fill="FFFFFF"/>
+        <w:spacing w:before="100" w:beforeAutospacing="1" w:after="100" w:afterAutospacing="1" w:line="360" w:lineRule="auto"/>
+        <w:ind w:left="1320"/>
+        <w:jc w:val="both"/>
+        <w:rPr>
+          <w:rFonts w:ascii="Arial" w:eastAsia="Times New Roman" w:hAnsi="Arial" w:cs="Arial"/>
+          <w:sz w:val="24"/>
+          <w:szCs w:val="24"/>
+          <w:lang w:eastAsia="es-MX"/>
+        </w:rPr>
+      </w:pPr>
+      <w:r>
+        <w:rPr>
+          <w:rFonts w:ascii="Arial" w:eastAsia="Times New Roman" w:hAnsi="Arial" w:cs="Arial"/>
+          <w:sz w:val="24"/>
+          <w:szCs w:val="24"/>
+          <w:lang w:eastAsia="es-MX"/>
+        </w:rPr>
+        <w:t xml:space="preserve">Certificación en Medición de Google </w:t>
+      </w:r>
+      <w:proofErr w:type="spellStart"/>
+      <w:r>
+        <w:rPr>
+          <w:rFonts w:ascii="Arial" w:eastAsia="Times New Roman" w:hAnsi="Arial" w:cs="Arial"/>
+          <w:sz w:val="24"/>
+          <w:szCs w:val="24"/>
+          <w:lang w:eastAsia="es-MX"/>
+        </w:rPr>
+        <w:t>Ads</w:t>
+      </w:r>
+      <w:proofErr w:type="spellEnd"/>
+    </w:p>
+    <w:p>
+      <w:pPr>
+        <w:numPr>
+          <w:ilvl w:val="0"/>
+          <w:numId w:val="15"/>
+        </w:numPr>
+        <w:shd w:val="clear" w:color="auto" w:fill="FFFFFF"/>
+        <w:spacing w:before="100" w:beforeAutospacing="1" w:after="100" w:afterAutospacing="1" w:line="360" w:lineRule="auto"/>
+        <w:ind w:left="1320"/>
+        <w:jc w:val="both"/>
+        <w:rPr>
+          <w:rFonts w:ascii="Arial" w:eastAsia="Times New Roman" w:hAnsi="Arial" w:cs="Arial"/>
+          <w:sz w:val="24"/>
+          <w:szCs w:val="24"/>
+          <w:lang w:eastAsia="es-MX"/>
+        </w:rPr>
+      </w:pPr>
+      <w:r>
+        <w:rPr>
+          <w:rFonts w:ascii="Arial" w:eastAsia="Times New Roman" w:hAnsi="Arial" w:cs="Arial"/>
+          <w:sz w:val="24"/>
+          <w:szCs w:val="24"/>
+          <w:lang w:eastAsia="es-MX"/>
+        </w:rPr>
+        <w:t xml:space="preserve">Certificación en Aplicaciones de Google </w:t>
+      </w:r>
+      <w:proofErr w:type="spellStart"/>
+      <w:r>
+        <w:rPr>
+          <w:rFonts w:ascii="Arial" w:eastAsia="Times New Roman" w:hAnsi="Arial" w:cs="Arial"/>
+          <w:sz w:val="24"/>
+          <w:szCs w:val="24"/>
+          <w:lang w:eastAsia="es-MX"/>
+        </w:rPr>
+        <w:t>Ads</w:t>
+      </w:r>
+      <w:proofErr w:type="spellEnd"/>
+    </w:p>
+    <w:p>
+      <w:pPr>
+        <w:spacing w:line="360" w:lineRule="auto"/>
+        <w:jc w:val="both"/>
+        <w:rPr>
+          <w:rFonts w:ascii="Arial" w:hAnsi="Arial" w:cs="Arial"/>
+          <w:sz w:val="24"/>
+          <w:szCs w:val="24"/>
+          <w:lang w:eastAsia="es-MX"/>
+        </w:rPr>
+      </w:pPr>
+    </w:p>
+    <w:p>
+      <w:pPr>
+        <w:spacing w:line="360" w:lineRule="auto"/>
+        <w:jc w:val="both"/>
+        <w:rPr>
+          <w:rFonts w:ascii="Arial" w:hAnsi="Arial" w:cs="Arial"/>
+          <w:sz w:val="24"/>
+          <w:szCs w:val="24"/>
+          <w:lang w:eastAsia="es-MX"/>
+        </w:rPr>
+      </w:pPr>
+      <w:r>
+        <w:rPr>
+          <w:rFonts w:ascii="Arial" w:hAnsi="Arial" w:cs="Arial"/>
+          <w:sz w:val="24"/>
+          <w:szCs w:val="24"/>
+          <w:lang w:eastAsia="es-MX"/>
+        </w:rPr>
+        <w:t>AWS (Amazon)</w:t>
+      </w:r>
+    </w:p>
+    <w:p>
+      <w:pPr>
+        <w:pStyle w:val="NormalWeb"/>
+        <w:spacing w:before="0" w:beforeAutospacing="0" w:after="0" w:afterAutospacing="0" w:line="360" w:lineRule="auto"/>
+        <w:jc w:val="both"/>
+        <w:rPr>
+          <w:rFonts w:ascii="Arial" w:hAnsi="Arial" w:cs="Arial"/>
+        </w:rPr>
+      </w:pPr>
+      <w:r>
+        <w:rPr>
+          <w:rFonts w:ascii="Arial" w:hAnsi="Arial" w:cs="Arial"/>
+        </w:rPr>
+        <w:t xml:space="preserve">Los candidatos potenciales y actuales, así como los individuos certificados por AWS, pueden enviar preguntas generales al Servicio de Atención al Cliente de AWS Training and </w:t>
+      </w:r>
+      <w:proofErr w:type="spellStart"/>
+      <w:r>
+        <w:rPr>
+          <w:rFonts w:ascii="Arial" w:hAnsi="Arial" w:cs="Arial"/>
+        </w:rPr>
+        <w:t>Certification</w:t>
+      </w:r>
+      <w:proofErr w:type="spellEnd"/>
+      <w:r>
+        <w:rPr>
+          <w:rFonts w:ascii="Arial" w:hAnsi="Arial" w:cs="Arial"/>
+        </w:rPr>
+        <w:t xml:space="preserve"> al completar un ticket con toda la información pertinente y solicitada. Recuerde que divulgar o diseminar el contenido de cualquier examen de AWS </w:t>
+      </w:r>
+      <w:proofErr w:type="spellStart"/>
+      <w:r>
+        <w:rPr>
+          <w:rFonts w:ascii="Arial" w:hAnsi="Arial" w:cs="Arial"/>
+        </w:rPr>
+        <w:t>Certification</w:t>
+      </w:r>
+      <w:proofErr w:type="spellEnd"/>
+      <w:r>
+        <w:rPr>
+          <w:rFonts w:ascii="Arial" w:hAnsi="Arial" w:cs="Arial"/>
+        </w:rPr>
+        <w:t xml:space="preserve"> es una violación al Acuerdo del Programa de AWS </w:t>
+      </w:r>
+      <w:proofErr w:type="spellStart"/>
+      <w:r>
+        <w:rPr>
+          <w:rFonts w:ascii="Arial" w:hAnsi="Arial" w:cs="Arial"/>
+        </w:rPr>
+        <w:t>Certification</w:t>
+      </w:r>
+      <w:proofErr w:type="spellEnd"/>
+      <w:r>
+        <w:rPr>
+          <w:rFonts w:ascii="Arial" w:hAnsi="Arial" w:cs="Arial"/>
+        </w:rPr>
+        <w:t>, por lo que no se permite que las preguntas al Servicio de Atención al Cliente hagan referencia al contenido del examen.</w:t>
+      </w:r>
+    </w:p>
+    <w:p>
+      <w:pPr>
+        <w:pStyle w:val="Ttulo4"/>
+        <w:spacing w:before="225" w:after="225" w:line="360" w:lineRule="auto"/>
+        <w:jc w:val="both"/>
+        <w:rPr>
+          <w:rFonts w:ascii="Arial" w:hAnsi="Arial" w:cs="Arial"/>
+          <w:color w:val="auto"/>
+          <w:sz w:val="24"/>
+          <w:szCs w:val="24"/>
+        </w:rPr>
+      </w:pPr>
+      <w:r>
+        <w:rPr>
+          <w:rFonts w:ascii="Arial" w:hAnsi="Arial" w:cs="Arial"/>
+          <w:b/>
+          <w:bCs/>
+          <w:color w:val="auto"/>
+          <w:sz w:val="24"/>
+          <w:szCs w:val="24"/>
+        </w:rPr>
+        <w:t>Verificación de la certificación</w:t>
+      </w:r>
+    </w:p>
+    <w:p>
+      <w:pPr>
+        <w:pStyle w:val="NormalWeb"/>
+        <w:spacing w:before="0" w:beforeAutospacing="0" w:after="225" w:afterAutospacing="0" w:line="360" w:lineRule="auto"/>
+        <w:jc w:val="both"/>
+        <w:rPr>
+          <w:rFonts w:ascii="Arial" w:hAnsi="Arial" w:cs="Arial"/>
+        </w:rPr>
+      </w:pPr>
+      <w:r>
+        <w:rPr>
+          <w:rFonts w:ascii="Arial" w:hAnsi="Arial" w:cs="Arial"/>
+        </w:rPr>
+        <w:t>Existen varias formas de verificar una certificación:</w:t>
+      </w:r>
+    </w:p>
+    <w:p>
+      <w:pPr>
+        <w:numPr>
+          <w:ilvl w:val="0"/>
+          <w:numId w:val="16"/>
+        </w:numPr>
+        <w:spacing w:before="100" w:beforeAutospacing="1" w:after="150" w:line="360" w:lineRule="auto"/>
+        <w:ind w:left="750"/>
+        <w:jc w:val="both"/>
+        <w:rPr>
+          <w:rFonts w:ascii="Arial" w:hAnsi="Arial" w:cs="Arial"/>
+          <w:sz w:val="24"/>
+          <w:szCs w:val="24"/>
+        </w:rPr>
+      </w:pPr>
+      <w:r>
+        <w:rPr>
+          <w:rFonts w:ascii="Arial" w:hAnsi="Arial" w:cs="Arial"/>
+          <w:sz w:val="24"/>
+          <w:szCs w:val="24"/>
+        </w:rPr>
+        <w:t xml:space="preserve">Credencial digital: puede descargar su credencial digital para utilizarla como verificación. Las credenciales digitales se pueden administrar y compartir en </w:t>
+      </w:r>
+      <w:r>
+        <w:rPr>
+          <w:rFonts w:ascii="Arial" w:hAnsi="Arial" w:cs="Arial"/>
+          <w:sz w:val="24"/>
+          <w:szCs w:val="24"/>
+        </w:rPr>
+        <w:lastRenderedPageBreak/>
+        <w:t xml:space="preserve">la pestaña Digital </w:t>
+      </w:r>
+      <w:proofErr w:type="spellStart"/>
+      <w:r>
+        <w:rPr>
+          <w:rFonts w:ascii="Arial" w:hAnsi="Arial" w:cs="Arial"/>
+          <w:sz w:val="24"/>
+          <w:szCs w:val="24"/>
+        </w:rPr>
+        <w:t>Badges</w:t>
+      </w:r>
+      <w:proofErr w:type="spellEnd"/>
+      <w:r>
+        <w:rPr>
+          <w:rFonts w:ascii="Arial" w:hAnsi="Arial" w:cs="Arial"/>
+          <w:sz w:val="24"/>
+          <w:szCs w:val="24"/>
+        </w:rPr>
+        <w:t xml:space="preserve"> (Credenciales digitales) en su cuenta de AWS </w:t>
+      </w:r>
+      <w:proofErr w:type="spellStart"/>
+      <w:r>
+        <w:rPr>
+          <w:rFonts w:ascii="Arial" w:hAnsi="Arial" w:cs="Arial"/>
+          <w:sz w:val="24"/>
+          <w:szCs w:val="24"/>
+        </w:rPr>
+        <w:t>Certification</w:t>
+      </w:r>
+      <w:proofErr w:type="spellEnd"/>
+      <w:r>
+        <w:rPr>
+          <w:rFonts w:ascii="Arial" w:hAnsi="Arial" w:cs="Arial"/>
+          <w:sz w:val="24"/>
+          <w:szCs w:val="24"/>
+        </w:rPr>
+        <w:t>.</w:t>
+      </w:r>
+    </w:p>
+    <w:p>
+      <w:pPr>
+        <w:numPr>
+          <w:ilvl w:val="0"/>
+          <w:numId w:val="16"/>
+        </w:numPr>
+        <w:spacing w:before="100" w:beforeAutospacing="1" w:after="0" w:line="360" w:lineRule="auto"/>
+        <w:ind w:left="750"/>
+        <w:jc w:val="both"/>
+        <w:rPr>
+          <w:rFonts w:ascii="Arial" w:hAnsi="Arial" w:cs="Arial"/>
+          <w:sz w:val="24"/>
+          <w:szCs w:val="24"/>
+        </w:rPr>
+      </w:pPr>
+      <w:r>
+        <w:rPr>
+          <w:rFonts w:ascii="Arial" w:hAnsi="Arial" w:cs="Arial"/>
+          <w:sz w:val="24"/>
+          <w:szCs w:val="24"/>
+        </w:rPr>
+        <w:t>Número de validación: puede acceder a su número de validación en el certificado de AWS en formato PDF ubicado en </w:t>
+      </w:r>
+      <w:proofErr w:type="spellStart"/>
+      <w:r>
+        <w:rPr>
+          <w:rFonts w:ascii="Arial" w:hAnsi="Arial" w:cs="Arial"/>
+          <w:sz w:val="24"/>
+          <w:szCs w:val="24"/>
+        </w:rPr>
+        <w:t>Achieved</w:t>
+      </w:r>
+      <w:proofErr w:type="spellEnd"/>
+      <w:r>
+        <w:rPr>
+          <w:rFonts w:ascii="Arial" w:hAnsi="Arial" w:cs="Arial"/>
+          <w:sz w:val="24"/>
+          <w:szCs w:val="24"/>
+        </w:rPr>
+        <w:t xml:space="preserve"> </w:t>
+      </w:r>
+      <w:proofErr w:type="spellStart"/>
+      <w:r>
+        <w:rPr>
+          <w:rFonts w:ascii="Arial" w:hAnsi="Arial" w:cs="Arial"/>
+          <w:sz w:val="24"/>
+          <w:szCs w:val="24"/>
+        </w:rPr>
+        <w:t>Certifications</w:t>
+      </w:r>
+      <w:proofErr w:type="spellEnd"/>
+      <w:r>
+        <w:rPr>
+          <w:rFonts w:ascii="Arial" w:hAnsi="Arial" w:cs="Arial"/>
+          <w:sz w:val="24"/>
+          <w:szCs w:val="24"/>
+        </w:rPr>
+        <w:t xml:space="preserve"> (Certificaciones obtenidas) en su cuenta de AWS </w:t>
+      </w:r>
+      <w:proofErr w:type="spellStart"/>
+      <w:r>
+        <w:rPr>
+          <w:rFonts w:ascii="Arial" w:hAnsi="Arial" w:cs="Arial"/>
+          <w:sz w:val="24"/>
+          <w:szCs w:val="24"/>
+        </w:rPr>
+        <w:t>Certification</w:t>
+      </w:r>
+      <w:proofErr w:type="spellEnd"/>
+      <w:r>
+        <w:rPr>
+          <w:rFonts w:ascii="Arial" w:hAnsi="Arial" w:cs="Arial"/>
+          <w:sz w:val="24"/>
+          <w:szCs w:val="24"/>
+        </w:rPr>
+        <w:t>. Puede utilizar este código alfanumérico de 16 dígitos para que cualquier persona con la que lo haya compartido pueda autenticar la credencial en la URL pública </w:t>
+      </w:r>
+      <w:hyperlink r:id="rId10" w:history="1">
+        <w:r>
+          <w:rPr>
+            <w:rStyle w:val="Hipervnculo"/>
+            <w:rFonts w:ascii="Arial" w:hAnsi="Arial" w:cs="Arial"/>
+            <w:color w:val="auto"/>
+            <w:sz w:val="24"/>
+            <w:szCs w:val="24"/>
+          </w:rPr>
+          <w:t>http://aws.amazon.com/verification</w:t>
+        </w:r>
+      </w:hyperlink>
+      <w:r>
+        <w:rPr>
+          <w:rFonts w:ascii="Arial" w:hAnsi="Arial" w:cs="Arial"/>
+          <w:sz w:val="24"/>
+          <w:szCs w:val="24"/>
+        </w:rPr>
+        <w:t>.</w:t>
+      </w:r>
+    </w:p>
+    <w:p>
+      <w:pPr>
+        <w:spacing w:line="360" w:lineRule="auto"/>
+        <w:jc w:val="both"/>
+        <w:rPr>
+          <w:rFonts w:ascii="Arial" w:hAnsi="Arial" w:cs="Arial"/>
+          <w:sz w:val="24"/>
+          <w:szCs w:val="24"/>
+          <w:lang w:eastAsia="es-MX"/>
+        </w:rPr>
+      </w:pPr>
+    </w:p>
+    <w:p>
+      <w:pPr>
+        <w:spacing w:line="360" w:lineRule="auto"/>
+        <w:jc w:val="both"/>
+        <w:rPr>
+          <w:rFonts w:ascii="Arial" w:hAnsi="Arial" w:cs="Arial"/>
+          <w:sz w:val="24"/>
+          <w:szCs w:val="24"/>
+          <w:lang w:eastAsia="es-MX"/>
+        </w:rPr>
+      </w:pPr>
+      <w:r>
+        <w:rPr>
+          <w:rFonts w:ascii="Arial" w:hAnsi="Arial" w:cs="Arial"/>
+          <w:sz w:val="24"/>
+          <w:szCs w:val="24"/>
+          <w:lang w:eastAsia="es-MX"/>
+        </w:rPr>
+        <w:t>IBM</w:t>
+      </w:r>
+    </w:p>
+    <w:p>
+      <w:pPr>
+        <w:spacing w:after="0" w:line="360" w:lineRule="auto"/>
+        <w:jc w:val="both"/>
+        <w:rPr>
+          <w:rFonts w:ascii="Arial" w:eastAsia="Times New Roman" w:hAnsi="Arial" w:cs="Arial"/>
+          <w:sz w:val="24"/>
+          <w:szCs w:val="24"/>
+          <w:lang w:eastAsia="es-MX"/>
+        </w:rPr>
+      </w:pPr>
+      <w:r>
+        <w:rPr>
+          <w:rFonts w:ascii="Arial" w:eastAsia="Times New Roman" w:hAnsi="Arial" w:cs="Arial"/>
+          <w:spacing w:val="2"/>
+          <w:sz w:val="24"/>
+          <w:szCs w:val="24"/>
+          <w:shd w:val="clear" w:color="auto" w:fill="FFFFFF"/>
+          <w:lang w:eastAsia="es-MX"/>
+        </w:rPr>
+        <w:t>La política de validación de certificados depende de la plataforma y del entorno, tal como se indica a continuación:</w:t>
+      </w:r>
+    </w:p>
+    <w:p>
+      <w:pPr>
+        <w:numPr>
+          <w:ilvl w:val="0"/>
+          <w:numId w:val="17"/>
+        </w:numPr>
+        <w:shd w:val="clear" w:color="auto" w:fill="FFFFFF"/>
+        <w:spacing w:before="100" w:beforeAutospacing="1" w:after="100" w:afterAutospacing="1" w:line="360" w:lineRule="auto"/>
+        <w:jc w:val="both"/>
+        <w:textAlignment w:val="baseline"/>
+        <w:rPr>
+          <w:rFonts w:ascii="Arial" w:eastAsia="Times New Roman" w:hAnsi="Arial" w:cs="Arial"/>
+          <w:sz w:val="24"/>
+          <w:szCs w:val="24"/>
+          <w:lang w:eastAsia="es-MX"/>
+        </w:rPr>
+      </w:pPr>
+      <w:r>
+        <w:rPr>
+          <w:rFonts w:ascii="Arial" w:eastAsia="Times New Roman" w:hAnsi="Arial" w:cs="Arial"/>
+          <w:sz w:val="24"/>
+          <w:szCs w:val="24"/>
+          <w:lang w:eastAsia="es-MX"/>
+        </w:rPr>
+        <w:t>Para las aplicaciones Java y JMS en todas las plataformas, la política de validación de certificados depende del componente JSSE del entorno de ejecución Java. Para obtener más información sobre la política de validación de certificados, consulte la documentación de su JRE.</w:t>
+      </w:r>
+    </w:p>
+    <w:p>
+      <w:pPr>
+        <w:numPr>
+          <w:ilvl w:val="0"/>
+          <w:numId w:val="17"/>
+        </w:numPr>
+        <w:shd w:val="clear" w:color="auto" w:fill="FFFFFF"/>
+        <w:spacing w:beforeAutospacing="1" w:after="0" w:afterAutospacing="1" w:line="360" w:lineRule="auto"/>
+        <w:jc w:val="both"/>
+        <w:textAlignment w:val="baseline"/>
+        <w:rPr>
+          <w:rFonts w:ascii="Arial" w:eastAsia="Times New Roman" w:hAnsi="Arial" w:cs="Arial"/>
+          <w:sz w:val="24"/>
+          <w:szCs w:val="24"/>
+          <w:lang w:eastAsia="es-MX"/>
+        </w:rPr>
+      </w:pPr>
+      <w:r>
+        <w:rPr>
+          <w:rFonts w:ascii="Arial" w:eastAsia="Times New Roman" w:hAnsi="Arial" w:cs="Arial"/>
+          <w:sz w:val="24"/>
+          <w:szCs w:val="24"/>
+          <w:lang w:eastAsia="es-MX"/>
+        </w:rPr>
+        <w:t>Para los sistemas </w:t>
+      </w:r>
+      <w:r>
+        <w:rPr>
+          <w:rFonts w:ascii="Arial" w:eastAsia="Times New Roman" w:hAnsi="Arial" w:cs="Arial"/>
+          <w:sz w:val="24"/>
+          <w:szCs w:val="24"/>
+          <w:bdr w:val="none" w:sz="0" w:space="0" w:color="auto" w:frame="1"/>
+          <w:lang w:eastAsia="es-MX"/>
+        </w:rPr>
+        <w:t>UNIX, Linux y Windows</w:t>
+      </w:r>
+      <w:r>
+        <w:rPr>
+          <w:rFonts w:ascii="Arial" w:eastAsia="Times New Roman" w:hAnsi="Arial" w:cs="Arial"/>
+          <w:sz w:val="24"/>
+          <w:szCs w:val="24"/>
+          <w:lang w:eastAsia="es-MX"/>
+        </w:rPr>
+        <w:t xml:space="preserve">, la política de validación de certificados la proporciona </w:t>
+      </w:r>
+      <w:proofErr w:type="spellStart"/>
+      <w:r>
+        <w:rPr>
+          <w:rFonts w:ascii="Arial" w:eastAsia="Times New Roman" w:hAnsi="Arial" w:cs="Arial"/>
+          <w:sz w:val="24"/>
+          <w:szCs w:val="24"/>
+          <w:lang w:eastAsia="es-MX"/>
+        </w:rPr>
+        <w:t>GSKit</w:t>
+      </w:r>
+      <w:proofErr w:type="spellEnd"/>
+      <w:r>
+        <w:rPr>
+          <w:rFonts w:ascii="Arial" w:eastAsia="Times New Roman" w:hAnsi="Arial" w:cs="Arial"/>
+          <w:sz w:val="24"/>
+          <w:szCs w:val="24"/>
+          <w:lang w:eastAsia="es-MX"/>
+        </w:rPr>
+        <w:t xml:space="preserve"> y puede configurarse. Hay dos políticas de validación de certificados diferentes admitidas:</w:t>
+      </w:r>
+    </w:p>
+    <w:p>
+      <w:pPr>
+        <w:numPr>
+          <w:ilvl w:val="1"/>
+          <w:numId w:val="17"/>
+        </w:numPr>
+        <w:shd w:val="clear" w:color="auto" w:fill="FFFFFF"/>
+        <w:spacing w:before="100" w:beforeAutospacing="1" w:after="100" w:afterAutospacing="1" w:line="360" w:lineRule="auto"/>
+        <w:jc w:val="both"/>
+        <w:textAlignment w:val="baseline"/>
+        <w:rPr>
+          <w:rFonts w:ascii="Arial" w:eastAsia="Times New Roman" w:hAnsi="Arial" w:cs="Arial"/>
+          <w:sz w:val="24"/>
+          <w:szCs w:val="24"/>
+          <w:lang w:eastAsia="es-MX"/>
+        </w:rPr>
+      </w:pPr>
+      <w:r>
+        <w:rPr>
+          <w:rFonts w:ascii="Arial" w:eastAsia="Times New Roman" w:hAnsi="Arial" w:cs="Arial"/>
+          <w:sz w:val="24"/>
+          <w:szCs w:val="24"/>
+          <w:lang w:eastAsia="es-MX"/>
+        </w:rPr>
+        <w:t xml:space="preserve">Una política de validación de certificados existente, utilizada para la máxima compatibilidad e </w:t>
+      </w:r>
+      <w:proofErr w:type="spellStart"/>
+      <w:r>
+        <w:rPr>
+          <w:rFonts w:ascii="Arial" w:eastAsia="Times New Roman" w:hAnsi="Arial" w:cs="Arial"/>
+          <w:sz w:val="24"/>
+          <w:szCs w:val="24"/>
+          <w:lang w:eastAsia="es-MX"/>
+        </w:rPr>
+        <w:t>interoperatividad</w:t>
+      </w:r>
+      <w:proofErr w:type="spellEnd"/>
+      <w:r>
+        <w:rPr>
+          <w:rFonts w:ascii="Arial" w:eastAsia="Times New Roman" w:hAnsi="Arial" w:cs="Arial"/>
+          <w:sz w:val="24"/>
+          <w:szCs w:val="24"/>
+          <w:lang w:eastAsia="es-MX"/>
+        </w:rPr>
+        <w:t xml:space="preserve"> con certificados digitales anteriores que no cumplan con los estándares de validación de certificados IETF actuales. Esta política se conoce como política Básica.</w:t>
+      </w:r>
+    </w:p>
+    <w:p>
+      <w:pPr>
+        <w:numPr>
+          <w:ilvl w:val="1"/>
+          <w:numId w:val="17"/>
+        </w:numPr>
+        <w:shd w:val="clear" w:color="auto" w:fill="FFFFFF"/>
+        <w:spacing w:before="100" w:beforeAutospacing="1" w:after="100" w:afterAutospacing="1" w:line="360" w:lineRule="auto"/>
+        <w:jc w:val="both"/>
+        <w:textAlignment w:val="baseline"/>
+        <w:rPr>
+          <w:rFonts w:ascii="Arial" w:eastAsia="Times New Roman" w:hAnsi="Arial" w:cs="Arial"/>
+          <w:sz w:val="24"/>
+          <w:szCs w:val="24"/>
+          <w:lang w:eastAsia="es-MX"/>
+        </w:rPr>
+      </w:pPr>
+      <w:r>
+        <w:rPr>
+          <w:rFonts w:ascii="Arial" w:eastAsia="Times New Roman" w:hAnsi="Arial" w:cs="Arial"/>
+          <w:sz w:val="24"/>
+          <w:szCs w:val="24"/>
+          <w:lang w:eastAsia="es-MX"/>
+        </w:rPr>
+        <w:t>Una política de validación de certificados estricta y compatible con los estándares que impone el estándar RFC 5280. Esta política se conoce como política Estándar.</w:t>
+      </w:r>
+    </w:p>
+    <w:p>
+      <w:pPr>
+        <w:spacing w:line="360" w:lineRule="auto"/>
         <w:rPr>
           <w:lang w:eastAsia="es-MX"/>
         </w:rPr>
@@ -3426,6 +4318,314 @@
           <w:lang w:eastAsia="es-MX"/>
         </w:rPr>
       </w:pPr>
+    </w:p>
+    <w:p>
+      <w:pPr>
+        <w:spacing w:line="360" w:lineRule="auto"/>
+        <w:jc w:val="both"/>
+        <w:rPr>
+          <w:rFonts w:ascii="Arial" w:hAnsi="Arial" w:cs="Arial"/>
+          <w:b/>
+          <w:bCs/>
+          <w:sz w:val="24"/>
+          <w:szCs w:val="24"/>
+        </w:rPr>
+      </w:pPr>
+      <w:r>
+        <w:rPr>
+          <w:rFonts w:ascii="Arial" w:hAnsi="Arial" w:cs="Arial"/>
+          <w:b/>
+          <w:bCs/>
+          <w:sz w:val="24"/>
+          <w:szCs w:val="24"/>
+        </w:rPr>
+        <w:t xml:space="preserve">Modelo CADBURY </w:t>
+      </w:r>
+    </w:p>
+    <w:p>
+      <w:pPr>
+        <w:spacing w:line="360" w:lineRule="auto"/>
+        <w:jc w:val="both"/>
+        <w:rPr>
+          <w:rFonts w:ascii="Arial" w:hAnsi="Arial" w:cs="Arial"/>
+          <w:sz w:val="24"/>
+          <w:szCs w:val="24"/>
+        </w:rPr>
+      </w:pPr>
+      <w:r>
+        <w:rPr>
+          <w:rFonts w:ascii="Arial" w:hAnsi="Arial" w:cs="Arial"/>
+          <w:sz w:val="24"/>
+          <w:szCs w:val="24"/>
+        </w:rPr>
+        <w:t>Este modelo nace en el Reino Unido y es muy similar al modelo Coso, sus mayores diferencias radican en que el modelo Cadbury tiene un mayor énfasis respecto a los riesgos y tienen mayores limitaciones en la responsabilidad de los reportes de control a la confiabilidad de los informes financieros. Su principal objetivo está orientado a proporcionar una seguridad razonable de la efectividad y eficiencia de sus operaciones, confiabilidad de la información y el cumplimiento de las leyes.</w:t>
+      </w:r>
+    </w:p>
+    <w:p>
+      <w:pPr>
+        <w:spacing w:line="360" w:lineRule="auto"/>
+        <w:jc w:val="both"/>
+        <w:rPr>
+          <w:rFonts w:ascii="Arial" w:hAnsi="Arial" w:cs="Arial"/>
+          <w:b/>
+          <w:bCs/>
+          <w:sz w:val="24"/>
+          <w:szCs w:val="24"/>
+        </w:rPr>
+      </w:pPr>
+      <w:r>
+        <w:rPr>
+          <w:rFonts w:ascii="Arial" w:hAnsi="Arial" w:cs="Arial"/>
+          <w:b/>
+          <w:bCs/>
+          <w:sz w:val="24"/>
+          <w:szCs w:val="24"/>
+        </w:rPr>
+        <w:t xml:space="preserve">Modelo KONTRAG </w:t>
+      </w:r>
+    </w:p>
+    <w:p>
+      <w:pPr>
+        <w:spacing w:line="360" w:lineRule="auto"/>
+        <w:jc w:val="both"/>
+        <w:rPr>
+          <w:rFonts w:ascii="Arial" w:hAnsi="Arial" w:cs="Arial"/>
+          <w:sz w:val="24"/>
+          <w:szCs w:val="24"/>
+        </w:rPr>
+      </w:pPr>
+      <w:r>
+        <w:rPr>
+          <w:rFonts w:ascii="Arial" w:hAnsi="Arial" w:cs="Arial"/>
+          <w:sz w:val="24"/>
+          <w:szCs w:val="24"/>
+        </w:rPr>
+        <w:t>Modelo Alemán que trata del control y transparencia en los negocios, cuyo principal objetivo es mejorar la las organizaciones con el fin de prevenir crisis corporativas. Sus principales elementos son: la obligación de establecer una estructura gerencial de riesgo, el análisis y evaluación sistemática del riesgo y la comunicación oportuna del reconocimiento de los riesgos.</w:t>
+      </w:r>
+    </w:p>
+    <w:p>
+      <w:pPr>
+        <w:spacing w:line="360" w:lineRule="auto"/>
+        <w:jc w:val="both"/>
+        <w:rPr>
+          <w:rFonts w:ascii="Arial" w:hAnsi="Arial" w:cs="Arial"/>
+          <w:b/>
+          <w:bCs/>
+          <w:sz w:val="24"/>
+          <w:szCs w:val="24"/>
+        </w:rPr>
+      </w:pPr>
+      <w:r>
+        <w:rPr>
+          <w:rFonts w:ascii="Arial" w:hAnsi="Arial" w:cs="Arial"/>
+          <w:b/>
+          <w:bCs/>
+          <w:sz w:val="24"/>
+          <w:szCs w:val="24"/>
+        </w:rPr>
+        <w:t xml:space="preserve"> Modelo COCO</w:t>
+      </w:r>
+    </w:p>
+    <w:p>
+      <w:pPr>
+        <w:spacing w:line="360" w:lineRule="auto"/>
+        <w:jc w:val="both"/>
+        <w:rPr>
+          <w:rFonts w:ascii="Arial" w:hAnsi="Arial" w:cs="Arial"/>
+          <w:sz w:val="24"/>
+          <w:szCs w:val="24"/>
+        </w:rPr>
+      </w:pPr>
+      <w:r>
+        <w:rPr>
+          <w:rFonts w:ascii="Arial" w:hAnsi="Arial" w:cs="Arial"/>
+          <w:sz w:val="24"/>
+          <w:szCs w:val="24"/>
+        </w:rPr>
+        <w:t xml:space="preserve"> Modelo Canadiense que busca dar respuesta al impacto de la tecnología y el recorte de estructuras organizativas, informar públicamente la eficacia de los sistemas de control, haciendo énfasis en el poder de las autoridades para ejercer el control con el fin de proteger los intereses de los accionistas.</w:t>
+      </w:r>
+      <w:r>
+        <w:rPr>
+          <w:rFonts w:ascii="Arial" w:hAnsi="Arial" w:cs="Arial"/>
+          <w:sz w:val="24"/>
+          <w:szCs w:val="24"/>
+        </w:rPr>
+        <w:t>=</w:t>
+      </w:r>
+    </w:p>
+    <w:p>
+      <w:pPr>
+        <w:spacing w:line="360" w:lineRule="auto"/>
+        <w:jc w:val="both"/>
+        <w:rPr>
+          <w:rFonts w:ascii="Arial" w:hAnsi="Arial" w:cs="Arial"/>
+          <w:b/>
+          <w:bCs/>
+          <w:sz w:val="24"/>
+          <w:szCs w:val="24"/>
+        </w:rPr>
+      </w:pPr>
+      <w:r>
+        <w:rPr>
+          <w:rFonts w:ascii="Arial" w:hAnsi="Arial" w:cs="Arial"/>
+          <w:sz w:val="24"/>
+          <w:szCs w:val="24"/>
+        </w:rPr>
+        <w:t xml:space="preserve"> </w:t>
+      </w:r>
+      <w:r>
+        <w:rPr>
+          <w:rFonts w:ascii="Arial" w:hAnsi="Arial" w:cs="Arial"/>
+          <w:b/>
+          <w:bCs/>
+          <w:sz w:val="24"/>
+          <w:szCs w:val="24"/>
+        </w:rPr>
+        <w:t xml:space="preserve">Modelo COBIT </w:t>
+      </w:r>
+    </w:p>
+    <w:p>
+      <w:pPr>
+        <w:spacing w:line="360" w:lineRule="auto"/>
+        <w:jc w:val="both"/>
+        <w:rPr>
+          <w:rFonts w:ascii="Arial" w:hAnsi="Arial" w:cs="Arial"/>
+          <w:sz w:val="24"/>
+          <w:szCs w:val="24"/>
+        </w:rPr>
+      </w:pPr>
+      <w:r>
+        <w:rPr>
+          <w:rFonts w:ascii="Arial" w:hAnsi="Arial" w:cs="Arial"/>
+          <w:sz w:val="24"/>
+          <w:szCs w:val="24"/>
+        </w:rPr>
+        <w:t>COBIT</w:t>
+      </w:r>
+      <w:r>
+        <w:rPr>
+          <w:rFonts w:ascii="Arial" w:hAnsi="Arial" w:cs="Arial"/>
+          <w:sz w:val="24"/>
+          <w:szCs w:val="24"/>
+        </w:rPr>
+        <w:t xml:space="preserve"> </w:t>
+      </w:r>
+      <w:r>
+        <w:rPr>
+          <w:rFonts w:ascii="Arial" w:hAnsi="Arial" w:cs="Arial"/>
+          <w:sz w:val="24"/>
+          <w:szCs w:val="24"/>
+        </w:rPr>
+        <w:t xml:space="preserve">Objetivos de Control para la Tecnología de Información y Tecnologías relacionadas (Control </w:t>
+      </w:r>
+      <w:proofErr w:type="spellStart"/>
+      <w:r>
+        <w:rPr>
+          <w:rFonts w:ascii="Arial" w:hAnsi="Arial" w:cs="Arial"/>
+          <w:sz w:val="24"/>
+          <w:szCs w:val="24"/>
+        </w:rPr>
+        <w:t>Objectives</w:t>
+      </w:r>
+      <w:proofErr w:type="spellEnd"/>
+      <w:r>
+        <w:rPr>
+          <w:rFonts w:ascii="Arial" w:hAnsi="Arial" w:cs="Arial"/>
+          <w:sz w:val="24"/>
+          <w:szCs w:val="24"/>
+        </w:rPr>
+        <w:t xml:space="preserve"> </w:t>
+      </w:r>
+      <w:proofErr w:type="spellStart"/>
+      <w:r>
+        <w:rPr>
+          <w:rFonts w:ascii="Arial" w:hAnsi="Arial" w:cs="Arial"/>
+          <w:sz w:val="24"/>
+          <w:szCs w:val="24"/>
+        </w:rPr>
+        <w:t>for</w:t>
+      </w:r>
+      <w:proofErr w:type="spellEnd"/>
+      <w:r>
+        <w:rPr>
+          <w:rFonts w:ascii="Arial" w:hAnsi="Arial" w:cs="Arial"/>
+          <w:sz w:val="24"/>
+          <w:szCs w:val="24"/>
+        </w:rPr>
+        <w:t xml:space="preserve"> </w:t>
+      </w:r>
+      <w:proofErr w:type="spellStart"/>
+      <w:r>
+        <w:rPr>
+          <w:rFonts w:ascii="Arial" w:hAnsi="Arial" w:cs="Arial"/>
+          <w:sz w:val="24"/>
+          <w:szCs w:val="24"/>
+        </w:rPr>
+        <w:t>Information</w:t>
+      </w:r>
+      <w:proofErr w:type="spellEnd"/>
+      <w:r>
+        <w:rPr>
+          <w:rFonts w:ascii="Arial" w:hAnsi="Arial" w:cs="Arial"/>
+          <w:sz w:val="24"/>
+          <w:szCs w:val="24"/>
+        </w:rPr>
+        <w:t xml:space="preserve"> </w:t>
+      </w:r>
+      <w:proofErr w:type="spellStart"/>
+      <w:r>
+        <w:rPr>
+          <w:rFonts w:ascii="Arial" w:hAnsi="Arial" w:cs="Arial"/>
+          <w:sz w:val="24"/>
+          <w:szCs w:val="24"/>
+        </w:rPr>
+        <w:t>Systems</w:t>
+      </w:r>
+      <w:proofErr w:type="spellEnd"/>
+      <w:r>
+        <w:rPr>
+          <w:rFonts w:ascii="Arial" w:hAnsi="Arial" w:cs="Arial"/>
+          <w:sz w:val="24"/>
+          <w:szCs w:val="24"/>
+        </w:rPr>
+        <w:t xml:space="preserve"> and </w:t>
+      </w:r>
+      <w:proofErr w:type="spellStart"/>
+      <w:r>
+        <w:rPr>
+          <w:rFonts w:ascii="Arial" w:hAnsi="Arial" w:cs="Arial"/>
+          <w:sz w:val="24"/>
+          <w:szCs w:val="24"/>
+        </w:rPr>
+        <w:t>related</w:t>
+      </w:r>
+      <w:proofErr w:type="spellEnd"/>
+      <w:r>
+        <w:rPr>
+          <w:rFonts w:ascii="Arial" w:hAnsi="Arial" w:cs="Arial"/>
+          <w:sz w:val="24"/>
+          <w:szCs w:val="24"/>
+        </w:rPr>
+        <w:t xml:space="preserve"> </w:t>
+      </w:r>
+      <w:proofErr w:type="spellStart"/>
+      <w:r>
+        <w:rPr>
+          <w:rFonts w:ascii="Arial" w:hAnsi="Arial" w:cs="Arial"/>
+          <w:sz w:val="24"/>
+          <w:szCs w:val="24"/>
+        </w:rPr>
+        <w:t>Technology</w:t>
+      </w:r>
+      <w:proofErr w:type="spellEnd"/>
+      <w:r>
+        <w:rPr>
+          <w:rFonts w:ascii="Arial" w:hAnsi="Arial" w:cs="Arial"/>
+          <w:sz w:val="24"/>
+          <w:szCs w:val="24"/>
+        </w:rPr>
+        <w:t>) ayuda a las organizaciones a proveer un marco que asegure que la Tecnología de Información esté alineada con la misión y visión de la entidad, capacite y maximice los beneficios, sus recursos sean utilizados responsablemente y sus riesgos sean manejados apropiadamente.</w:t>
+      </w:r>
       <w:r>
         <w:rPr>
           <w:lang w:eastAsia="es-MX"/>
@@ -3500,6 +4700,320 @@
         <w:t>)</w:t>
       </w:r>
       <w:bookmarkEnd w:id="7"/>
+    </w:p>
+    <w:p>
+      <w:pPr>
+        <w:pStyle w:val="Ttulo2"/>
+        <w:shd w:val="clear" w:color="auto" w:fill="FFFFFF"/>
+        <w:spacing w:before="150" w:after="150" w:line="360" w:lineRule="auto"/>
+        <w:jc w:val="both"/>
+        <w:rPr>
+          <w:rFonts w:ascii="Arial" w:hAnsi="Arial" w:cs="Arial"/>
+          <w:b/>
+          <w:bCs/>
+          <w:color w:val="auto"/>
+          <w:sz w:val="24"/>
+          <w:szCs w:val="24"/>
+        </w:rPr>
+      </w:pPr>
+    </w:p>
+    <w:p>
+      <w:pPr>
+        <w:pStyle w:val="Ttulo2"/>
+        <w:shd w:val="clear" w:color="auto" w:fill="FFFFFF"/>
+        <w:spacing w:before="150" w:after="150" w:line="360" w:lineRule="auto"/>
+        <w:jc w:val="both"/>
+        <w:rPr>
+          <w:rFonts w:ascii="Arial" w:hAnsi="Arial" w:cs="Arial"/>
+          <w:b/>
+          <w:bCs/>
+          <w:color w:val="auto"/>
+          <w:sz w:val="24"/>
+          <w:szCs w:val="24"/>
+        </w:rPr>
+      </w:pPr>
+      <w:r>
+        <w:rPr>
+          <w:rFonts w:ascii="Arial" w:hAnsi="Arial" w:cs="Arial"/>
+          <w:b/>
+          <w:bCs/>
+          <w:color w:val="auto"/>
+          <w:sz w:val="24"/>
+          <w:szCs w:val="24"/>
+        </w:rPr>
+        <w:t>1. Independencia de la función de cumplimiento</w:t>
+      </w:r>
+    </w:p>
+    <w:p>
+      <w:pPr>
+        <w:pStyle w:val="NormalWeb"/>
+        <w:shd w:val="clear" w:color="auto" w:fill="FFFFFF"/>
+        <w:spacing w:before="0" w:beforeAutospacing="0" w:after="150" w:afterAutospacing="0" w:line="360" w:lineRule="auto"/>
+        <w:jc w:val="both"/>
+        <w:rPr>
+          <w:rFonts w:ascii="Arial" w:hAnsi="Arial" w:cs="Arial"/>
+          <w:b/>
+          <w:bCs/>
+        </w:rPr>
+      </w:pPr>
+      <w:r>
+        <w:rPr>
+          <w:rFonts w:ascii="Arial" w:hAnsi="Arial" w:cs="Arial"/>
+        </w:rPr>
+        <w:t>En general, las funciones de cumplimiento se han ubicado de forma tradicional, por su cercanía</w:t>
+      </w:r>
+      <w:r>
+        <w:rPr>
+          <w:rFonts w:ascii="Arial" w:hAnsi="Arial" w:cs="Arial"/>
+          <w:b/>
+          <w:bCs/>
+        </w:rPr>
+        <w:t>,</w:t>
+      </w:r>
+      <w:r>
+        <w:rPr>
+          <w:rStyle w:val="Textoennegrita"/>
+          <w:rFonts w:ascii="Arial" w:hAnsi="Arial" w:cs="Arial"/>
+          <w:b w:val="0"/>
+          <w:bCs w:val="0"/>
+        </w:rPr>
+        <w:t> embebidas en las áreas legales de las compañías o, en algunos casos y con una visión de control, dentro de las áreas de Auditoría Interna.</w:t>
+      </w:r>
+    </w:p>
+    <w:p>
+      <w:pPr>
+        <w:pStyle w:val="Ttulo2"/>
+        <w:shd w:val="clear" w:color="auto" w:fill="FFFFFF"/>
+        <w:spacing w:before="150" w:after="150" w:line="360" w:lineRule="auto"/>
+        <w:jc w:val="both"/>
+        <w:rPr>
+          <w:rFonts w:ascii="Arial" w:hAnsi="Arial" w:cs="Arial"/>
+          <w:b/>
+          <w:bCs/>
+          <w:color w:val="auto"/>
+          <w:sz w:val="24"/>
+          <w:szCs w:val="24"/>
+        </w:rPr>
+      </w:pPr>
+      <w:r>
+        <w:rPr>
+          <w:rFonts w:ascii="Arial" w:hAnsi="Arial" w:cs="Arial"/>
+          <w:b/>
+          <w:bCs/>
+          <w:color w:val="auto"/>
+          <w:sz w:val="24"/>
+          <w:szCs w:val="24"/>
+        </w:rPr>
+        <w:t xml:space="preserve">2. </w:t>
+      </w:r>
+      <w:proofErr w:type="spellStart"/>
+      <w:r>
+        <w:rPr>
+          <w:rFonts w:ascii="Arial" w:hAnsi="Arial" w:cs="Arial"/>
+          <w:b/>
+          <w:bCs/>
+          <w:color w:val="auto"/>
+          <w:sz w:val="24"/>
+          <w:szCs w:val="24"/>
+        </w:rPr>
+        <w:t>Compliance</w:t>
+      </w:r>
+      <w:proofErr w:type="spellEnd"/>
+      <w:r>
+        <w:rPr>
+          <w:rFonts w:ascii="Arial" w:hAnsi="Arial" w:cs="Arial"/>
+          <w:b/>
+          <w:bCs/>
+          <w:color w:val="auto"/>
+          <w:sz w:val="24"/>
+          <w:szCs w:val="24"/>
+        </w:rPr>
+        <w:t xml:space="preserve"> como soporte en la definición de los objetivos de negocio</w:t>
+      </w:r>
+    </w:p>
+    <w:p>
+      <w:pPr>
+        <w:pStyle w:val="NormalWeb"/>
+        <w:shd w:val="clear" w:color="auto" w:fill="FFFFFF"/>
+        <w:spacing w:before="0" w:beforeAutospacing="0" w:after="150" w:afterAutospacing="0" w:line="360" w:lineRule="auto"/>
+        <w:jc w:val="both"/>
+        <w:rPr>
+          <w:rFonts w:ascii="Arial" w:hAnsi="Arial" w:cs="Arial"/>
+          <w:b/>
+          <w:bCs/>
+        </w:rPr>
+      </w:pPr>
+      <w:r>
+        <w:rPr>
+          <w:rFonts w:ascii="Arial" w:hAnsi="Arial" w:cs="Arial"/>
+        </w:rPr>
+        <w:t>Hasta el momento, en los documentos previos, no se había puesto tanto énfasis en:</w:t>
+      </w:r>
+      <w:r>
+        <w:rPr>
+          <w:rFonts w:ascii="Arial" w:hAnsi="Arial" w:cs="Arial"/>
+          <w:b/>
+          <w:bCs/>
+        </w:rPr>
+        <w:t> </w:t>
+      </w:r>
+      <w:r>
+        <w:rPr>
+          <w:rStyle w:val="Textoennegrita"/>
+          <w:rFonts w:ascii="Arial" w:hAnsi="Arial" w:cs="Arial"/>
+          <w:b w:val="0"/>
+          <w:bCs w:val="0"/>
+        </w:rPr>
+        <w:t>el análisis de los objetivos estratégicos de la organización, la consideración del apetito de riesgos de las compañías y en el apoyo por parte del área de cumplimiento en la definición de los objetivos de negocio</w:t>
+      </w:r>
+      <w:r>
+        <w:rPr>
+          <w:rFonts w:ascii="Arial" w:hAnsi="Arial" w:cs="Arial"/>
+          <w:b/>
+          <w:bCs/>
+        </w:rPr>
+        <w:t>. </w:t>
+      </w:r>
+    </w:p>
+    <w:p>
+      <w:pPr>
+        <w:pStyle w:val="Ttulo2"/>
+        <w:shd w:val="clear" w:color="auto" w:fill="FFFFFF"/>
+        <w:spacing w:before="150" w:after="150" w:line="360" w:lineRule="auto"/>
+        <w:jc w:val="both"/>
+        <w:rPr>
+          <w:rFonts w:ascii="Arial" w:hAnsi="Arial" w:cs="Arial"/>
+          <w:b/>
+          <w:bCs/>
+          <w:color w:val="auto"/>
+          <w:sz w:val="24"/>
+          <w:szCs w:val="24"/>
+        </w:rPr>
+      </w:pPr>
+      <w:r>
+        <w:rPr>
+          <w:rFonts w:ascii="Arial" w:hAnsi="Arial" w:cs="Arial"/>
+          <w:b/>
+          <w:bCs/>
+          <w:color w:val="auto"/>
+          <w:sz w:val="24"/>
+          <w:szCs w:val="24"/>
+        </w:rPr>
+        <w:t>3. Riesgos de cumplimiento heredados en Fusiones y Adquisiciones</w:t>
+      </w:r>
+    </w:p>
+    <w:p>
+      <w:pPr>
+        <w:pStyle w:val="NormalWeb"/>
+        <w:shd w:val="clear" w:color="auto" w:fill="FFFFFF"/>
+        <w:spacing w:before="0" w:beforeAutospacing="0" w:after="150" w:afterAutospacing="0" w:line="360" w:lineRule="auto"/>
+        <w:jc w:val="both"/>
+        <w:rPr>
+          <w:rFonts w:ascii="Arial" w:hAnsi="Arial" w:cs="Arial"/>
+          <w:b/>
+          <w:bCs/>
+        </w:rPr>
+      </w:pPr>
+      <w:r>
+        <w:rPr>
+          <w:rFonts w:ascii="Arial" w:hAnsi="Arial" w:cs="Arial"/>
+        </w:rPr>
+        <w:t>Otro elemento que merece también especial atención, es la mención que se hace en el documento a los riesgos materializados en fusiones y adquisiciones. Se ha de prestar especial cuidado en las evaluaciones de los procesos de integración de las sociedades considerando,</w:t>
+      </w:r>
+      <w:r>
+        <w:rPr>
+          <w:rFonts w:ascii="Arial" w:hAnsi="Arial" w:cs="Arial"/>
+          <w:b/>
+          <w:bCs/>
+        </w:rPr>
+        <w:t> </w:t>
+      </w:r>
+      <w:r>
+        <w:rPr>
+          <w:rStyle w:val="Textoennegrita"/>
+          <w:rFonts w:ascii="Arial" w:hAnsi="Arial" w:cs="Arial"/>
+          <w:b w:val="0"/>
+          <w:bCs w:val="0"/>
+        </w:rPr>
+        <w:t>no solo la situación financiera de las mismas, sino los modelos de cumplimiento existentes en ambas y la identificación de riesgos.</w:t>
+      </w:r>
+      <w:r>
+        <w:rPr>
+          <w:rFonts w:ascii="Arial" w:hAnsi="Arial" w:cs="Arial"/>
+          <w:b/>
+          <w:bCs/>
+        </w:rPr>
+        <w:t> </w:t>
+      </w:r>
+      <w:r>
+        <w:rPr>
+          <w:rFonts w:ascii="Arial" w:hAnsi="Arial" w:cs="Arial"/>
+        </w:rPr>
+        <w:t>Se habrá de considerar cómo los incumplimientos o actuaciones irregulares acaecidas previamente a la fusión (riesgos heredados) podrían impactar en la nueva sociedad integrada.</w:t>
+      </w:r>
+    </w:p>
+    <w:p>
+      <w:pPr>
+        <w:pStyle w:val="Ttulo2"/>
+        <w:shd w:val="clear" w:color="auto" w:fill="FFFFFF"/>
+        <w:spacing w:before="150" w:after="150" w:line="360" w:lineRule="auto"/>
+        <w:jc w:val="both"/>
+        <w:rPr>
+          <w:rFonts w:ascii="Arial" w:hAnsi="Arial" w:cs="Arial"/>
+          <w:b/>
+          <w:bCs/>
+          <w:color w:val="auto"/>
+          <w:sz w:val="24"/>
+          <w:szCs w:val="24"/>
+        </w:rPr>
+      </w:pPr>
+      <w:r>
+        <w:rPr>
+          <w:rFonts w:ascii="Arial" w:hAnsi="Arial" w:cs="Arial"/>
+          <w:b/>
+          <w:bCs/>
+          <w:color w:val="auto"/>
+          <w:sz w:val="24"/>
+          <w:szCs w:val="24"/>
+        </w:rPr>
+        <w:t>4. La relación entre los riesgos</w:t>
+      </w:r>
+    </w:p>
+    <w:p>
+      <w:pPr>
+        <w:pStyle w:val="NormalWeb"/>
+        <w:shd w:val="clear" w:color="auto" w:fill="FFFFFF"/>
+        <w:spacing w:before="0" w:beforeAutospacing="0" w:after="150" w:afterAutospacing="0" w:line="360" w:lineRule="auto"/>
+        <w:jc w:val="both"/>
+        <w:rPr>
+          <w:rFonts w:ascii="Arial" w:hAnsi="Arial" w:cs="Arial"/>
+          <w:b/>
+          <w:bCs/>
+        </w:rPr>
+      </w:pPr>
+      <w:r>
+        <w:rPr>
+          <w:rFonts w:ascii="Arial" w:hAnsi="Arial" w:cs="Arial"/>
+        </w:rPr>
+        <w:t>Además de los puntos anteriores, un concepto que se ha ido colando en los departamentos de riesgos en los últimos años, y que parece que se ha demostrado como clave en la gestión de riesgos, a raíz de la pandemia, es el análisis de la relación existente entre los riesgos. Es decir, cómo</w:t>
+      </w:r>
+      <w:r>
+        <w:rPr>
+          <w:rStyle w:val="Textoennegrita"/>
+          <w:rFonts w:ascii="Arial" w:hAnsi="Arial" w:cs="Arial"/>
+          <w:b w:val="0"/>
+          <w:bCs w:val="0"/>
+        </w:rPr>
+        <w:t xml:space="preserve"> la materialización de un riesgo en un área de la compañía puede afectar o impactar en otro</w:t>
+      </w:r>
+      <w:r>
+        <w:rPr>
+          <w:rFonts w:ascii="Arial" w:hAnsi="Arial" w:cs="Arial"/>
+          <w:b/>
+          <w:bCs/>
+        </w:rPr>
+        <w:t>. </w:t>
+      </w:r>
     </w:p>
     <w:p>
       <w:pPr>
@@ -3515,9 +5029,7 @@
           <w:lang w:eastAsia="es-MX"/>
         </w:rPr>
       </w:pPr>
-    </w:p>
-    <w:p>
-      <w:pPr>
+      <w:r>
         <w:rPr>
           <w:rFonts w:ascii="Arial" w:eastAsia="Times New Roman" w:hAnsi="Arial" w:cs="Arial"/>
           <w:b/>
@@ -3528,18 +5040,6 @@
           <w:szCs w:val="28"/>
           <w:lang w:eastAsia="es-MX"/>
         </w:rPr>
-      </w:pPr>
-      <w:r>
-        <w:rPr>
-          <w:rFonts w:ascii="Arial" w:eastAsia="Times New Roman" w:hAnsi="Arial" w:cs="Arial"/>
-          <w:b/>
-          <w:bCs/>
-          <w:i/>
-          <w:iCs/>
-          <w:sz w:val="28"/>
-          <w:szCs w:val="28"/>
-          <w:lang w:eastAsia="es-MX"/>
-        </w:rPr>
         <w:br w:type="page"/>
       </w:r>
     </w:p>
@@ -3704,6 +5204,152 @@
     <w:p>
       <w:pPr>
         <w:pStyle w:val="NormalWeb"/>
+        <w:spacing w:before="0" w:beforeAutospacing="0" w:after="0" w:afterAutospacing="0" w:line="480" w:lineRule="auto"/>
+        <w:ind w:left="720" w:hanging="720"/>
+      </w:pPr>
+      <w:r>
+        <w:rPr>
+          <w:i/>
+          <w:iCs/>
+        </w:rPr>
+        <w:t>Cómo aplicar el estándar de riesgos COSO en los modelos de cumplimiento - Auditoría &amp; Co</w:t>
+      </w:r>
+      <w:r>
+        <w:t>. (s. f.). Recuperado 23 de octubre de 2022, de https://auditoria-auditores.com/articulos/articulo-auditoria-c-mo-aplicar-el-est-ndar-de-riesgos-coso-en-los-modelos-de-cumplimiento/</w:t>
+      </w:r>
+    </w:p>
+    <w:p>
+      <w:pPr>
+        <w:pStyle w:val="NormalWeb"/>
+        <w:spacing w:before="0" w:beforeAutospacing="0" w:after="0" w:afterAutospacing="0" w:line="480" w:lineRule="auto"/>
+        <w:ind w:left="720" w:hanging="720"/>
+      </w:pPr>
+      <w:r>
+        <w:rPr>
+          <w:i/>
+          <w:iCs/>
+        </w:rPr>
+        <w:t>Generalidades del control interno</w:t>
+      </w:r>
+      <w:r>
+        <w:t>. (s. f.). https://repository.unimilitar.edu.co/bitstream/handle/10654/11904/Generalidades%20del%20Control%20Interno%20y%20aplicacion%20en%20una%20Organizacion%20del%20Sector%20Real.pdf?sequence=1&amp;isAllowed=y#:~:text=Modelo%20CADBURY,-Este%20modelo%20nace&amp;text=Su%20principal%20objetivo%20está%20orientado,el%20cumplimiento%20de%20las%20leyes.</w:t>
+      </w:r>
+    </w:p>
+    <w:p>
+      <w:pPr>
+        <w:pStyle w:val="NormalWeb"/>
+        <w:spacing w:before="0" w:beforeAutospacing="0" w:after="0" w:afterAutospacing="0" w:line="480" w:lineRule="auto"/>
+        <w:ind w:left="720" w:hanging="720"/>
+      </w:pPr>
+      <w:r>
+        <w:rPr>
+          <w:i/>
+          <w:iCs/>
+        </w:rPr>
+        <w:t xml:space="preserve">Información general | Información y políticas | AWS </w:t>
+      </w:r>
+      <w:proofErr w:type="spellStart"/>
+      <w:r>
+        <w:rPr>
+          <w:i/>
+          <w:iCs/>
+        </w:rPr>
+        <w:t>Certification</w:t>
+      </w:r>
+      <w:proofErr w:type="spellEnd"/>
+      <w:r>
+        <w:t xml:space="preserve">. (s. f.). Amazon Web </w:t>
+      </w:r>
+      <w:proofErr w:type="spellStart"/>
+      <w:r>
+        <w:t>Services</w:t>
+      </w:r>
+      <w:proofErr w:type="spellEnd"/>
+      <w:r>
+        <w:t>, Inc. Recuperado 23 de octubre de 2022, de https://aws.amazon.com/es/certification/policies/general-information/</w:t>
+      </w:r>
+    </w:p>
+    <w:p>
+      <w:pPr>
+        <w:pStyle w:val="NormalWeb"/>
+        <w:spacing w:before="0" w:beforeAutospacing="0" w:after="0" w:afterAutospacing="0" w:line="480" w:lineRule="auto"/>
+        <w:ind w:left="720" w:hanging="720"/>
+      </w:pPr>
+      <w:r>
+        <w:rPr>
+          <w:i/>
+          <w:iCs/>
+        </w:rPr>
+        <w:t>Políticas de validación de certificados en IBM WebSphere MQ</w:t>
+      </w:r>
+      <w:r>
+        <w:t>. (s. f.). © Copyright IBM Corp. 2018. Recuperado 23 de octubre de 2022, de https://www.ibm.com/docs/es/ibm-mq/7.5?topic=ssfksj-7-5-0-com-ibm-mq-sec-doc-q010220--htm</w:t>
+      </w:r>
+    </w:p>
+    <w:p>
+      <w:pPr>
+        <w:pStyle w:val="NormalWeb"/>
+        <w:spacing w:before="0" w:beforeAutospacing="0" w:after="0" w:afterAutospacing="0" w:line="480" w:lineRule="auto"/>
+        <w:ind w:left="720" w:hanging="720"/>
+      </w:pPr>
+      <w:r>
+        <w:t xml:space="preserve">Valdez, A. (2021, 21 febrero). </w:t>
+      </w:r>
+      <w:r>
+        <w:rPr>
+          <w:i/>
+          <w:iCs/>
+        </w:rPr>
+        <w:t xml:space="preserve">Cómo Obtener la Certificación de Google </w:t>
+      </w:r>
+      <w:proofErr w:type="spellStart"/>
+      <w:r>
+        <w:rPr>
+          <w:i/>
+          <w:iCs/>
+        </w:rPr>
+        <w:t>Ads</w:t>
+      </w:r>
+      <w:proofErr w:type="spellEnd"/>
+      <w:r>
+        <w:rPr>
+          <w:i/>
+          <w:iCs/>
+        </w:rPr>
+        <w:t xml:space="preserve"> (Guía 2022) | </w:t>
+      </w:r>
+      <w:proofErr w:type="spellStart"/>
+      <w:r>
+        <w:rPr>
+          <w:i/>
+          <w:iCs/>
+        </w:rPr>
+        <w:t>clickomi</w:t>
+      </w:r>
+      <w:proofErr w:type="spellEnd"/>
+      <w:r>
+        <w:t xml:space="preserve">. </w:t>
+      </w:r>
+      <w:proofErr w:type="spellStart"/>
+      <w:r>
+        <w:t>clickomi</w:t>
+      </w:r>
+      <w:proofErr w:type="spellEnd"/>
+      <w:r>
+        <w:t xml:space="preserve"> </w:t>
+      </w:r>
+      <w:proofErr w:type="spellStart"/>
+      <w:r>
+        <w:t>academy</w:t>
+      </w:r>
+      <w:proofErr w:type="spellEnd"/>
+      <w:r>
+        <w:t>. Recuperado 23 de octubre de 2022, de https://clickomi.com/certificacion-google-ads/</w:t>
+      </w:r>
+    </w:p>
+    <w:p>
+      <w:pPr>
+        <w:pStyle w:val="NormalWeb"/>
         <w:spacing w:line="480" w:lineRule="auto"/>
         <w:ind w:hanging="720"/>
         <w:rPr>
@@ -3712,7 +5358,7 @@
       </w:pPr>
     </w:p>
     <w:sectPr>
-      <w:footerReference w:type="default" r:id="rId10"/>
+      <w:footerReference w:type="default" r:id="rId11"/>
       <w:pgSz w:w="12240" w:h="15840"/>
       <w:pgMar w:top="1417" w:right="1701" w:bottom="1417" w:left="1701" w:header="708" w:footer="708" w:gutter="0"/>
       <w:pgBorders w:offsetFrom="page">
@@ -4418,6 +6064,155 @@
     </w:lvl>
   </w:abstractNum>
   <w:abstractNum w:abstractNumId="5" w15:restartNumberingAfterBreak="0">
+    <w:nsid w:val="182628FA"/>
+    <w:multiLevelType w:val="multilevel"/>
+    <w:tmpl w:val="525AAE50"/>
+    <w:lvl w:ilvl="0">
+      <w:start w:val="1"/>
+      <w:numFmt w:val="bullet"/>
+      <w:lvlText w:val=""/>
+      <w:lvlJc w:val="left"/>
+      <w:pPr>
+        <w:tabs>
+          <w:tab w:val="num" w:pos="720"/>
+        </w:tabs>
+        <w:ind w:left="720" w:hanging="360"/>
+      </w:pPr>
+      <w:rPr>
+        <w:rFonts w:ascii="Symbol" w:hAnsi="Symbol" w:hint="default"/>
+        <w:sz w:val="20"/>
+      </w:rPr>
+    </w:lvl>
+    <w:lvl w:ilvl="1">
+      <w:start w:val="1"/>
+      <w:numFmt w:val="bullet"/>
+      <w:lvlText w:val="o"/>
+      <w:lvlJc w:val="left"/>
+      <w:pPr>
+        <w:tabs>
+          <w:tab w:val="num" w:pos="1440"/>
+        </w:tabs>
+        <w:ind w:left="1440" w:hanging="360"/>
+      </w:pPr>
+      <w:rPr>
+        <w:rFonts w:ascii="Courier New" w:hAnsi="Courier New" w:hint="default"/>
+        <w:sz w:val="20"/>
+      </w:rPr>
+    </w:lvl>
+    <w:lvl w:ilvl="2" w:tentative="1">
+      <w:start w:val="1"/>
+      <w:numFmt w:val="bullet"/>
+      <w:lvlText w:val=""/>
+      <w:lvlJc w:val="left"/>
+      <w:pPr>
+        <w:tabs>
+          <w:tab w:val="num" w:pos="2160"/>
+        </w:tabs>
+        <w:ind w:left="2160" w:hanging="360"/>
+      </w:pPr>
+      <w:rPr>
+        <w:rFonts w:ascii="Wingdings" w:hAnsi="Wingdings" w:hint="default"/>
+        <w:sz w:val="20"/>
+      </w:rPr>
+    </w:lvl>
+    <w:lvl w:ilvl="3" w:tentative="1">
+      <w:start w:val="1"/>
+      <w:numFmt w:val="bullet"/>
+      <w:lvlText w:val=""/>
+      <w:lvlJc w:val="left"/>
+      <w:pPr>
+        <w:tabs>
+          <w:tab w:val="num" w:pos="2880"/>
+        </w:tabs>
+        <w:ind w:left="2880" w:hanging="360"/>
+      </w:pPr>
+      <w:rPr>
+        <w:rFonts w:ascii="Wingdings" w:hAnsi="Wingdings" w:hint="default"/>
+        <w:sz w:val="20"/>
+      </w:rPr>
+    </w:lvl>
+    <w:lvl w:ilvl="4" w:tentative="1">
+      <w:start w:val="1"/>
+      <w:numFmt w:val="bullet"/>
+      <w:lvlText w:val=""/>
+      <w:lvlJc w:val="left"/>
+      <w:pPr>
+        <w:tabs>
+          <w:tab w:val="num" w:pos="3600"/>
+        </w:tabs>
+        <w:ind w:left="3600" w:hanging="360"/>
+      </w:pPr>
+      <w:rPr>
+        <w:rFonts w:ascii="Wingdings" w:hAnsi="Wingdings" w:hint="default"/>
+        <w:sz w:val="20"/>
+      </w:rPr>
+    </w:lvl>
+    <w:lvl w:ilvl="5" w:tentative="1">
+      <w:start w:val="1"/>
+      <w:numFmt w:val="bullet"/>
+      <w:lvlText w:val=""/>
+      <w:lvlJc w:val="left"/>
+      <w:pPr>
+        <w:tabs>
+          <w:tab w:val="num" w:pos="4320"/>
+        </w:tabs>
+        <w:ind w:left="4320" w:hanging="360"/>
+      </w:pPr>
+      <w:rPr>
+        <w:rFonts w:ascii="Wingdings" w:hAnsi="Wingdings" w:hint="default"/>
+        <w:sz w:val="20"/>
+      </w:rPr>
+    </w:lvl>
+    <w:lvl w:ilvl="6" w:tentative="1">
+      <w:start w:val="1"/>
+      <w:numFmt w:val="bullet"/>
+      <w:lvlText w:val=""/>
+      <w:lvlJc w:val="left"/>
+      <w:pPr>
+        <w:tabs>
+          <w:tab w:val="num" w:pos="5040"/>
+        </w:tabs>
+        <w:ind w:left="5040" w:hanging="360"/>
+      </w:pPr>
+      <w:rPr>
+        <w:rFonts w:ascii="Wingdings" w:hAnsi="Wingdings" w:hint="default"/>
+        <w:sz w:val="20"/>
+      </w:rPr>
+    </w:lvl>
+    <w:lvl w:ilvl="7" w:tentative="1">
+      <w:start w:val="1"/>
+      <w:numFmt w:val="bullet"/>
+      <w:lvlText w:val=""/>
+      <w:lvlJc w:val="left"/>
+      <w:pPr>
+        <w:tabs>
+          <w:tab w:val="num" w:pos="5760"/>
+        </w:tabs>
+        <w:ind w:left="5760" w:hanging="360"/>
+      </w:pPr>
+      <w:rPr>
+        <w:rFonts w:ascii="Wingdings" w:hAnsi="Wingdings" w:hint="default"/>
+        <w:sz w:val="20"/>
+      </w:rPr>
+    </w:lvl>
+    <w:lvl w:ilvl="8" w:tentative="1">
+      <w:start w:val="1"/>
+      <w:numFmt w:val="bullet"/>
+      <w:lvlText w:val=""/>
+      <w:lvlJc w:val="left"/>
+      <w:pPr>
+        <w:tabs>
+          <w:tab w:val="num" w:pos="6480"/>
+        </w:tabs>
+        <w:ind w:left="6480" w:hanging="360"/>
+      </w:pPr>
+      <w:rPr>
+        <w:rFonts w:ascii="Wingdings" w:hAnsi="Wingdings" w:hint="default"/>
+        <w:sz w:val="20"/>
+      </w:rPr>
+    </w:lvl>
+  </w:abstractNum>
+  <w:abstractNum w:abstractNumId="6" w15:restartNumberingAfterBreak="0">
     <w:nsid w:val="2AD739A5"/>
     <w:multiLevelType w:val="hybridMultilevel"/>
     <w:tmpl w:val="9872E168"/>
@@ -4506,7 +6301,7 @@
       </w:pPr>
     </w:lvl>
   </w:abstractNum>
-  <w:abstractNum w:abstractNumId="6" w15:restartNumberingAfterBreak="0">
+  <w:abstractNum w:abstractNumId="7" w15:restartNumberingAfterBreak="0">
     <w:nsid w:val="38652B91"/>
     <w:multiLevelType w:val="multilevel"/>
     <w:tmpl w:val="45D8FDAE"/>
@@ -4655,7 +6450,7 @@
       </w:rPr>
     </w:lvl>
   </w:abstractNum>
-  <w:abstractNum w:abstractNumId="7" w15:restartNumberingAfterBreak="0">
+  <w:abstractNum w:abstractNumId="8" w15:restartNumberingAfterBreak="0">
     <w:nsid w:val="3B5F6100"/>
     <w:multiLevelType w:val="hybridMultilevel"/>
     <w:tmpl w:val="5BC629B0"/>
@@ -4744,7 +6539,7 @@
       </w:pPr>
     </w:lvl>
   </w:abstractNum>
-  <w:abstractNum w:abstractNumId="8" w15:restartNumberingAfterBreak="0">
+  <w:abstractNum w:abstractNumId="9" w15:restartNumberingAfterBreak="0">
     <w:nsid w:val="42155607"/>
     <w:multiLevelType w:val="multilevel"/>
     <w:tmpl w:val="17880206"/>
@@ -4893,7 +6688,269 @@
       </w:rPr>
     </w:lvl>
   </w:abstractNum>
-  <w:abstractNum w:abstractNumId="9" w15:restartNumberingAfterBreak="0">
+  <w:abstractNum w:abstractNumId="10" w15:restartNumberingAfterBreak="0">
+    <w:nsid w:val="443E429F"/>
+    <w:multiLevelType w:val="multilevel"/>
+    <w:tmpl w:val="3FB09FA2"/>
+    <w:lvl w:ilvl="0">
+      <w:start w:val="1"/>
+      <w:numFmt w:val="decimal"/>
+      <w:lvlText w:val="%1."/>
+      <w:lvlJc w:val="left"/>
+      <w:pPr>
+        <w:tabs>
+          <w:tab w:val="num" w:pos="720"/>
+        </w:tabs>
+        <w:ind w:left="720" w:hanging="360"/>
+      </w:pPr>
+    </w:lvl>
+    <w:lvl w:ilvl="1" w:tentative="1">
+      <w:start w:val="1"/>
+      <w:numFmt w:val="decimal"/>
+      <w:lvlText w:val="%2."/>
+      <w:lvlJc w:val="left"/>
+      <w:pPr>
+        <w:tabs>
+          <w:tab w:val="num" w:pos="1440"/>
+        </w:tabs>
+        <w:ind w:left="1440" w:hanging="360"/>
+      </w:pPr>
+    </w:lvl>
+    <w:lvl w:ilvl="2" w:tentative="1">
+      <w:start w:val="1"/>
+      <w:numFmt w:val="decimal"/>
+      <w:lvlText w:val="%3."/>
+      <w:lvlJc w:val="left"/>
+      <w:pPr>
+        <w:tabs>
+          <w:tab w:val="num" w:pos="2160"/>
+        </w:tabs>
+        <w:ind w:left="2160" w:hanging="360"/>
+      </w:pPr>
+    </w:lvl>
+    <w:lvl w:ilvl="3" w:tentative="1">
+      <w:start w:val="1"/>
+      <w:numFmt w:val="decimal"/>
+      <w:lvlText w:val="%4."/>
+      <w:lvlJc w:val="left"/>
+      <w:pPr>
+        <w:tabs>
+          <w:tab w:val="num" w:pos="2880"/>
+        </w:tabs>
+        <w:ind w:left="2880" w:hanging="360"/>
+      </w:pPr>
+    </w:lvl>
+    <w:lvl w:ilvl="4" w:tentative="1">
+      <w:start w:val="1"/>
+      <w:numFmt w:val="decimal"/>
+      <w:lvlText w:val="%5."/>
+      <w:lvlJc w:val="left"/>
+      <w:pPr>
+        <w:tabs>
+          <w:tab w:val="num" w:pos="3600"/>
+        </w:tabs>
+        <w:ind w:left="3600" w:hanging="360"/>
+      </w:pPr>
+    </w:lvl>
+    <w:lvl w:ilvl="5" w:tentative="1">
+      <w:start w:val="1"/>
+      <w:numFmt w:val="decimal"/>
+      <w:lvlText w:val="%6."/>
+      <w:lvlJc w:val="left"/>
+      <w:pPr>
+        <w:tabs>
+          <w:tab w:val="num" w:pos="4320"/>
+        </w:tabs>
+        <w:ind w:left="4320" w:hanging="360"/>
+      </w:pPr>
+    </w:lvl>
+    <w:lvl w:ilvl="6" w:tentative="1">
+      <w:start w:val="1"/>
+      <w:numFmt w:val="decimal"/>
+      <w:lvlText w:val="%7."/>
+      <w:lvlJc w:val="left"/>
+      <w:pPr>
+        <w:tabs>
+          <w:tab w:val="num" w:pos="5040"/>
+        </w:tabs>
+        <w:ind w:left="5040" w:hanging="360"/>
+      </w:pPr>
+    </w:lvl>
+    <w:lvl w:ilvl="7" w:tentative="1">
+      <w:start w:val="1"/>
+      <w:numFmt w:val="decimal"/>
+      <w:lvlText w:val="%8."/>
+      <w:lvlJc w:val="left"/>
+      <w:pPr>
+        <w:tabs>
+          <w:tab w:val="num" w:pos="5760"/>
+        </w:tabs>
+        <w:ind w:left="5760" w:hanging="360"/>
+      </w:pPr>
+    </w:lvl>
+    <w:lvl w:ilvl="8" w:tentative="1">
+      <w:start w:val="1"/>
+      <w:numFmt w:val="decimal"/>
+      <w:lvlText w:val="%9."/>
+      <w:lvlJc w:val="left"/>
+      <w:pPr>
+        <w:tabs>
+          <w:tab w:val="num" w:pos="6480"/>
+        </w:tabs>
+        <w:ind w:left="6480" w:hanging="360"/>
+      </w:pPr>
+    </w:lvl>
+  </w:abstractNum>
+  <w:abstractNum w:abstractNumId="11" w15:restartNumberingAfterBreak="0">
+    <w:nsid w:val="59EA3F1B"/>
+    <w:multiLevelType w:val="multilevel"/>
+    <w:tmpl w:val="55DE8530"/>
+    <w:lvl w:ilvl="0">
+      <w:start w:val="1"/>
+      <w:numFmt w:val="bullet"/>
+      <w:lvlText w:val=""/>
+      <w:lvlJc w:val="left"/>
+      <w:pPr>
+        <w:tabs>
+          <w:tab w:val="num" w:pos="720"/>
+        </w:tabs>
+        <w:ind w:left="720" w:hanging="360"/>
+      </w:pPr>
+      <w:rPr>
+        <w:rFonts w:ascii="Symbol" w:hAnsi="Symbol" w:hint="default"/>
+        <w:sz w:val="20"/>
+      </w:rPr>
+    </w:lvl>
+    <w:lvl w:ilvl="1" w:tentative="1">
+      <w:start w:val="1"/>
+      <w:numFmt w:val="bullet"/>
+      <w:lvlText w:val=""/>
+      <w:lvlJc w:val="left"/>
+      <w:pPr>
+        <w:tabs>
+          <w:tab w:val="num" w:pos="1440"/>
+        </w:tabs>
+        <w:ind w:left="1440" w:hanging="360"/>
+      </w:pPr>
+      <w:rPr>
+        <w:rFonts w:ascii="Symbol" w:hAnsi="Symbol" w:hint="default"/>
+        <w:sz w:val="20"/>
+      </w:rPr>
+    </w:lvl>
+    <w:lvl w:ilvl="2" w:tentative="1">
+      <w:start w:val="1"/>
+      <w:numFmt w:val="bullet"/>
+      <w:lvlText w:val=""/>
+      <w:lvlJc w:val="left"/>
+      <w:pPr>
+        <w:tabs>
+          <w:tab w:val="num" w:pos="2160"/>
+        </w:tabs>
+        <w:ind w:left="2160" w:hanging="360"/>
+      </w:pPr>
+      <w:rPr>
+        <w:rFonts w:ascii="Symbol" w:hAnsi="Symbol" w:hint="default"/>
+        <w:sz w:val="20"/>
+      </w:rPr>
+    </w:lvl>
+    <w:lvl w:ilvl="3" w:tentative="1">
+      <w:start w:val="1"/>
+      <w:numFmt w:val="bullet"/>
+      <w:lvlText w:val=""/>
+      <w:lvlJc w:val="left"/>
+      <w:pPr>
+        <w:tabs>
+          <w:tab w:val="num" w:pos="2880"/>
+        </w:tabs>
+        <w:ind w:left="2880" w:hanging="360"/>
+      </w:pPr>
+      <w:rPr>
+        <w:rFonts w:ascii="Symbol" w:hAnsi="Symbol" w:hint="default"/>
+        <w:sz w:val="20"/>
+      </w:rPr>
+    </w:lvl>
+    <w:lvl w:ilvl="4" w:tentative="1">
+      <w:start w:val="1"/>
+      <w:numFmt w:val="bullet"/>
+      <w:lvlText w:val=""/>
+      <w:lvlJc w:val="left"/>
+      <w:pPr>
+        <w:tabs>
+          <w:tab w:val="num" w:pos="3600"/>
+        </w:tabs>
+        <w:ind w:left="3600" w:hanging="360"/>
+      </w:pPr>
+      <w:rPr>
+        <w:rFonts w:ascii="Symbol" w:hAnsi="Symbol" w:hint="default"/>
+        <w:sz w:val="20"/>
+      </w:rPr>
+    </w:lvl>
+    <w:lvl w:ilvl="5" w:tentative="1">
+      <w:start w:val="1"/>
+      <w:numFmt w:val="bullet"/>
+      <w:lvlText w:val=""/>
+      <w:lvlJc w:val="left"/>
+      <w:pPr>
+        <w:tabs>
+          <w:tab w:val="num" w:pos="4320"/>
+        </w:tabs>
+        <w:ind w:left="4320" w:hanging="360"/>
+      </w:pPr>
+      <w:rPr>
+        <w:rFonts w:ascii="Symbol" w:hAnsi="Symbol" w:hint="default"/>
+        <w:sz w:val="20"/>
+      </w:rPr>
+    </w:lvl>
+    <w:lvl w:ilvl="6" w:tentative="1">
+      <w:start w:val="1"/>
+      <w:numFmt w:val="bullet"/>
+      <w:lvlText w:val=""/>
+      <w:lvlJc w:val="left"/>
+      <w:pPr>
+        <w:tabs>
+          <w:tab w:val="num" w:pos="5040"/>
+        </w:tabs>
+        <w:ind w:left="5040" w:hanging="360"/>
+      </w:pPr>
+      <w:rPr>
+        <w:rFonts w:ascii="Symbol" w:hAnsi="Symbol" w:hint="default"/>
+        <w:sz w:val="20"/>
+      </w:rPr>
+    </w:lvl>
+    <w:lvl w:ilvl="7" w:tentative="1">
+      <w:start w:val="1"/>
+      <w:numFmt w:val="bullet"/>
+      <w:lvlText w:val=""/>
+      <w:lvlJc w:val="left"/>
+      <w:pPr>
+        <w:tabs>
+          <w:tab w:val="num" w:pos="5760"/>
+        </w:tabs>
+        <w:ind w:left="5760" w:hanging="360"/>
+      </w:pPr>
+      <w:rPr>
+        <w:rFonts w:ascii="Symbol" w:hAnsi="Symbol" w:hint="default"/>
+        <w:sz w:val="20"/>
+      </w:rPr>
+    </w:lvl>
+    <w:lvl w:ilvl="8" w:tentative="1">
+      <w:start w:val="1"/>
+      <w:numFmt w:val="bullet"/>
+      <w:lvlText w:val=""/>
+      <w:lvlJc w:val="left"/>
+      <w:pPr>
+        <w:tabs>
+          <w:tab w:val="num" w:pos="6480"/>
+        </w:tabs>
+        <w:ind w:left="6480" w:hanging="360"/>
+      </w:pPr>
+      <w:rPr>
+        <w:rFonts w:ascii="Symbol" w:hAnsi="Symbol" w:hint="default"/>
+        <w:sz w:val="20"/>
+      </w:rPr>
+    </w:lvl>
+  </w:abstractNum>
+  <w:abstractNum w:abstractNumId="12" w15:restartNumberingAfterBreak="0">
     <w:nsid w:val="5BA92AAA"/>
     <w:multiLevelType w:val="hybridMultilevel"/>
     <w:tmpl w:val="CCCC6D80"/>
@@ -5006,7 +7063,7 @@
       </w:rPr>
     </w:lvl>
   </w:abstractNum>
-  <w:abstractNum w:abstractNumId="10" w15:restartNumberingAfterBreak="0">
+  <w:abstractNum w:abstractNumId="13" w15:restartNumberingAfterBreak="0">
     <w:nsid w:val="5DAD72F5"/>
     <w:multiLevelType w:val="multilevel"/>
     <w:tmpl w:val="EA5EA1D2"/>
@@ -5155,7 +7212,7 @@
       </w:rPr>
     </w:lvl>
   </w:abstractNum>
-  <w:abstractNum w:abstractNumId="11" w15:restartNumberingAfterBreak="0">
+  <w:abstractNum w:abstractNumId="14" w15:restartNumberingAfterBreak="0">
     <w:nsid w:val="64EC789E"/>
     <w:multiLevelType w:val="multilevel"/>
     <w:tmpl w:val="3E96849C"/>
@@ -5304,7 +7361,7 @@
       </w:rPr>
     </w:lvl>
   </w:abstractNum>
-  <w:abstractNum w:abstractNumId="12" w15:restartNumberingAfterBreak="0">
+  <w:abstractNum w:abstractNumId="15" w15:restartNumberingAfterBreak="0">
     <w:nsid w:val="697A48AB"/>
     <w:multiLevelType w:val="multilevel"/>
     <w:tmpl w:val="2D708A7A"/>
@@ -5453,7 +7510,7 @@
       </w:rPr>
     </w:lvl>
   </w:abstractNum>
-  <w:abstractNum w:abstractNumId="13" w15:restartNumberingAfterBreak="0">
+  <w:abstractNum w:abstractNumId="16" w15:restartNumberingAfterBreak="0">
     <w:nsid w:val="7AEA350F"/>
     <w:multiLevelType w:val="multilevel"/>
     <w:tmpl w:val="91B68D98"/>
@@ -5609,31 +7666,31 @@
     <w:abstractNumId w:val="3"/>
   </w:num>
   <w:num w:numId="3" w16cid:durableId="1291936079">
-    <w:abstractNumId w:val="12"/>
+    <w:abstractNumId w:val="15"/>
   </w:num>
   <w:num w:numId="4" w16cid:durableId="210849836">
+    <w:abstractNumId w:val="16"/>
+  </w:num>
+  <w:num w:numId="5" w16cid:durableId="551575203">
+    <w:abstractNumId w:val="14"/>
+  </w:num>
+  <w:num w:numId="6" w16cid:durableId="1659964218">
+    <w:abstractNumId w:val="9"/>
+  </w:num>
+  <w:num w:numId="7" w16cid:durableId="1539271876">
+    <w:abstractNumId w:val="7"/>
+  </w:num>
+  <w:num w:numId="8" w16cid:durableId="2091731173">
     <w:abstractNumId w:val="13"/>
   </w:num>
-  <w:num w:numId="5" w16cid:durableId="551575203">
-    <w:abstractNumId w:val="11"/>
-  </w:num>
-  <w:num w:numId="6" w16cid:durableId="1659964218">
-    <w:abstractNumId w:val="8"/>
-  </w:num>
-  <w:num w:numId="7" w16cid:durableId="1539271876">
-    <w:abstractNumId w:val="6"/>
-  </w:num>
-  <w:num w:numId="8" w16cid:durableId="2091731173">
-    <w:abstractNumId w:val="10"/>
-  </w:num>
   <w:num w:numId="9" w16cid:durableId="2067794405">
-    <w:abstractNumId w:val="9"/>
+    <w:abstractNumId w:val="12"/>
   </w:num>
   <w:num w:numId="10" w16cid:durableId="2024747464">
     <w:abstractNumId w:val="2"/>
   </w:num>
   <w:num w:numId="11" w16cid:durableId="946036152">
-    <w:abstractNumId w:val="7"/>
+    <w:abstractNumId w:val="8"/>
   </w:num>
   <w:num w:numId="12" w16cid:durableId="1603955337">
     <w:abstractNumId w:val="0"/>
@@ -5642,6 +7699,15 @@
     <w:abstractNumId w:val="1"/>
   </w:num>
   <w:num w:numId="14" w16cid:durableId="1905526685">
+    <w:abstractNumId w:val="6"/>
+  </w:num>
+  <w:num w:numId="15" w16cid:durableId="1107044263">
+    <w:abstractNumId w:val="10"/>
+  </w:num>
+  <w:num w:numId="16" w16cid:durableId="2076849325">
+    <w:abstractNumId w:val="11"/>
+  </w:num>
+  <w:num w:numId="17" w16cid:durableId="1475218843">
     <w:abstractNumId w:val="5"/>
   </w:num>
 </w:numbering>
@@ -6109,6 +8175,29 @@
       <w:lang w:eastAsia="es-MX"/>
     </w:rPr>
   </w:style>
+  <w:style w:type="paragraph" w:styleId="Ttulo4">
+    <w:name w:val="heading 4"/>
+    <w:basedOn w:val="Normal"/>
+    <w:next w:val="Normal"/>
+    <w:link w:val="Ttulo4Car"/>
+    <w:uiPriority w:val="9"/>
+    <w:semiHidden/>
+    <w:unhideWhenUsed/>
+    <w:qFormat/>
+    <w:rsid w:val="00212DEA"/>
+    <w:pPr>
+      <w:keepNext/>
+      <w:keepLines/>
+      <w:spacing w:before="40" w:after="0"/>
+      <w:outlineLvl w:val="3"/>
+    </w:pPr>
+    <w:rPr>
+      <w:rFonts w:asciiTheme="majorHAnsi" w:eastAsiaTheme="majorEastAsia" w:hAnsiTheme="majorHAnsi" w:cstheme="majorBidi"/>
+      <w:i/>
+      <w:iCs/>
+      <w:color w:val="2F5496" w:themeColor="accent1" w:themeShade="BF"/>
+    </w:rPr>
+  </w:style>
   <w:style w:type="character" w:default="1" w:styleId="Fuentedeprrafopredeter">
     <w:name w:val="Default Paragraph Font"/>
     <w:uiPriority w:val="1"/>
@@ -6493,6 +8582,39 @@
       </w:tcPr>
     </w:tblStylePr>
   </w:style>
+  <w:style w:type="character" w:customStyle="1" w:styleId="Ttulo4Car">
+    <w:name w:val="Título 4 Car"/>
+    <w:basedOn w:val="Fuentedeprrafopredeter"/>
+    <w:link w:val="Ttulo4"/>
+    <w:uiPriority w:val="9"/>
+    <w:semiHidden/>
+    <w:rsid w:val="00212DEA"/>
+    <w:rPr>
+      <w:rFonts w:asciiTheme="majorHAnsi" w:eastAsiaTheme="majorEastAsia" w:hAnsiTheme="majorHAnsi" w:cstheme="majorBidi"/>
+      <w:i/>
+      <w:iCs/>
+      <w:color w:val="2F5496" w:themeColor="accent1" w:themeShade="BF"/>
+    </w:rPr>
+  </w:style>
+  <w:style w:type="paragraph" w:customStyle="1" w:styleId="li">
+    <w:name w:val="li"/>
+    <w:basedOn w:val="Normal"/>
+    <w:rsid w:val="00212DEA"/>
+    <w:pPr>
+      <w:spacing w:before="100" w:beforeAutospacing="1" w:after="100" w:afterAutospacing="1" w:line="240" w:lineRule="auto"/>
+    </w:pPr>
+    <w:rPr>
+      <w:rFonts w:ascii="Times New Roman" w:eastAsia="Times New Roman" w:hAnsi="Times New Roman" w:cs="Times New Roman"/>
+      <w:sz w:val="24"/>
+      <w:szCs w:val="24"/>
+      <w:lang w:eastAsia="es-MX"/>
+    </w:rPr>
+  </w:style>
+  <w:style w:type="character" w:customStyle="1" w:styleId="ph">
+    <w:name w:val="ph"/>
+    <w:basedOn w:val="Fuentedeprrafopredeter"/>
+    <w:rsid w:val="00212DEA"/>
+  </w:style>
 </w:styles>
 </file>
 

</xml_diff>

<commit_message>
portafolio unidad 3 individual finalizado
</commit_message>
<xml_diff>
--- a/13 Modelos de negocios/Unidad 3 Portafolio 19580589 Castillo Jr Gregorio.docx
+++ b/13 Modelos de negocios/Unidad 3 Portafolio 19580589 Castillo Jr Gregorio.docx
@@ -2512,7 +2512,7 @@
         </w:rPr>
       </w:pPr>
       <w:bookmarkStart w:id="1" w:name="_Toc115100403"/>
-      <w:bookmarkStart w:id="2" w:name="_Toc117109019"/>
+      <w:bookmarkStart w:id="2" w:name="_Toc117583772"/>
       <w:r>
         <w:rPr>
           <w:rFonts w:ascii="Times New Roman" w:hAnsi="Times New Roman" w:cs="Times New Roman"/>
@@ -2555,12 +2555,6 @@
           <w:pPr>
             <w:pStyle w:val="TtuloTDC"/>
           </w:pPr>
-          <w:r>
-            <w:rPr>
-              <w:lang w:val="es-ES"/>
-            </w:rPr>
-            <w:t>Contenido</w:t>
-          </w:r>
         </w:p>
         <w:p>
           <w:pPr>
@@ -2568,10 +2562,14 @@
             <w:tabs>
               <w:tab w:val="right" w:leader="dot" w:pos="8828"/>
             </w:tabs>
+            <w:spacing w:line="360" w:lineRule="auto"/>
             <w:rPr>
-              <w:rFonts w:eastAsiaTheme="minorEastAsia"/>
+              <w:rStyle w:val="Hipervnculo"/>
+              <w:rFonts w:ascii="Arial" w:hAnsi="Arial" w:cs="Arial"/>
               <w:noProof/>
-              <w:lang w:eastAsia="es-MX"/>
+              <w:color w:val="auto"/>
+              <w:sz w:val="24"/>
+              <w:szCs w:val="24"/>
             </w:rPr>
           </w:pPr>
           <w:r>
@@ -2583,62 +2581,194 @@
           <w:r>
             <w:fldChar w:fldCharType="separate"/>
           </w:r>
-          <w:hyperlink w:anchor="_Toc117109019" w:history="1">
+          <w:hyperlink w:anchor="_Toc117583772" w:history="1">
             <w:r>
               <w:rPr>
                 <w:rStyle w:val="Hipervnculo"/>
-                <w:rFonts w:ascii="Times New Roman" w:hAnsi="Times New Roman" w:cs="Times New Roman"/>
+                <w:rFonts w:ascii="Arial" w:hAnsi="Arial" w:cs="Arial"/>
                 <w:b/>
                 <w:bCs/>
                 <w:noProof/>
+                <w:color w:val="auto"/>
+                <w:sz w:val="24"/>
+                <w:szCs w:val="24"/>
               </w:rPr>
               <w:t>Índice</w:t>
             </w:r>
             <w:r>
               <w:rPr>
+                <w:rFonts w:ascii="Arial" w:hAnsi="Arial" w:cs="Arial"/>
                 <w:noProof/>
                 <w:webHidden/>
+                <w:sz w:val="24"/>
+                <w:szCs w:val="24"/>
               </w:rPr>
               <w:tab/>
             </w:r>
             <w:r>
               <w:rPr>
+                <w:rFonts w:ascii="Arial" w:hAnsi="Arial" w:cs="Arial"/>
                 <w:noProof/>
                 <w:webHidden/>
+                <w:sz w:val="24"/>
+                <w:szCs w:val="24"/>
               </w:rPr>
               <w:fldChar w:fldCharType="begin"/>
             </w:r>
             <w:r>
               <w:rPr>
+                <w:rFonts w:ascii="Arial" w:hAnsi="Arial" w:cs="Arial"/>
                 <w:noProof/>
                 <w:webHidden/>
+                <w:sz w:val="24"/>
+                <w:szCs w:val="24"/>
               </w:rPr>
-              <w:instrText xml:space="preserve"> PAGEREF _Toc117109019 \h </w:instrText>
+              <w:instrText xml:space="preserve"> PAGEREF _Toc117583772 \h </w:instrText>
             </w:r>
             <w:r>
               <w:rPr>
+                <w:rFonts w:ascii="Arial" w:hAnsi="Arial" w:cs="Arial"/>
                 <w:noProof/>
                 <w:webHidden/>
+                <w:sz w:val="24"/>
+                <w:szCs w:val="24"/>
               </w:rPr>
             </w:r>
             <w:r>
               <w:rPr>
+                <w:rFonts w:ascii="Arial" w:hAnsi="Arial" w:cs="Arial"/>
                 <w:noProof/>
                 <w:webHidden/>
+                <w:sz w:val="24"/>
+                <w:szCs w:val="24"/>
               </w:rPr>
               <w:fldChar w:fldCharType="separate"/>
             </w:r>
             <w:r>
               <w:rPr>
+                <w:rFonts w:ascii="Arial" w:hAnsi="Arial" w:cs="Arial"/>
                 <w:noProof/>
                 <w:webHidden/>
+                <w:sz w:val="24"/>
+                <w:szCs w:val="24"/>
               </w:rPr>
               <w:t>1</w:t>
             </w:r>
             <w:r>
               <w:rPr>
+                <w:rFonts w:ascii="Arial" w:hAnsi="Arial" w:cs="Arial"/>
                 <w:noProof/>
                 <w:webHidden/>
+                <w:sz w:val="24"/>
+                <w:szCs w:val="24"/>
+              </w:rPr>
+              <w:fldChar w:fldCharType="end"/>
+            </w:r>
+          </w:hyperlink>
+        </w:p>
+        <w:p>
+          <w:pPr>
+            <w:rPr>
+              <w:noProof/>
+            </w:rPr>
+          </w:pPr>
+        </w:p>
+        <w:p>
+          <w:pPr>
+            <w:pStyle w:val="TDC1"/>
+            <w:tabs>
+              <w:tab w:val="right" w:leader="dot" w:pos="8828"/>
+            </w:tabs>
+            <w:spacing w:line="360" w:lineRule="auto"/>
+            <w:rPr>
+              <w:rFonts w:ascii="Arial" w:eastAsiaTheme="minorEastAsia" w:hAnsi="Arial" w:cs="Arial"/>
+              <w:noProof/>
+              <w:sz w:val="24"/>
+              <w:szCs w:val="24"/>
+              <w:lang w:eastAsia="es-MX"/>
+            </w:rPr>
+          </w:pPr>
+          <w:hyperlink w:anchor="_Toc117583773" w:history="1">
+            <w:r>
+              <w:rPr>
+                <w:rStyle w:val="Hipervnculo"/>
+                <w:rFonts w:ascii="Arial" w:eastAsia="Times New Roman" w:hAnsi="Arial" w:cs="Arial"/>
+                <w:b/>
+                <w:bCs/>
+                <w:noProof/>
+                <w:color w:val="auto"/>
+                <w:sz w:val="24"/>
+                <w:szCs w:val="24"/>
+                <w:lang w:eastAsia="es-MX"/>
+              </w:rPr>
+              <w:t>Cuadro sinóptico (Normas ISO)</w:t>
+            </w:r>
+            <w:r>
+              <w:rPr>
+                <w:rFonts w:ascii="Arial" w:hAnsi="Arial" w:cs="Arial"/>
+                <w:noProof/>
+                <w:webHidden/>
+                <w:sz w:val="24"/>
+                <w:szCs w:val="24"/>
+              </w:rPr>
+              <w:tab/>
+            </w:r>
+            <w:r>
+              <w:rPr>
+                <w:rFonts w:ascii="Arial" w:hAnsi="Arial" w:cs="Arial"/>
+                <w:noProof/>
+                <w:webHidden/>
+                <w:sz w:val="24"/>
+                <w:szCs w:val="24"/>
+              </w:rPr>
+              <w:fldChar w:fldCharType="begin"/>
+            </w:r>
+            <w:r>
+              <w:rPr>
+                <w:rFonts w:ascii="Arial" w:hAnsi="Arial" w:cs="Arial"/>
+                <w:noProof/>
+                <w:webHidden/>
+                <w:sz w:val="24"/>
+                <w:szCs w:val="24"/>
+              </w:rPr>
+              <w:instrText xml:space="preserve"> PAGEREF _Toc117583773 \h </w:instrText>
+            </w:r>
+            <w:r>
+              <w:rPr>
+                <w:rFonts w:ascii="Arial" w:hAnsi="Arial" w:cs="Arial"/>
+                <w:noProof/>
+                <w:webHidden/>
+                <w:sz w:val="24"/>
+                <w:szCs w:val="24"/>
+              </w:rPr>
+            </w:r>
+            <w:r>
+              <w:rPr>
+                <w:rFonts w:ascii="Arial" w:hAnsi="Arial" w:cs="Arial"/>
+                <w:noProof/>
+                <w:webHidden/>
+                <w:sz w:val="24"/>
+                <w:szCs w:val="24"/>
+              </w:rPr>
+              <w:fldChar w:fldCharType="separate"/>
+            </w:r>
+            <w:r>
+              <w:rPr>
+                <w:rFonts w:ascii="Arial" w:hAnsi="Arial" w:cs="Arial"/>
+                <w:noProof/>
+                <w:webHidden/>
+                <w:sz w:val="24"/>
+                <w:szCs w:val="24"/>
+              </w:rPr>
+              <w:t>2</w:t>
+            </w:r>
+            <w:r>
+              <w:rPr>
+                <w:rFonts w:ascii="Arial" w:hAnsi="Arial" w:cs="Arial"/>
+                <w:noProof/>
+                <w:webHidden/>
+                <w:sz w:val="24"/>
+                <w:szCs w:val="24"/>
               </w:rPr>
               <w:fldChar w:fldCharType="end"/>
             </w:r>
@@ -2650,69 +2780,96 @@
             <w:tabs>
               <w:tab w:val="right" w:leader="dot" w:pos="8828"/>
             </w:tabs>
+            <w:spacing w:line="360" w:lineRule="auto"/>
             <w:rPr>
-              <w:rFonts w:eastAsiaTheme="minorEastAsia"/>
+              <w:rFonts w:ascii="Arial" w:eastAsiaTheme="minorEastAsia" w:hAnsi="Arial" w:cs="Arial"/>
               <w:noProof/>
+              <w:sz w:val="24"/>
+              <w:szCs w:val="24"/>
               <w:lang w:eastAsia="es-MX"/>
             </w:rPr>
           </w:pPr>
-          <w:hyperlink w:anchor="_Toc117109020" w:history="1">
+          <w:hyperlink w:anchor="_Toc117583774" w:history="1">
             <w:r>
               <w:rPr>
                 <w:rStyle w:val="Hipervnculo"/>
-                <w:rFonts w:ascii="Times New Roman" w:eastAsia="Times New Roman" w:hAnsi="Times New Roman" w:cs="Times New Roman"/>
+                <w:rFonts w:ascii="Arial" w:eastAsia="Times New Roman" w:hAnsi="Arial" w:cs="Arial"/>
                 <w:b/>
                 <w:bCs/>
                 <w:noProof/>
+                <w:color w:val="auto"/>
+                <w:sz w:val="24"/>
+                <w:szCs w:val="24"/>
                 <w:lang w:eastAsia="es-MX"/>
               </w:rPr>
-              <w:t>Cuadro sinóptico (Normas ISO)</w:t>
+              <w:t>Investigación (Requisitos para obtener certificaciones)</w:t>
             </w:r>
             <w:r>
               <w:rPr>
+                <w:rFonts w:ascii="Arial" w:hAnsi="Arial" w:cs="Arial"/>
                 <w:noProof/>
                 <w:webHidden/>
+                <w:sz w:val="24"/>
+                <w:szCs w:val="24"/>
               </w:rPr>
               <w:tab/>
             </w:r>
             <w:r>
               <w:rPr>
+                <w:rFonts w:ascii="Arial" w:hAnsi="Arial" w:cs="Arial"/>
                 <w:noProof/>
                 <w:webHidden/>
+                <w:sz w:val="24"/>
+                <w:szCs w:val="24"/>
               </w:rPr>
               <w:fldChar w:fldCharType="begin"/>
             </w:r>
             <w:r>
               <w:rPr>
+                <w:rFonts w:ascii="Arial" w:hAnsi="Arial" w:cs="Arial"/>
                 <w:noProof/>
                 <w:webHidden/>
+                <w:sz w:val="24"/>
+                <w:szCs w:val="24"/>
               </w:rPr>
-              <w:instrText xml:space="preserve"> PAGEREF _Toc117109020 \h </w:instrText>
+              <w:instrText xml:space="preserve"> PAGEREF _Toc117583774 \h </w:instrText>
             </w:r>
             <w:r>
               <w:rPr>
+                <w:rFonts w:ascii="Arial" w:hAnsi="Arial" w:cs="Arial"/>
                 <w:noProof/>
                 <w:webHidden/>
+                <w:sz w:val="24"/>
+                <w:szCs w:val="24"/>
               </w:rPr>
             </w:r>
             <w:r>
               <w:rPr>
+                <w:rFonts w:ascii="Arial" w:hAnsi="Arial" w:cs="Arial"/>
                 <w:noProof/>
                 <w:webHidden/>
+                <w:sz w:val="24"/>
+                <w:szCs w:val="24"/>
               </w:rPr>
               <w:fldChar w:fldCharType="separate"/>
             </w:r>
             <w:r>
               <w:rPr>
+                <w:rFonts w:ascii="Arial" w:hAnsi="Arial" w:cs="Arial"/>
                 <w:noProof/>
                 <w:webHidden/>
+                <w:sz w:val="24"/>
+                <w:szCs w:val="24"/>
               </w:rPr>
-              <w:t>2</w:t>
+              <w:t>3</w:t>
             </w:r>
             <w:r>
               <w:rPr>
+                <w:rFonts w:ascii="Arial" w:hAnsi="Arial" w:cs="Arial"/>
                 <w:noProof/>
                 <w:webHidden/>
+                <w:sz w:val="24"/>
+                <w:szCs w:val="24"/>
               </w:rPr>
               <w:fldChar w:fldCharType="end"/>
             </w:r>
@@ -2724,69 +2881,96 @@
             <w:tabs>
               <w:tab w:val="right" w:leader="dot" w:pos="8828"/>
             </w:tabs>
+            <w:spacing w:line="360" w:lineRule="auto"/>
             <w:rPr>
-              <w:rFonts w:eastAsiaTheme="minorEastAsia"/>
+              <w:rFonts w:ascii="Arial" w:eastAsiaTheme="minorEastAsia" w:hAnsi="Arial" w:cs="Arial"/>
               <w:noProof/>
+              <w:sz w:val="24"/>
+              <w:szCs w:val="24"/>
               <w:lang w:eastAsia="es-MX"/>
             </w:rPr>
           </w:pPr>
-          <w:hyperlink w:anchor="_Toc117109021" w:history="1">
+          <w:hyperlink w:anchor="_Toc117583775" w:history="1">
             <w:r>
               <w:rPr>
                 <w:rStyle w:val="Hipervnculo"/>
-                <w:rFonts w:ascii="Times New Roman" w:eastAsia="Times New Roman" w:hAnsi="Times New Roman" w:cs="Times New Roman"/>
+                <w:rFonts w:ascii="Arial" w:eastAsia="Times New Roman" w:hAnsi="Arial" w:cs="Arial"/>
                 <w:b/>
                 <w:bCs/>
                 <w:noProof/>
+                <w:color w:val="auto"/>
+                <w:sz w:val="24"/>
+                <w:szCs w:val="24"/>
                 <w:lang w:eastAsia="es-MX"/>
               </w:rPr>
-              <w:t>Investigación (Requisitos para obtener certificaciones)</w:t>
+              <w:t>Investigación (Modelos de control interno)</w:t>
             </w:r>
             <w:r>
               <w:rPr>
+                <w:rFonts w:ascii="Arial" w:hAnsi="Arial" w:cs="Arial"/>
                 <w:noProof/>
                 <w:webHidden/>
+                <w:sz w:val="24"/>
+                <w:szCs w:val="24"/>
               </w:rPr>
               <w:tab/>
             </w:r>
             <w:r>
               <w:rPr>
+                <w:rFonts w:ascii="Arial" w:hAnsi="Arial" w:cs="Arial"/>
                 <w:noProof/>
                 <w:webHidden/>
+                <w:sz w:val="24"/>
+                <w:szCs w:val="24"/>
               </w:rPr>
               <w:fldChar w:fldCharType="begin"/>
             </w:r>
             <w:r>
               <w:rPr>
+                <w:rFonts w:ascii="Arial" w:hAnsi="Arial" w:cs="Arial"/>
                 <w:noProof/>
                 <w:webHidden/>
+                <w:sz w:val="24"/>
+                <w:szCs w:val="24"/>
               </w:rPr>
-              <w:instrText xml:space="preserve"> PAGEREF _Toc117109021 \h </w:instrText>
+              <w:instrText xml:space="preserve"> PAGEREF _Toc117583775 \h </w:instrText>
             </w:r>
             <w:r>
               <w:rPr>
+                <w:rFonts w:ascii="Arial" w:hAnsi="Arial" w:cs="Arial"/>
                 <w:noProof/>
                 <w:webHidden/>
+                <w:sz w:val="24"/>
+                <w:szCs w:val="24"/>
               </w:rPr>
             </w:r>
             <w:r>
               <w:rPr>
+                <w:rFonts w:ascii="Arial" w:hAnsi="Arial" w:cs="Arial"/>
                 <w:noProof/>
                 <w:webHidden/>
+                <w:sz w:val="24"/>
+                <w:szCs w:val="24"/>
               </w:rPr>
               <w:fldChar w:fldCharType="separate"/>
             </w:r>
             <w:r>
               <w:rPr>
+                <w:rFonts w:ascii="Arial" w:hAnsi="Arial" w:cs="Arial"/>
                 <w:noProof/>
                 <w:webHidden/>
+                <w:sz w:val="24"/>
+                <w:szCs w:val="24"/>
               </w:rPr>
-              <w:t>3</w:t>
+              <w:t>5</w:t>
             </w:r>
             <w:r>
               <w:rPr>
+                <w:rFonts w:ascii="Arial" w:hAnsi="Arial" w:cs="Arial"/>
                 <w:noProof/>
                 <w:webHidden/>
+                <w:sz w:val="24"/>
+                <w:szCs w:val="24"/>
               </w:rPr>
               <w:fldChar w:fldCharType="end"/>
             </w:r>
@@ -2798,69 +2982,96 @@
             <w:tabs>
               <w:tab w:val="right" w:leader="dot" w:pos="8828"/>
             </w:tabs>
+            <w:spacing w:line="360" w:lineRule="auto"/>
             <w:rPr>
-              <w:rFonts w:eastAsiaTheme="minorEastAsia"/>
+              <w:rFonts w:ascii="Arial" w:eastAsiaTheme="minorEastAsia" w:hAnsi="Arial" w:cs="Arial"/>
               <w:noProof/>
+              <w:sz w:val="24"/>
+              <w:szCs w:val="24"/>
               <w:lang w:eastAsia="es-MX"/>
             </w:rPr>
           </w:pPr>
-          <w:hyperlink w:anchor="_Toc117109022" w:history="1">
+          <w:hyperlink w:anchor="_Toc117583776" w:history="1">
             <w:r>
               <w:rPr>
                 <w:rStyle w:val="Hipervnculo"/>
-                <w:rFonts w:ascii="Times New Roman" w:eastAsia="Times New Roman" w:hAnsi="Times New Roman" w:cs="Times New Roman"/>
+                <w:rFonts w:ascii="Arial" w:eastAsia="Times New Roman" w:hAnsi="Arial" w:cs="Arial"/>
                 <w:b/>
                 <w:bCs/>
                 <w:noProof/>
+                <w:color w:val="auto"/>
+                <w:sz w:val="24"/>
+                <w:szCs w:val="24"/>
                 <w:lang w:eastAsia="es-MX"/>
               </w:rPr>
-              <w:t>Investigación (Modelos de control interno)</w:t>
+              <w:t>Buscar (Ejemplos de aplicación del modelo COSO)</w:t>
             </w:r>
             <w:r>
               <w:rPr>
+                <w:rFonts w:ascii="Arial" w:hAnsi="Arial" w:cs="Arial"/>
                 <w:noProof/>
                 <w:webHidden/>
+                <w:sz w:val="24"/>
+                <w:szCs w:val="24"/>
               </w:rPr>
               <w:tab/>
             </w:r>
             <w:r>
               <w:rPr>
+                <w:rFonts w:ascii="Arial" w:hAnsi="Arial" w:cs="Arial"/>
                 <w:noProof/>
                 <w:webHidden/>
+                <w:sz w:val="24"/>
+                <w:szCs w:val="24"/>
               </w:rPr>
               <w:fldChar w:fldCharType="begin"/>
             </w:r>
             <w:r>
               <w:rPr>
+                <w:rFonts w:ascii="Arial" w:hAnsi="Arial" w:cs="Arial"/>
                 <w:noProof/>
                 <w:webHidden/>
+                <w:sz w:val="24"/>
+                <w:szCs w:val="24"/>
               </w:rPr>
-              <w:instrText xml:space="preserve"> PAGEREF _Toc117109022 \h </w:instrText>
+              <w:instrText xml:space="preserve"> PAGEREF _Toc117583776 \h </w:instrText>
             </w:r>
             <w:r>
               <w:rPr>
+                <w:rFonts w:ascii="Arial" w:hAnsi="Arial" w:cs="Arial"/>
                 <w:noProof/>
                 <w:webHidden/>
+                <w:sz w:val="24"/>
+                <w:szCs w:val="24"/>
               </w:rPr>
             </w:r>
             <w:r>
               <w:rPr>
+                <w:rFonts w:ascii="Arial" w:hAnsi="Arial" w:cs="Arial"/>
                 <w:noProof/>
                 <w:webHidden/>
+                <w:sz w:val="24"/>
+                <w:szCs w:val="24"/>
               </w:rPr>
               <w:fldChar w:fldCharType="separate"/>
             </w:r>
             <w:r>
               <w:rPr>
+                <w:rFonts w:ascii="Arial" w:hAnsi="Arial" w:cs="Arial"/>
                 <w:noProof/>
                 <w:webHidden/>
+                <w:sz w:val="24"/>
+                <w:szCs w:val="24"/>
               </w:rPr>
-              <w:t>4</w:t>
+              <w:t>6</w:t>
             </w:r>
             <w:r>
               <w:rPr>
+                <w:rFonts w:ascii="Arial" w:hAnsi="Arial" w:cs="Arial"/>
                 <w:noProof/>
                 <w:webHidden/>
+                <w:sz w:val="24"/>
+                <w:szCs w:val="24"/>
               </w:rPr>
               <w:fldChar w:fldCharType="end"/>
             </w:r>
@@ -2872,69 +3083,205 @@
             <w:tabs>
               <w:tab w:val="right" w:leader="dot" w:pos="8828"/>
             </w:tabs>
+            <w:spacing w:line="360" w:lineRule="auto"/>
             <w:rPr>
-              <w:rFonts w:eastAsiaTheme="minorEastAsia"/>
+              <w:rStyle w:val="Hipervnculo"/>
+              <w:rFonts w:ascii="Arial" w:hAnsi="Arial" w:cs="Arial"/>
               <w:noProof/>
-              <w:lang w:eastAsia="es-MX"/>
+              <w:color w:val="auto"/>
+              <w:sz w:val="24"/>
+              <w:szCs w:val="24"/>
             </w:rPr>
           </w:pPr>
-          <w:hyperlink w:anchor="_Toc117109023" w:history="1">
+          <w:hyperlink w:anchor="_Toc117583777" w:history="1">
             <w:r>
               <w:rPr>
                 <w:rStyle w:val="Hipervnculo"/>
-                <w:rFonts w:ascii="Times New Roman" w:eastAsia="Times New Roman" w:hAnsi="Times New Roman" w:cs="Times New Roman"/>
+                <w:rFonts w:ascii="Arial" w:hAnsi="Arial" w:cs="Arial"/>
                 <w:b/>
                 <w:bCs/>
                 <w:noProof/>
+                <w:color w:val="auto"/>
+                <w:sz w:val="24"/>
+                <w:szCs w:val="24"/>
                 <w:lang w:eastAsia="es-MX"/>
               </w:rPr>
-              <w:t>Buscar (Ejemplos de aplicación del modelo COSO)</w:t>
+              <w:t>Examen (Elaborar examen con 10 preguntas)</w:t>
             </w:r>
             <w:r>
               <w:rPr>
+                <w:rFonts w:ascii="Arial" w:hAnsi="Arial" w:cs="Arial"/>
                 <w:noProof/>
                 <w:webHidden/>
+                <w:sz w:val="24"/>
+                <w:szCs w:val="24"/>
               </w:rPr>
               <w:tab/>
             </w:r>
             <w:r>
               <w:rPr>
+                <w:rFonts w:ascii="Arial" w:hAnsi="Arial" w:cs="Arial"/>
                 <w:noProof/>
                 <w:webHidden/>
+                <w:sz w:val="24"/>
+                <w:szCs w:val="24"/>
               </w:rPr>
               <w:fldChar w:fldCharType="begin"/>
             </w:r>
             <w:r>
               <w:rPr>
+                <w:rFonts w:ascii="Arial" w:hAnsi="Arial" w:cs="Arial"/>
                 <w:noProof/>
                 <w:webHidden/>
+                <w:sz w:val="24"/>
+                <w:szCs w:val="24"/>
               </w:rPr>
-              <w:instrText xml:space="preserve"> PAGEREF _Toc117109023 \h </w:instrText>
+              <w:instrText xml:space="preserve"> PAGEREF _Toc117583777 \h </w:instrText>
             </w:r>
             <w:r>
               <w:rPr>
+                <w:rFonts w:ascii="Arial" w:hAnsi="Arial" w:cs="Arial"/>
                 <w:noProof/>
                 <w:webHidden/>
+                <w:sz w:val="24"/>
+                <w:szCs w:val="24"/>
               </w:rPr>
             </w:r>
             <w:r>
               <w:rPr>
+                <w:rFonts w:ascii="Arial" w:hAnsi="Arial" w:cs="Arial"/>
                 <w:noProof/>
                 <w:webHidden/>
+                <w:sz w:val="24"/>
+                <w:szCs w:val="24"/>
               </w:rPr>
               <w:fldChar w:fldCharType="separate"/>
             </w:r>
             <w:r>
               <w:rPr>
+                <w:rFonts w:ascii="Arial" w:hAnsi="Arial" w:cs="Arial"/>
                 <w:noProof/>
                 <w:webHidden/>
+                <w:sz w:val="24"/>
+                <w:szCs w:val="24"/>
               </w:rPr>
-              <w:t>5</w:t>
+              <w:t>7</w:t>
             </w:r>
             <w:r>
               <w:rPr>
+                <w:rFonts w:ascii="Arial" w:hAnsi="Arial" w:cs="Arial"/>
                 <w:noProof/>
                 <w:webHidden/>
+                <w:sz w:val="24"/>
+                <w:szCs w:val="24"/>
+              </w:rPr>
+              <w:fldChar w:fldCharType="end"/>
+            </w:r>
+          </w:hyperlink>
+        </w:p>
+        <w:p>
+          <w:pPr>
+            <w:rPr>
+              <w:noProof/>
+            </w:rPr>
+          </w:pPr>
+        </w:p>
+        <w:p>
+          <w:pPr>
+            <w:pStyle w:val="TDC1"/>
+            <w:tabs>
+              <w:tab w:val="right" w:leader="dot" w:pos="8828"/>
+            </w:tabs>
+            <w:spacing w:line="360" w:lineRule="auto"/>
+            <w:rPr>
+              <w:rFonts w:ascii="Arial" w:eastAsiaTheme="minorEastAsia" w:hAnsi="Arial" w:cs="Arial"/>
+              <w:noProof/>
+              <w:sz w:val="24"/>
+              <w:szCs w:val="24"/>
+              <w:lang w:eastAsia="es-MX"/>
+            </w:rPr>
+          </w:pPr>
+          <w:hyperlink w:anchor="_Toc117583778" w:history="1">
+            <w:r>
+              <w:rPr>
+                <w:rStyle w:val="Hipervnculo"/>
+                <w:rFonts w:ascii="Arial" w:hAnsi="Arial" w:cs="Arial"/>
+                <w:b/>
+                <w:bCs/>
+                <w:noProof/>
+                <w:color w:val="auto"/>
+                <w:sz w:val="24"/>
+                <w:szCs w:val="24"/>
+                <w:lang w:eastAsia="es-MX"/>
+              </w:rPr>
+              <w:t>Conclusiones</w:t>
+            </w:r>
+            <w:r>
+              <w:rPr>
+                <w:rFonts w:ascii="Arial" w:hAnsi="Arial" w:cs="Arial"/>
+                <w:noProof/>
+                <w:webHidden/>
+                <w:sz w:val="24"/>
+                <w:szCs w:val="24"/>
+              </w:rPr>
+              <w:tab/>
+            </w:r>
+            <w:r>
+              <w:rPr>
+                <w:rFonts w:ascii="Arial" w:hAnsi="Arial" w:cs="Arial"/>
+                <w:noProof/>
+                <w:webHidden/>
+                <w:sz w:val="24"/>
+                <w:szCs w:val="24"/>
+              </w:rPr>
+              <w:fldChar w:fldCharType="begin"/>
+            </w:r>
+            <w:r>
+              <w:rPr>
+                <w:rFonts w:ascii="Arial" w:hAnsi="Arial" w:cs="Arial"/>
+                <w:noProof/>
+                <w:webHidden/>
+                <w:sz w:val="24"/>
+                <w:szCs w:val="24"/>
+              </w:rPr>
+              <w:instrText xml:space="preserve"> PAGEREF _Toc117583778 \h </w:instrText>
+            </w:r>
+            <w:r>
+              <w:rPr>
+                <w:rFonts w:ascii="Arial" w:hAnsi="Arial" w:cs="Arial"/>
+                <w:noProof/>
+                <w:webHidden/>
+                <w:sz w:val="24"/>
+                <w:szCs w:val="24"/>
+              </w:rPr>
+            </w:r>
+            <w:r>
+              <w:rPr>
+                <w:rFonts w:ascii="Arial" w:hAnsi="Arial" w:cs="Arial"/>
+                <w:noProof/>
+                <w:webHidden/>
+                <w:sz w:val="24"/>
+                <w:szCs w:val="24"/>
+              </w:rPr>
+              <w:fldChar w:fldCharType="separate"/>
+            </w:r>
+            <w:r>
+              <w:rPr>
+                <w:rFonts w:ascii="Arial" w:hAnsi="Arial" w:cs="Arial"/>
+                <w:noProof/>
+                <w:webHidden/>
+                <w:sz w:val="24"/>
+                <w:szCs w:val="24"/>
+              </w:rPr>
+              <w:t>9</w:t>
+            </w:r>
+            <w:r>
+              <w:rPr>
+                <w:rFonts w:ascii="Arial" w:hAnsi="Arial" w:cs="Arial"/>
+                <w:noProof/>
+                <w:webHidden/>
+                <w:sz w:val="24"/>
+                <w:szCs w:val="24"/>
               </w:rPr>
               <w:fldChar w:fldCharType="end"/>
             </w:r>
@@ -2946,217 +3293,96 @@
             <w:tabs>
               <w:tab w:val="right" w:leader="dot" w:pos="8828"/>
             </w:tabs>
+            <w:spacing w:line="360" w:lineRule="auto"/>
             <w:rPr>
-              <w:rFonts w:eastAsiaTheme="minorEastAsia"/>
+              <w:rFonts w:ascii="Arial" w:eastAsiaTheme="minorEastAsia" w:hAnsi="Arial" w:cs="Arial"/>
               <w:noProof/>
+              <w:sz w:val="24"/>
+              <w:szCs w:val="24"/>
               <w:lang w:eastAsia="es-MX"/>
             </w:rPr>
           </w:pPr>
-          <w:hyperlink w:anchor="_Toc117109024" w:history="1">
+          <w:hyperlink w:anchor="_Toc117583779" w:history="1">
             <w:r>
               <w:rPr>
                 <w:rStyle w:val="Hipervnculo"/>
-                <w:rFonts w:ascii="Times New Roman" w:hAnsi="Times New Roman" w:cs="Times New Roman"/>
+                <w:rFonts w:ascii="Arial" w:hAnsi="Arial" w:cs="Arial"/>
                 <w:b/>
                 <w:bCs/>
                 <w:noProof/>
-                <w:lang w:eastAsia="es-MX"/>
-              </w:rPr>
-              <w:t>Examen (Elaborar examen con 10 preguntas)</w:t>
-            </w:r>
-            <w:r>
-              <w:rPr>
-                <w:noProof/>
-                <w:webHidden/>
-              </w:rPr>
-              <w:tab/>
-            </w:r>
-            <w:r>
-              <w:rPr>
-                <w:noProof/>
-                <w:webHidden/>
-              </w:rPr>
-              <w:fldChar w:fldCharType="begin"/>
-            </w:r>
-            <w:r>
-              <w:rPr>
-                <w:noProof/>
-                <w:webHidden/>
-              </w:rPr>
-              <w:instrText xml:space="preserve"> PAGEREF _Toc117109024 \h </w:instrText>
-            </w:r>
-            <w:r>
-              <w:rPr>
-                <w:noProof/>
-                <w:webHidden/>
-              </w:rPr>
-            </w:r>
-            <w:r>
-              <w:rPr>
-                <w:noProof/>
-                <w:webHidden/>
-              </w:rPr>
-              <w:fldChar w:fldCharType="separate"/>
-            </w:r>
-            <w:r>
-              <w:rPr>
-                <w:noProof/>
-                <w:webHidden/>
-              </w:rPr>
-              <w:t>6</w:t>
-            </w:r>
-            <w:r>
-              <w:rPr>
-                <w:noProof/>
-                <w:webHidden/>
-              </w:rPr>
-              <w:fldChar w:fldCharType="end"/>
-            </w:r>
-          </w:hyperlink>
-        </w:p>
-        <w:p>
-          <w:pPr>
-            <w:pStyle w:val="TDC1"/>
-            <w:tabs>
-              <w:tab w:val="right" w:leader="dot" w:pos="8828"/>
-            </w:tabs>
-            <w:rPr>
-              <w:rFonts w:eastAsiaTheme="minorEastAsia"/>
-              <w:noProof/>
-              <w:lang w:eastAsia="es-MX"/>
-            </w:rPr>
-          </w:pPr>
-          <w:hyperlink w:anchor="_Toc117109025" w:history="1">
-            <w:r>
-              <w:rPr>
-                <w:rStyle w:val="Hipervnculo"/>
-                <w:rFonts w:ascii="Times New Roman" w:hAnsi="Times New Roman" w:cs="Times New Roman"/>
-                <w:b/>
-                <w:bCs/>
-                <w:noProof/>
-                <w:lang w:eastAsia="es-MX"/>
-              </w:rPr>
-              <w:t>Conclusiones</w:t>
-            </w:r>
-            <w:r>
-              <w:rPr>
-                <w:noProof/>
-                <w:webHidden/>
-              </w:rPr>
-              <w:tab/>
-            </w:r>
-            <w:r>
-              <w:rPr>
-                <w:noProof/>
-                <w:webHidden/>
-              </w:rPr>
-              <w:fldChar w:fldCharType="begin"/>
-            </w:r>
-            <w:r>
-              <w:rPr>
-                <w:noProof/>
-                <w:webHidden/>
-              </w:rPr>
-              <w:instrText xml:space="preserve"> PAGEREF _Toc117109025 \h </w:instrText>
-            </w:r>
-            <w:r>
-              <w:rPr>
-                <w:noProof/>
-                <w:webHidden/>
-              </w:rPr>
-            </w:r>
-            <w:r>
-              <w:rPr>
-                <w:noProof/>
-                <w:webHidden/>
-              </w:rPr>
-              <w:fldChar w:fldCharType="separate"/>
-            </w:r>
-            <w:r>
-              <w:rPr>
-                <w:noProof/>
-                <w:webHidden/>
-              </w:rPr>
-              <w:t>7</w:t>
-            </w:r>
-            <w:r>
-              <w:rPr>
-                <w:noProof/>
-                <w:webHidden/>
-              </w:rPr>
-              <w:fldChar w:fldCharType="end"/>
-            </w:r>
-          </w:hyperlink>
-        </w:p>
-        <w:p>
-          <w:pPr>
-            <w:pStyle w:val="TDC1"/>
-            <w:tabs>
-              <w:tab w:val="right" w:leader="dot" w:pos="8828"/>
-            </w:tabs>
-            <w:rPr>
-              <w:rFonts w:eastAsiaTheme="minorEastAsia"/>
-              <w:noProof/>
-              <w:lang w:eastAsia="es-MX"/>
-            </w:rPr>
-          </w:pPr>
-          <w:hyperlink w:anchor="_Toc117109026" w:history="1">
-            <w:r>
-              <w:rPr>
-                <w:rStyle w:val="Hipervnculo"/>
-                <w:rFonts w:ascii="Times New Roman" w:hAnsi="Times New Roman" w:cs="Times New Roman"/>
-                <w:b/>
-                <w:bCs/>
-                <w:noProof/>
+                <w:color w:val="auto"/>
+                <w:sz w:val="24"/>
+                <w:szCs w:val="24"/>
                 <w:lang w:eastAsia="es-MX"/>
               </w:rPr>
               <w:t>Fuentes de información</w:t>
             </w:r>
             <w:r>
               <w:rPr>
+                <w:rFonts w:ascii="Arial" w:hAnsi="Arial" w:cs="Arial"/>
                 <w:noProof/>
                 <w:webHidden/>
+                <w:sz w:val="24"/>
+                <w:szCs w:val="24"/>
               </w:rPr>
               <w:tab/>
             </w:r>
             <w:r>
               <w:rPr>
+                <w:rFonts w:ascii="Arial" w:hAnsi="Arial" w:cs="Arial"/>
                 <w:noProof/>
                 <w:webHidden/>
+                <w:sz w:val="24"/>
+                <w:szCs w:val="24"/>
               </w:rPr>
               <w:fldChar w:fldCharType="begin"/>
             </w:r>
             <w:r>
               <w:rPr>
+                <w:rFonts w:ascii="Arial" w:hAnsi="Arial" w:cs="Arial"/>
                 <w:noProof/>
                 <w:webHidden/>
+                <w:sz w:val="24"/>
+                <w:szCs w:val="24"/>
               </w:rPr>
-              <w:instrText xml:space="preserve"> PAGEREF _Toc117109026 \h </w:instrText>
+              <w:instrText xml:space="preserve"> PAGEREF _Toc117583779 \h </w:instrText>
             </w:r>
             <w:r>
               <w:rPr>
+                <w:rFonts w:ascii="Arial" w:hAnsi="Arial" w:cs="Arial"/>
                 <w:noProof/>
                 <w:webHidden/>
+                <w:sz w:val="24"/>
+                <w:szCs w:val="24"/>
               </w:rPr>
             </w:r>
             <w:r>
               <w:rPr>
+                <w:rFonts w:ascii="Arial" w:hAnsi="Arial" w:cs="Arial"/>
                 <w:noProof/>
                 <w:webHidden/>
+                <w:sz w:val="24"/>
+                <w:szCs w:val="24"/>
               </w:rPr>
               <w:fldChar w:fldCharType="separate"/>
             </w:r>
             <w:r>
               <w:rPr>
+                <w:rFonts w:ascii="Arial" w:hAnsi="Arial" w:cs="Arial"/>
                 <w:noProof/>
                 <w:webHidden/>
+                <w:sz w:val="24"/>
+                <w:szCs w:val="24"/>
               </w:rPr>
-              <w:t>8</w:t>
+              <w:t>10</w:t>
             </w:r>
             <w:r>
               <w:rPr>
+                <w:rFonts w:ascii="Arial" w:hAnsi="Arial" w:cs="Arial"/>
                 <w:noProof/>
                 <w:webHidden/>
+                <w:sz w:val="24"/>
+                <w:szCs w:val="24"/>
               </w:rPr>
               <w:fldChar w:fldCharType="end"/>
             </w:r>
@@ -3239,7 +3465,7 @@
           <w:lang w:eastAsia="es-MX"/>
         </w:rPr>
       </w:pPr>
-      <w:bookmarkStart w:id="3" w:name="_Toc117109020"/>
+      <w:bookmarkStart w:id="3" w:name="_Toc117583773"/>
       <w:r>
         <w:rPr>
           <w:rFonts w:ascii="Times New Roman" w:eastAsia="Times New Roman" w:hAnsi="Times New Roman" w:cs="Times New Roman"/>
@@ -3386,7 +3612,7 @@
         </w:rPr>
       </w:pPr>
       <w:bookmarkStart w:id="4" w:name="_Toc115100405"/>
-      <w:bookmarkStart w:id="5" w:name="_Toc117109021"/>
+      <w:bookmarkStart w:id="5" w:name="_Toc117583774"/>
       <w:r>
         <w:rPr>
           <w:rFonts w:ascii="Times New Roman" w:eastAsia="Times New Roman" w:hAnsi="Times New Roman" w:cs="Times New Roman"/>
@@ -4350,7 +4576,7 @@
           <w:lang w:eastAsia="es-MX"/>
         </w:rPr>
       </w:pPr>
-      <w:bookmarkStart w:id="6" w:name="_Toc117109022"/>
+      <w:bookmarkStart w:id="6" w:name="_Toc117583775"/>
       <w:r>
         <w:rPr>
           <w:rFonts w:ascii="Times New Roman" w:eastAsia="Times New Roman" w:hAnsi="Times New Roman" w:cs="Times New Roman"/>
@@ -4501,7 +4727,27 @@
           <w:sz w:val="24"/>
           <w:szCs w:val="24"/>
         </w:rPr>
-        <w:t xml:space="preserve"> Modelo COCO</w:t>
+        <w:t xml:space="preserve"> Modelo CO</w:t>
+      </w:r>
+      <w:r>
+        <w:rPr>
+          <w:rFonts w:ascii="Arial" w:hAnsi="Arial" w:cs="Arial"/>
+          <w:b/>
+          <w:bCs/>
+          <w:sz w:val="24"/>
+          <w:szCs w:val="24"/>
+        </w:rPr>
+        <w:t>S</w:t>
+      </w:r>
+      <w:r>
+        <w:rPr>
+          <w:rFonts w:ascii="Arial" w:hAnsi="Arial" w:cs="Arial"/>
+          <w:b/>
+          <w:bCs/>
+          <w:sz w:val="24"/>
+          <w:szCs w:val="24"/>
+        </w:rPr>
+        <w:t>O</w:t>
       </w:r>
     </w:p>
     <w:p>
@@ -4727,7 +4973,7 @@
           <w:lang w:eastAsia="es-MX"/>
         </w:rPr>
       </w:pPr>
-      <w:bookmarkStart w:id="7" w:name="_Toc117109023"/>
+      <w:bookmarkStart w:id="7" w:name="_Toc117583776"/>
       <w:r>
         <w:rPr>
           <w:rFonts w:ascii="Times New Roman" w:eastAsia="Times New Roman" w:hAnsi="Times New Roman" w:cs="Times New Roman"/>
@@ -4797,29 +5043,202 @@
     </w:p>
     <w:p>
       <w:pPr>
-        <w:pStyle w:val="Ttulo2"/>
-        <w:shd w:val="clear" w:color="auto" w:fill="FFFFFF"/>
-        <w:spacing w:before="150" w:after="150" w:line="360" w:lineRule="auto"/>
+        <w:spacing w:line="360" w:lineRule="auto"/>
         <w:jc w:val="both"/>
         <w:rPr>
           <w:rFonts w:ascii="Arial" w:hAnsi="Arial" w:cs="Arial"/>
-          <w:b/>
-          <w:bCs/>
-          <w:color w:val="auto"/>
-          <w:sz w:val="24"/>
-          <w:szCs w:val="24"/>
-        </w:rPr>
-      </w:pPr>
-      <w:r>
-        <w:rPr>
-          <w:rFonts w:ascii="Arial" w:hAnsi="Arial" w:cs="Arial"/>
-          <w:b/>
-          <w:bCs/>
-          <w:color w:val="auto"/>
+          <w:sz w:val="24"/>
+          <w:szCs w:val="24"/>
+        </w:rPr>
+      </w:pPr>
+      <w:r>
+        <w:rPr>
+          <w:rFonts w:ascii="Arial" w:hAnsi="Arial" w:cs="Arial"/>
           <w:sz w:val="24"/>
           <w:szCs w:val="24"/>
         </w:rPr>
         <w:t>1. Independencia de la función de cumplimiento</w:t>
+      </w:r>
+    </w:p>
+    <w:p>
+      <w:pPr>
+        <w:spacing w:line="360" w:lineRule="auto"/>
+        <w:jc w:val="both"/>
+        <w:rPr>
+          <w:rFonts w:ascii="Arial" w:hAnsi="Arial" w:cs="Arial"/>
+          <w:sz w:val="24"/>
+          <w:szCs w:val="24"/>
+        </w:rPr>
+      </w:pPr>
+      <w:r>
+        <w:rPr>
+          <w:rFonts w:ascii="Arial" w:hAnsi="Arial" w:cs="Arial"/>
+          <w:sz w:val="24"/>
+          <w:szCs w:val="24"/>
+        </w:rPr>
+        <w:t>En general, las funciones de cumplimiento se han ubicado de forma tradicional, por su cercanía,</w:t>
+      </w:r>
+      <w:r>
+        <w:rPr>
+          <w:rStyle w:val="Textoennegrita"/>
+          <w:rFonts w:ascii="Arial" w:hAnsi="Arial" w:cs="Arial"/>
+          <w:b w:val="0"/>
+          <w:bCs w:val="0"/>
+          <w:sz w:val="24"/>
+          <w:szCs w:val="24"/>
+        </w:rPr>
+        <w:t> embebidas en las áreas legales de las compañías o, en algunos casos y con una visión de control, dentro de las áreas de Auditoría Interna.</w:t>
+      </w:r>
+    </w:p>
+    <w:p>
+      <w:pPr>
+        <w:spacing w:line="360" w:lineRule="auto"/>
+        <w:jc w:val="both"/>
+        <w:rPr>
+          <w:rFonts w:ascii="Arial" w:hAnsi="Arial" w:cs="Arial"/>
+          <w:sz w:val="24"/>
+          <w:szCs w:val="24"/>
+        </w:rPr>
+      </w:pPr>
+      <w:r>
+        <w:rPr>
+          <w:rFonts w:ascii="Arial" w:hAnsi="Arial" w:cs="Arial"/>
+          <w:sz w:val="24"/>
+          <w:szCs w:val="24"/>
+        </w:rPr>
+        <w:t xml:space="preserve">2. </w:t>
+      </w:r>
+      <w:proofErr w:type="spellStart"/>
+      <w:r>
+        <w:rPr>
+          <w:rFonts w:ascii="Arial" w:hAnsi="Arial" w:cs="Arial"/>
+          <w:sz w:val="24"/>
+          <w:szCs w:val="24"/>
+        </w:rPr>
+        <w:t>Compliance</w:t>
+      </w:r>
+      <w:proofErr w:type="spellEnd"/>
+      <w:r>
+        <w:rPr>
+          <w:rFonts w:ascii="Arial" w:hAnsi="Arial" w:cs="Arial"/>
+          <w:sz w:val="24"/>
+          <w:szCs w:val="24"/>
+        </w:rPr>
+        <w:t xml:space="preserve"> como soporte en la definición de los objetivos de negocio</w:t>
+      </w:r>
+    </w:p>
+    <w:p>
+      <w:pPr>
+        <w:spacing w:line="360" w:lineRule="auto"/>
+        <w:jc w:val="both"/>
+        <w:rPr>
+          <w:rFonts w:ascii="Arial" w:hAnsi="Arial" w:cs="Arial"/>
+          <w:sz w:val="24"/>
+          <w:szCs w:val="24"/>
+        </w:rPr>
+      </w:pPr>
+      <w:r>
+        <w:rPr>
+          <w:rFonts w:ascii="Arial" w:hAnsi="Arial" w:cs="Arial"/>
+          <w:sz w:val="24"/>
+          <w:szCs w:val="24"/>
+        </w:rPr>
+        <w:t>Hasta el momento, en los documentos previos, no se había puesto tanto énfasis en: </w:t>
+      </w:r>
+      <w:r>
+        <w:rPr>
+          <w:rStyle w:val="Textoennegrita"/>
+          <w:rFonts w:ascii="Arial" w:hAnsi="Arial" w:cs="Arial"/>
+          <w:b w:val="0"/>
+          <w:bCs w:val="0"/>
+          <w:sz w:val="24"/>
+          <w:szCs w:val="24"/>
+        </w:rPr>
+        <w:t>el análisis de los objetivos estratégicos de la organización, la consideración del apetito de riesgos de las compañías y en el apoyo por parte del área de cumplimiento en la definición de los objetivos de negocio</w:t>
+      </w:r>
+      <w:r>
+        <w:rPr>
+          <w:rFonts w:ascii="Arial" w:hAnsi="Arial" w:cs="Arial"/>
+          <w:sz w:val="24"/>
+          <w:szCs w:val="24"/>
+        </w:rPr>
+        <w:t>. </w:t>
+      </w:r>
+    </w:p>
+    <w:p>
+      <w:pPr>
+        <w:spacing w:line="360" w:lineRule="auto"/>
+        <w:jc w:val="both"/>
+        <w:rPr>
+          <w:rFonts w:ascii="Arial" w:hAnsi="Arial" w:cs="Arial"/>
+          <w:sz w:val="24"/>
+          <w:szCs w:val="24"/>
+        </w:rPr>
+      </w:pPr>
+      <w:r>
+        <w:rPr>
+          <w:rFonts w:ascii="Arial" w:hAnsi="Arial" w:cs="Arial"/>
+          <w:sz w:val="24"/>
+          <w:szCs w:val="24"/>
+        </w:rPr>
+        <w:t>3. Riesgos de cumplimiento heredados en Fusiones y Adquisiciones</w:t>
+      </w:r>
+    </w:p>
+    <w:p>
+      <w:pPr>
+        <w:spacing w:line="360" w:lineRule="auto"/>
+        <w:jc w:val="both"/>
+        <w:rPr>
+          <w:rFonts w:ascii="Arial" w:hAnsi="Arial" w:cs="Arial"/>
+          <w:sz w:val="24"/>
+          <w:szCs w:val="24"/>
+        </w:rPr>
+      </w:pPr>
+      <w:r>
+        <w:rPr>
+          <w:rFonts w:ascii="Arial" w:hAnsi="Arial" w:cs="Arial"/>
+          <w:sz w:val="24"/>
+          <w:szCs w:val="24"/>
+        </w:rPr>
+        <w:t>Otro elemento que merece también especial atención, es la mención que se hace en el documento a los riesgos materializados en fusiones y adquisiciones. Se ha de prestar especial cuidado en las evaluaciones de los procesos de integración de las sociedades considerando, </w:t>
+      </w:r>
+      <w:r>
+        <w:rPr>
+          <w:rStyle w:val="Textoennegrita"/>
+          <w:rFonts w:ascii="Arial" w:hAnsi="Arial" w:cs="Arial"/>
+          <w:b w:val="0"/>
+          <w:bCs w:val="0"/>
+          <w:sz w:val="24"/>
+          <w:szCs w:val="24"/>
+        </w:rPr>
+        <w:t>no solo la situación financiera de las mismas, sino los modelos de cumplimiento existentes en ambas y la identificación de riesgos.</w:t>
+      </w:r>
+      <w:r>
+        <w:rPr>
+          <w:rFonts w:ascii="Arial" w:hAnsi="Arial" w:cs="Arial"/>
+          <w:sz w:val="24"/>
+          <w:szCs w:val="24"/>
+        </w:rPr>
+        <w:t> Se habrá de considerar cómo los incumplimientos o actuaciones irregulares acaecidas previamente a la fusión (riesgos heredados) podrían impactar en la nueva sociedad integrada.</w:t>
+      </w:r>
+    </w:p>
+    <w:p>
+      <w:pPr>
+        <w:spacing w:line="360" w:lineRule="auto"/>
+        <w:jc w:val="both"/>
+        <w:rPr>
+          <w:rFonts w:ascii="Arial" w:hAnsi="Arial" w:cs="Arial"/>
+          <w:sz w:val="24"/>
+          <w:szCs w:val="24"/>
+        </w:rPr>
+      </w:pPr>
+      <w:r>
+        <w:rPr>
+          <w:rFonts w:ascii="Arial" w:hAnsi="Arial" w:cs="Arial"/>
+          <w:sz w:val="24"/>
+          <w:szCs w:val="24"/>
+        </w:rPr>
+        <w:t>4. La relación entre los riesgos</w:t>
       </w:r>
     </w:p>
     <w:p>
@@ -4838,7 +5257,16 @@
         <w:rPr>
           <w:rFonts w:ascii="Arial" w:hAnsi="Arial" w:cs="Arial"/>
         </w:rPr>
-        <w:t>En general, las funciones de cumplimiento se han ubicado de forma tradicional, por su cercanía</w:t>
+        <w:t>Además de los puntos anteriores, un concepto que se ha ido colando en los departamentos de riesgos en los últimos años, y que parece que se ha demostrado como clave en la gestión de riesgos, a raíz de la pandemia, es el análisis de la relación existente entre los riesgos. Es decir, cómo</w:t>
+      </w:r>
+      <w:r>
+        <w:rPr>
+          <w:rStyle w:val="Textoennegrita"/>
+          <w:rFonts w:ascii="Arial" w:hAnsi="Arial" w:cs="Arial"/>
+          <w:b w:val="0"/>
+          <w:bCs w:val="0"/>
+        </w:rPr>
+        <w:t xml:space="preserve"> la materialización de un riesgo en un área de la compañía puede afectar o impactar en otro</w:t>
       </w:r>
       <w:r>
         <w:rPr>
@@ -4846,264 +5274,21 @@
           <w:b/>
           <w:bCs/>
         </w:rPr>
-        <w:t>,</w:t>
-      </w:r>
-      <w:r>
-        <w:rPr>
-          <w:rStyle w:val="Textoennegrita"/>
-          <w:rFonts w:ascii="Arial" w:hAnsi="Arial" w:cs="Arial"/>
-          <w:b w:val="0"/>
-          <w:bCs w:val="0"/>
-        </w:rPr>
-        <w:t> embebidas en las áreas legales de las compañías o, en algunos casos y con una visión de control, dentro de las áreas de Auditoría Interna.</w:t>
-      </w:r>
-    </w:p>
-    <w:p>
-      <w:pPr>
-        <w:pStyle w:val="Ttulo2"/>
-        <w:shd w:val="clear" w:color="auto" w:fill="FFFFFF"/>
-        <w:spacing w:before="150" w:after="150" w:line="360" w:lineRule="auto"/>
+        <w:t>. </w:t>
+      </w:r>
+    </w:p>
+    <w:p>
+      <w:pPr>
+        <w:spacing w:line="360" w:lineRule="auto"/>
         <w:jc w:val="both"/>
-        <w:rPr>
-          <w:rFonts w:ascii="Arial" w:hAnsi="Arial" w:cs="Arial"/>
-          <w:b/>
-          <w:bCs/>
-          <w:color w:val="auto"/>
-          <w:sz w:val="24"/>
-          <w:szCs w:val="24"/>
-        </w:rPr>
-      </w:pPr>
-      <w:r>
-        <w:rPr>
-          <w:rFonts w:ascii="Arial" w:hAnsi="Arial" w:cs="Arial"/>
-          <w:b/>
-          <w:bCs/>
-          <w:color w:val="auto"/>
-          <w:sz w:val="24"/>
-          <w:szCs w:val="24"/>
-        </w:rPr>
-        <w:t xml:space="preserve">2. </w:t>
-      </w:r>
-      <w:proofErr w:type="spellStart"/>
-      <w:r>
-        <w:rPr>
-          <w:rFonts w:ascii="Arial" w:hAnsi="Arial" w:cs="Arial"/>
-          <w:b/>
-          <w:bCs/>
-          <w:color w:val="auto"/>
-          <w:sz w:val="24"/>
-          <w:szCs w:val="24"/>
-        </w:rPr>
-        <w:t>Compliance</w:t>
-      </w:r>
-      <w:proofErr w:type="spellEnd"/>
-      <w:r>
-        <w:rPr>
-          <w:rFonts w:ascii="Arial" w:hAnsi="Arial" w:cs="Arial"/>
-          <w:b/>
-          <w:bCs/>
-          <w:color w:val="auto"/>
-          <w:sz w:val="24"/>
-          <w:szCs w:val="24"/>
-        </w:rPr>
-        <w:t xml:space="preserve"> como soporte en la definición de los objetivos de negocio</w:t>
-      </w:r>
-    </w:p>
-    <w:p>
-      <w:pPr>
-        <w:pStyle w:val="NormalWeb"/>
-        <w:shd w:val="clear" w:color="auto" w:fill="FFFFFF"/>
-        <w:spacing w:before="0" w:beforeAutospacing="0" w:after="150" w:afterAutospacing="0" w:line="360" w:lineRule="auto"/>
-        <w:jc w:val="both"/>
-        <w:rPr>
-          <w:rFonts w:ascii="Arial" w:hAnsi="Arial" w:cs="Arial"/>
-          <w:b/>
-          <w:bCs/>
-        </w:rPr>
-      </w:pPr>
-      <w:r>
-        <w:rPr>
-          <w:rFonts w:ascii="Arial" w:hAnsi="Arial" w:cs="Arial"/>
-        </w:rPr>
-        <w:t>Hasta el momento, en los documentos previos, no se había puesto tanto énfasis en:</w:t>
-      </w:r>
-      <w:r>
-        <w:rPr>
-          <w:rFonts w:ascii="Arial" w:hAnsi="Arial" w:cs="Arial"/>
-          <w:b/>
-          <w:bCs/>
-        </w:rPr>
-        <w:t> </w:t>
-      </w:r>
-      <w:r>
-        <w:rPr>
-          <w:rStyle w:val="Textoennegrita"/>
-          <w:rFonts w:ascii="Arial" w:hAnsi="Arial" w:cs="Arial"/>
-          <w:b w:val="0"/>
-          <w:bCs w:val="0"/>
-        </w:rPr>
-        <w:t>el análisis de los objetivos estratégicos de la organización, la consideración del apetito de riesgos de las compañías y en el apoyo por parte del área de cumplimiento en la definición de los objetivos de negocio</w:t>
-      </w:r>
-      <w:r>
-        <w:rPr>
-          <w:rFonts w:ascii="Arial" w:hAnsi="Arial" w:cs="Arial"/>
-          <w:b/>
-          <w:bCs/>
-        </w:rPr>
-        <w:t>. </w:t>
-      </w:r>
-    </w:p>
-    <w:p>
-      <w:pPr>
-        <w:pStyle w:val="Ttulo2"/>
-        <w:shd w:val="clear" w:color="auto" w:fill="FFFFFF"/>
-        <w:spacing w:before="150" w:after="150" w:line="360" w:lineRule="auto"/>
-        <w:jc w:val="both"/>
-        <w:rPr>
-          <w:rFonts w:ascii="Arial" w:hAnsi="Arial" w:cs="Arial"/>
-          <w:b/>
-          <w:bCs/>
-          <w:color w:val="auto"/>
-          <w:sz w:val="24"/>
-          <w:szCs w:val="24"/>
-        </w:rPr>
-      </w:pPr>
-      <w:r>
-        <w:rPr>
-          <w:rFonts w:ascii="Arial" w:hAnsi="Arial" w:cs="Arial"/>
-          <w:b/>
-          <w:bCs/>
-          <w:color w:val="auto"/>
-          <w:sz w:val="24"/>
-          <w:szCs w:val="24"/>
-        </w:rPr>
-        <w:t>3. Riesgos de cumplimiento heredados en Fusiones y Adquisiciones</w:t>
-      </w:r>
-    </w:p>
-    <w:p>
-      <w:pPr>
-        <w:pStyle w:val="NormalWeb"/>
-        <w:shd w:val="clear" w:color="auto" w:fill="FFFFFF"/>
-        <w:spacing w:before="0" w:beforeAutospacing="0" w:after="150" w:afterAutospacing="0" w:line="360" w:lineRule="auto"/>
-        <w:jc w:val="both"/>
-        <w:rPr>
-          <w:rFonts w:ascii="Arial" w:hAnsi="Arial" w:cs="Arial"/>
-          <w:b/>
-          <w:bCs/>
-        </w:rPr>
-      </w:pPr>
-      <w:r>
-        <w:rPr>
-          <w:rFonts w:ascii="Arial" w:hAnsi="Arial" w:cs="Arial"/>
-        </w:rPr>
-        <w:t>Otro elemento que merece también especial atención, es la mención que se hace en el documento a los riesgos materializados en fusiones y adquisiciones. Se ha de prestar especial cuidado en las evaluaciones de los procesos de integración de las sociedades considerando,</w:t>
-      </w:r>
-      <w:r>
-        <w:rPr>
-          <w:rFonts w:ascii="Arial" w:hAnsi="Arial" w:cs="Arial"/>
-          <w:b/>
-          <w:bCs/>
-        </w:rPr>
-        <w:t> </w:t>
-      </w:r>
-      <w:r>
-        <w:rPr>
-          <w:rStyle w:val="Textoennegrita"/>
-          <w:rFonts w:ascii="Arial" w:hAnsi="Arial" w:cs="Arial"/>
-          <w:b w:val="0"/>
-          <w:bCs w:val="0"/>
-        </w:rPr>
-        <w:t>no solo la situación financiera de las mismas, sino los modelos de cumplimiento existentes en ambas y la identificación de riesgos.</w:t>
-      </w:r>
-      <w:r>
-        <w:rPr>
-          <w:rFonts w:ascii="Arial" w:hAnsi="Arial" w:cs="Arial"/>
-          <w:b/>
-          <w:bCs/>
-        </w:rPr>
-        <w:t> </w:t>
-      </w:r>
-      <w:r>
-        <w:rPr>
-          <w:rFonts w:ascii="Arial" w:hAnsi="Arial" w:cs="Arial"/>
-        </w:rPr>
-        <w:t>Se habrá de considerar cómo los incumplimientos o actuaciones irregulares acaecidas previamente a la fusión (riesgos heredados) podrían impactar en la nueva sociedad integrada.</w:t>
-      </w:r>
-    </w:p>
-    <w:p>
-      <w:pPr>
-        <w:pStyle w:val="Ttulo2"/>
-        <w:shd w:val="clear" w:color="auto" w:fill="FFFFFF"/>
-        <w:spacing w:before="150" w:after="150" w:line="360" w:lineRule="auto"/>
-        <w:jc w:val="both"/>
-        <w:rPr>
-          <w:rFonts w:ascii="Arial" w:hAnsi="Arial" w:cs="Arial"/>
-          <w:b/>
-          <w:bCs/>
-          <w:color w:val="auto"/>
-          <w:sz w:val="24"/>
-          <w:szCs w:val="24"/>
-        </w:rPr>
-      </w:pPr>
-      <w:r>
-        <w:rPr>
-          <w:rFonts w:ascii="Arial" w:hAnsi="Arial" w:cs="Arial"/>
-          <w:b/>
-          <w:bCs/>
-          <w:color w:val="auto"/>
-          <w:sz w:val="24"/>
-          <w:szCs w:val="24"/>
-        </w:rPr>
-        <w:t>4. La relación entre los riesgos</w:t>
-      </w:r>
-    </w:p>
-    <w:p>
-      <w:pPr>
-        <w:pStyle w:val="NormalWeb"/>
-        <w:shd w:val="clear" w:color="auto" w:fill="FFFFFF"/>
-        <w:spacing w:before="0" w:beforeAutospacing="0" w:after="150" w:afterAutospacing="0" w:line="360" w:lineRule="auto"/>
-        <w:jc w:val="both"/>
-        <w:rPr>
-          <w:rFonts w:ascii="Arial" w:hAnsi="Arial" w:cs="Arial"/>
-          <w:b/>
-          <w:bCs/>
-        </w:rPr>
-      </w:pPr>
-      <w:r>
-        <w:rPr>
-          <w:rFonts w:ascii="Arial" w:hAnsi="Arial" w:cs="Arial"/>
-        </w:rPr>
-        <w:t>Además de los puntos anteriores, un concepto que se ha ido colando en los departamentos de riesgos en los últimos años, y que parece que se ha demostrado como clave en la gestión de riesgos, a raíz de la pandemia, es el análisis de la relación existente entre los riesgos. Es decir, cómo</w:t>
-      </w:r>
-      <w:r>
-        <w:rPr>
-          <w:rStyle w:val="Textoennegrita"/>
-          <w:rFonts w:ascii="Arial" w:hAnsi="Arial" w:cs="Arial"/>
-          <w:b w:val="0"/>
-          <w:bCs w:val="0"/>
-        </w:rPr>
-        <w:t xml:space="preserve"> la materialización de un riesgo en un área de la compañía puede afectar o impactar en otro</w:t>
-      </w:r>
-      <w:r>
-        <w:rPr>
-          <w:rFonts w:ascii="Arial" w:hAnsi="Arial" w:cs="Arial"/>
-          <w:b/>
-          <w:bCs/>
-        </w:rPr>
-        <w:t>. </w:t>
-      </w:r>
-    </w:p>
-    <w:p>
-      <w:pPr>
-        <w:spacing w:line="360" w:lineRule="auto"/>
         <w:rPr>
           <w:rFonts w:ascii="Arial" w:eastAsia="Times New Roman" w:hAnsi="Arial" w:cs="Arial"/>
           <w:b/>
           <w:bCs/>
           <w:i/>
           <w:iCs/>
-          <w:sz w:val="28"/>
-          <w:szCs w:val="28"/>
+          <w:sz w:val="24"/>
+          <w:szCs w:val="24"/>
           <w:lang w:eastAsia="es-MX"/>
         </w:rPr>
       </w:pPr>
@@ -5114,8 +5299,8 @@
           <w:bCs/>
           <w:i/>
           <w:iCs/>
-          <w:sz w:val="28"/>
-          <w:szCs w:val="28"/>
+          <w:sz w:val="24"/>
+          <w:szCs w:val="24"/>
           <w:lang w:eastAsia="es-MX"/>
         </w:rPr>
         <w:br w:type="page"/>
@@ -5138,7 +5323,7 @@
         </w:rPr>
       </w:pPr>
       <w:bookmarkStart w:id="8" w:name="_Toc115100408"/>
-      <w:bookmarkStart w:id="9" w:name="_Toc117109024"/>
+      <w:bookmarkStart w:id="9" w:name="_Toc117583777"/>
       <w:r>
         <w:rPr>
           <w:rFonts w:ascii="Times New Roman" w:hAnsi="Times New Roman" w:cs="Times New Roman"/>
@@ -5163,11 +5348,950 @@
           <w:lang w:eastAsia="es-MX"/>
         </w:rPr>
       </w:pPr>
-      <w:r>
-        <w:rPr>
-          <w:lang w:eastAsia="es-MX"/>
-        </w:rPr>
-        <w:br w:type="page"/>
+    </w:p>
+    <w:p>
+      <w:pPr>
+        <w:spacing w:line="360" w:lineRule="auto"/>
+        <w:jc w:val="both"/>
+        <w:rPr>
+          <w:rFonts w:ascii="Arial" w:hAnsi="Arial" w:cs="Arial"/>
+          <w:sz w:val="24"/>
+          <w:szCs w:val="24"/>
+          <w:lang w:eastAsia="es-MX"/>
+        </w:rPr>
+      </w:pPr>
+      <w:r>
+        <w:rPr>
+          <w:rFonts w:ascii="Arial" w:hAnsi="Arial" w:cs="Arial"/>
+          <w:sz w:val="24"/>
+          <w:szCs w:val="24"/>
+          <w:lang w:eastAsia="es-MX"/>
+        </w:rPr>
+        <w:t>1.- Son modelos de control interno</w:t>
+      </w:r>
+    </w:p>
+    <w:p>
+      <w:pPr>
+        <w:spacing w:line="360" w:lineRule="auto"/>
+        <w:jc w:val="both"/>
+        <w:rPr>
+          <w:rFonts w:ascii="Arial" w:hAnsi="Arial" w:cs="Arial"/>
+          <w:sz w:val="24"/>
+          <w:szCs w:val="24"/>
+          <w:lang w:eastAsia="es-MX"/>
+        </w:rPr>
+      </w:pPr>
+      <w:r>
+        <w:rPr>
+          <w:rFonts w:ascii="Arial" w:hAnsi="Arial" w:cs="Arial"/>
+          <w:sz w:val="24"/>
+          <w:szCs w:val="24"/>
+          <w:lang w:eastAsia="es-MX"/>
+        </w:rPr>
+        <w:t>a) RAR Y CADBURY</w:t>
+      </w:r>
+    </w:p>
+    <w:p>
+      <w:pPr>
+        <w:spacing w:line="360" w:lineRule="auto"/>
+        <w:jc w:val="both"/>
+        <w:rPr>
+          <w:rFonts w:ascii="Arial" w:hAnsi="Arial" w:cs="Arial"/>
+          <w:sz w:val="24"/>
+          <w:szCs w:val="24"/>
+          <w:lang w:eastAsia="es-MX"/>
+        </w:rPr>
+      </w:pPr>
+      <w:r>
+        <w:rPr>
+          <w:rFonts w:ascii="Arial" w:hAnsi="Arial" w:cs="Arial"/>
+          <w:sz w:val="24"/>
+          <w:szCs w:val="24"/>
+          <w:lang w:eastAsia="es-MX"/>
+        </w:rPr>
+        <w:t>b) COVID Y COTSCO</w:t>
+      </w:r>
+    </w:p>
+    <w:p>
+      <w:pPr>
+        <w:spacing w:line="360" w:lineRule="auto"/>
+        <w:jc w:val="both"/>
+        <w:rPr>
+          <w:rFonts w:ascii="Arial" w:hAnsi="Arial" w:cs="Arial"/>
+          <w:sz w:val="24"/>
+          <w:szCs w:val="24"/>
+          <w:lang w:eastAsia="es-MX"/>
+        </w:rPr>
+      </w:pPr>
+      <w:r>
+        <w:rPr>
+          <w:rFonts w:ascii="Arial" w:hAnsi="Arial" w:cs="Arial"/>
+          <w:sz w:val="24"/>
+          <w:szCs w:val="24"/>
+          <w:highlight w:val="yellow"/>
+          <w:lang w:eastAsia="es-MX"/>
+        </w:rPr>
+        <w:t>c) COBIT Y COSO</w:t>
+      </w:r>
+    </w:p>
+    <w:p>
+      <w:pPr>
+        <w:spacing w:line="360" w:lineRule="auto"/>
+        <w:jc w:val="both"/>
+        <w:rPr>
+          <w:rFonts w:ascii="Arial" w:hAnsi="Arial" w:cs="Arial"/>
+          <w:sz w:val="24"/>
+          <w:szCs w:val="24"/>
+          <w:lang w:eastAsia="es-MX"/>
+        </w:rPr>
+      </w:pPr>
+    </w:p>
+    <w:p>
+      <w:pPr>
+        <w:spacing w:line="360" w:lineRule="auto"/>
+        <w:jc w:val="both"/>
+        <w:rPr>
+          <w:rFonts w:ascii="Arial" w:hAnsi="Arial" w:cs="Arial"/>
+          <w:sz w:val="24"/>
+          <w:szCs w:val="24"/>
+          <w:lang w:eastAsia="es-MX"/>
+        </w:rPr>
+      </w:pPr>
+      <w:r>
+        <w:rPr>
+          <w:rFonts w:ascii="Arial" w:hAnsi="Arial" w:cs="Arial"/>
+          <w:sz w:val="24"/>
+          <w:szCs w:val="24"/>
+          <w:lang w:eastAsia="es-MX"/>
+        </w:rPr>
+        <w:t>2.-Son ejemplos de páginas, empresas o cursos en los cuales podemos hacer certificaciones Tics</w:t>
+      </w:r>
+    </w:p>
+    <w:p>
+      <w:pPr>
+        <w:spacing w:line="360" w:lineRule="auto"/>
+        <w:jc w:val="both"/>
+        <w:rPr>
+          <w:rFonts w:ascii="Arial" w:hAnsi="Arial" w:cs="Arial"/>
+          <w:sz w:val="24"/>
+          <w:szCs w:val="24"/>
+          <w:lang w:eastAsia="es-MX"/>
+        </w:rPr>
+      </w:pPr>
+      <w:r>
+        <w:rPr>
+          <w:rFonts w:ascii="Arial" w:hAnsi="Arial" w:cs="Arial"/>
+          <w:sz w:val="24"/>
+          <w:szCs w:val="24"/>
+          <w:highlight w:val="yellow"/>
+          <w:lang w:eastAsia="es-MX"/>
+        </w:rPr>
+        <w:t>a) AWS e IBM</w:t>
+      </w:r>
+    </w:p>
+    <w:p>
+      <w:pPr>
+        <w:spacing w:line="360" w:lineRule="auto"/>
+        <w:jc w:val="both"/>
+        <w:rPr>
+          <w:rFonts w:ascii="Arial" w:hAnsi="Arial" w:cs="Arial"/>
+          <w:sz w:val="24"/>
+          <w:szCs w:val="24"/>
+          <w:lang w:eastAsia="es-MX"/>
+        </w:rPr>
+      </w:pPr>
+      <w:r>
+        <w:rPr>
+          <w:rFonts w:ascii="Arial" w:hAnsi="Arial" w:cs="Arial"/>
+          <w:sz w:val="24"/>
+          <w:szCs w:val="24"/>
+          <w:lang w:eastAsia="es-MX"/>
+        </w:rPr>
+        <w:t>b) IBM y CADBURY</w:t>
+      </w:r>
+    </w:p>
+    <w:p>
+      <w:pPr>
+        <w:spacing w:line="360" w:lineRule="auto"/>
+        <w:jc w:val="both"/>
+        <w:rPr>
+          <w:rFonts w:ascii="Arial" w:hAnsi="Arial" w:cs="Arial"/>
+          <w:sz w:val="24"/>
+          <w:szCs w:val="24"/>
+          <w:lang w:val="en-US" w:eastAsia="es-MX"/>
+        </w:rPr>
+      </w:pPr>
+      <w:r>
+        <w:rPr>
+          <w:rFonts w:ascii="Arial" w:hAnsi="Arial" w:cs="Arial"/>
+          <w:sz w:val="24"/>
+          <w:szCs w:val="24"/>
+          <w:lang w:val="en-US" w:eastAsia="es-MX"/>
+        </w:rPr>
+        <w:t>c) Google certifications y COSO</w:t>
+      </w:r>
+    </w:p>
+    <w:p>
+      <w:pPr>
+        <w:spacing w:line="360" w:lineRule="auto"/>
+        <w:jc w:val="both"/>
+        <w:rPr>
+          <w:rFonts w:ascii="Arial" w:hAnsi="Arial" w:cs="Arial"/>
+          <w:sz w:val="24"/>
+          <w:szCs w:val="24"/>
+          <w:lang w:eastAsia="es-MX"/>
+        </w:rPr>
+      </w:pPr>
+    </w:p>
+    <w:p>
+      <w:pPr>
+        <w:spacing w:line="360" w:lineRule="auto"/>
+        <w:jc w:val="both"/>
+        <w:rPr>
+          <w:rFonts w:ascii="Arial" w:hAnsi="Arial" w:cs="Arial"/>
+          <w:sz w:val="24"/>
+          <w:szCs w:val="24"/>
+          <w:lang w:eastAsia="es-MX"/>
+        </w:rPr>
+      </w:pPr>
+      <w:r>
+        <w:rPr>
+          <w:rFonts w:ascii="Arial" w:hAnsi="Arial" w:cs="Arial"/>
+          <w:sz w:val="24"/>
+          <w:szCs w:val="24"/>
+          <w:lang w:eastAsia="es-MX"/>
+        </w:rPr>
+        <w:t>3.- ¿Que es una certificación?</w:t>
+      </w:r>
+    </w:p>
+    <w:p>
+      <w:pPr>
+        <w:spacing w:line="360" w:lineRule="auto"/>
+        <w:jc w:val="both"/>
+        <w:rPr>
+          <w:rFonts w:ascii="Arial" w:hAnsi="Arial" w:cs="Arial"/>
+          <w:sz w:val="24"/>
+          <w:szCs w:val="24"/>
+          <w:lang w:eastAsia="es-MX"/>
+        </w:rPr>
+      </w:pPr>
+      <w:r>
+        <w:rPr>
+          <w:rFonts w:ascii="Arial" w:hAnsi="Arial" w:cs="Arial"/>
+          <w:sz w:val="24"/>
+          <w:szCs w:val="24"/>
+          <w:highlight w:val="yellow"/>
+          <w:lang w:eastAsia="es-MX"/>
+        </w:rPr>
+        <w:t>a)  Es un documento que certifica los conocimientos en determinada área</w:t>
+      </w:r>
+    </w:p>
+    <w:p>
+      <w:pPr>
+        <w:spacing w:line="360" w:lineRule="auto"/>
+        <w:jc w:val="both"/>
+        <w:rPr>
+          <w:rFonts w:ascii="Arial" w:hAnsi="Arial" w:cs="Arial"/>
+          <w:sz w:val="24"/>
+          <w:szCs w:val="24"/>
+          <w:lang w:eastAsia="es-MX"/>
+        </w:rPr>
+      </w:pPr>
+      <w:r>
+        <w:rPr>
+          <w:rFonts w:ascii="Arial" w:hAnsi="Arial" w:cs="Arial"/>
+          <w:sz w:val="24"/>
+          <w:szCs w:val="24"/>
+          <w:lang w:eastAsia="es-MX"/>
+        </w:rPr>
+        <w:t>b) Es un documento que nos permite estudiar</w:t>
+      </w:r>
+    </w:p>
+    <w:p>
+      <w:pPr>
+        <w:spacing w:line="360" w:lineRule="auto"/>
+        <w:jc w:val="both"/>
+        <w:rPr>
+          <w:rFonts w:ascii="Arial" w:hAnsi="Arial" w:cs="Arial"/>
+          <w:sz w:val="24"/>
+          <w:szCs w:val="24"/>
+          <w:lang w:eastAsia="es-MX"/>
+        </w:rPr>
+      </w:pPr>
+      <w:r>
+        <w:rPr>
+          <w:rFonts w:ascii="Arial" w:hAnsi="Arial" w:cs="Arial"/>
+          <w:sz w:val="24"/>
+          <w:szCs w:val="24"/>
+          <w:lang w:eastAsia="es-MX"/>
+        </w:rPr>
+        <w:t xml:space="preserve">c) Es un papel sin </w:t>
+      </w:r>
+      <w:r>
+        <w:rPr>
+          <w:rFonts w:ascii="Arial" w:hAnsi="Arial" w:cs="Arial"/>
+          <w:sz w:val="24"/>
+          <w:szCs w:val="24"/>
+          <w:lang w:eastAsia="es-MX"/>
+        </w:rPr>
+        <w:t xml:space="preserve">importancia </w:t>
+      </w:r>
+    </w:p>
+    <w:p>
+      <w:pPr>
+        <w:spacing w:line="360" w:lineRule="auto"/>
+        <w:jc w:val="both"/>
+        <w:rPr>
+          <w:rFonts w:ascii="Arial" w:hAnsi="Arial" w:cs="Arial"/>
+          <w:sz w:val="24"/>
+          <w:szCs w:val="24"/>
+          <w:lang w:eastAsia="es-MX"/>
+        </w:rPr>
+      </w:pPr>
+    </w:p>
+    <w:p>
+      <w:pPr>
+        <w:spacing w:line="360" w:lineRule="auto"/>
+        <w:jc w:val="both"/>
+        <w:rPr>
+          <w:rFonts w:ascii="Arial" w:hAnsi="Arial" w:cs="Arial"/>
+          <w:sz w:val="24"/>
+          <w:szCs w:val="24"/>
+          <w:lang w:eastAsia="es-MX"/>
+        </w:rPr>
+      </w:pPr>
+      <w:r>
+        <w:rPr>
+          <w:rFonts w:ascii="Arial" w:hAnsi="Arial" w:cs="Arial"/>
+          <w:sz w:val="24"/>
+          <w:szCs w:val="24"/>
+          <w:lang w:eastAsia="es-MX"/>
+        </w:rPr>
+        <w:t>4.- ¿En qué nos puede beneficiar tener un certificado?</w:t>
+      </w:r>
+    </w:p>
+    <w:p>
+      <w:pPr>
+        <w:spacing w:line="360" w:lineRule="auto"/>
+        <w:jc w:val="both"/>
+        <w:rPr>
+          <w:rFonts w:ascii="Arial" w:hAnsi="Arial" w:cs="Arial"/>
+          <w:sz w:val="24"/>
+          <w:szCs w:val="24"/>
+          <w:lang w:eastAsia="es-MX"/>
+        </w:rPr>
+      </w:pPr>
+      <w:r>
+        <w:rPr>
+          <w:rFonts w:ascii="Arial" w:hAnsi="Arial" w:cs="Arial"/>
+          <w:sz w:val="24"/>
+          <w:szCs w:val="24"/>
+          <w:lang w:eastAsia="es-MX"/>
+        </w:rPr>
+        <w:t>a) Sirve para solucionar problemas</w:t>
+      </w:r>
+    </w:p>
+    <w:p>
+      <w:pPr>
+        <w:spacing w:line="360" w:lineRule="auto"/>
+        <w:jc w:val="both"/>
+        <w:rPr>
+          <w:rFonts w:ascii="Arial" w:hAnsi="Arial" w:cs="Arial"/>
+          <w:sz w:val="24"/>
+          <w:szCs w:val="24"/>
+          <w:lang w:eastAsia="es-MX"/>
+        </w:rPr>
+      </w:pPr>
+      <w:r>
+        <w:rPr>
+          <w:rFonts w:ascii="Arial" w:hAnsi="Arial" w:cs="Arial"/>
+          <w:sz w:val="24"/>
+          <w:szCs w:val="24"/>
+          <w:highlight w:val="yellow"/>
+          <w:lang w:eastAsia="es-MX"/>
+        </w:rPr>
+        <w:t>b) Sirve para obtener conocimiento y con ello la posibilidad que nos paguen más en nuestro trabajo</w:t>
+      </w:r>
+    </w:p>
+    <w:p>
+      <w:pPr>
+        <w:spacing w:line="360" w:lineRule="auto"/>
+        <w:jc w:val="both"/>
+        <w:rPr>
+          <w:rFonts w:ascii="Arial" w:hAnsi="Arial" w:cs="Arial"/>
+          <w:sz w:val="24"/>
+          <w:szCs w:val="24"/>
+          <w:lang w:eastAsia="es-MX"/>
+        </w:rPr>
+      </w:pPr>
+      <w:r>
+        <w:rPr>
+          <w:rFonts w:ascii="Arial" w:hAnsi="Arial" w:cs="Arial"/>
+          <w:sz w:val="24"/>
+          <w:szCs w:val="24"/>
+          <w:lang w:eastAsia="es-MX"/>
+        </w:rPr>
+        <w:t xml:space="preserve">c) Sirve para saber en qué área nos enfocamos </w:t>
+      </w:r>
+    </w:p>
+    <w:p>
+      <w:pPr>
+        <w:spacing w:line="360" w:lineRule="auto"/>
+        <w:jc w:val="both"/>
+        <w:rPr>
+          <w:rFonts w:ascii="Arial" w:hAnsi="Arial" w:cs="Arial"/>
+          <w:sz w:val="24"/>
+          <w:szCs w:val="24"/>
+          <w:lang w:eastAsia="es-MX"/>
+        </w:rPr>
+      </w:pPr>
+    </w:p>
+    <w:p>
+      <w:pPr>
+        <w:spacing w:line="360" w:lineRule="auto"/>
+        <w:jc w:val="both"/>
+        <w:rPr>
+          <w:rFonts w:ascii="Arial" w:hAnsi="Arial" w:cs="Arial"/>
+          <w:sz w:val="24"/>
+          <w:szCs w:val="24"/>
+          <w:lang w:eastAsia="es-MX"/>
+        </w:rPr>
+      </w:pPr>
+    </w:p>
+    <w:p>
+      <w:pPr>
+        <w:spacing w:line="360" w:lineRule="auto"/>
+        <w:jc w:val="both"/>
+        <w:rPr>
+          <w:rFonts w:ascii="Arial" w:hAnsi="Arial" w:cs="Arial"/>
+          <w:sz w:val="24"/>
+          <w:szCs w:val="24"/>
+          <w:lang w:eastAsia="es-MX"/>
+        </w:rPr>
+      </w:pPr>
+      <w:r>
+        <w:rPr>
+          <w:rFonts w:ascii="Arial" w:hAnsi="Arial" w:cs="Arial"/>
+          <w:sz w:val="24"/>
+          <w:szCs w:val="24"/>
+          <w:lang w:eastAsia="es-MX"/>
+        </w:rPr>
+        <w:t>5.- ¿Las certificaciones cuentan con costos y requisitos?</w:t>
+      </w:r>
+    </w:p>
+    <w:p>
+      <w:pPr>
+        <w:spacing w:line="360" w:lineRule="auto"/>
+        <w:jc w:val="both"/>
+        <w:rPr>
+          <w:rFonts w:ascii="Arial" w:hAnsi="Arial" w:cs="Arial"/>
+          <w:sz w:val="24"/>
+          <w:szCs w:val="24"/>
+          <w:lang w:eastAsia="es-MX"/>
+        </w:rPr>
+      </w:pPr>
+      <w:r>
+        <w:rPr>
+          <w:rFonts w:ascii="Arial" w:hAnsi="Arial" w:cs="Arial"/>
+          <w:sz w:val="24"/>
+          <w:szCs w:val="24"/>
+          <w:lang w:eastAsia="es-MX"/>
+        </w:rPr>
+        <w:t>a) Si, todas las certificaciones tienen un costo y requisitos muy elevados de conocimiento</w:t>
+      </w:r>
+    </w:p>
+    <w:p>
+      <w:pPr>
+        <w:spacing w:line="360" w:lineRule="auto"/>
+        <w:jc w:val="both"/>
+        <w:rPr>
+          <w:rFonts w:ascii="Arial" w:hAnsi="Arial" w:cs="Arial"/>
+          <w:sz w:val="24"/>
+          <w:szCs w:val="24"/>
+          <w:lang w:eastAsia="es-MX"/>
+        </w:rPr>
+      </w:pPr>
+      <w:r>
+        <w:rPr>
+          <w:rFonts w:ascii="Arial" w:hAnsi="Arial" w:cs="Arial"/>
+          <w:sz w:val="24"/>
+          <w:szCs w:val="24"/>
+          <w:lang w:eastAsia="es-MX"/>
+        </w:rPr>
+        <w:t>b) No, todos los certificados son gratis y no tienen requisitos</w:t>
+      </w:r>
+    </w:p>
+    <w:p>
+      <w:pPr>
+        <w:spacing w:line="360" w:lineRule="auto"/>
+        <w:jc w:val="both"/>
+        <w:rPr>
+          <w:rFonts w:ascii="Arial" w:hAnsi="Arial" w:cs="Arial"/>
+          <w:sz w:val="24"/>
+          <w:szCs w:val="24"/>
+          <w:lang w:eastAsia="es-MX"/>
+        </w:rPr>
+      </w:pPr>
+      <w:r>
+        <w:rPr>
+          <w:rFonts w:ascii="Arial" w:hAnsi="Arial" w:cs="Arial"/>
+          <w:sz w:val="24"/>
+          <w:szCs w:val="24"/>
+          <w:highlight w:val="yellow"/>
+          <w:lang w:eastAsia="es-MX"/>
+        </w:rPr>
+        <w:t>c) Algunos, existen certificados con costo y sin costo, además los requisitos son mínimos</w:t>
+      </w:r>
+    </w:p>
+    <w:p>
+      <w:pPr>
+        <w:spacing w:line="360" w:lineRule="auto"/>
+        <w:jc w:val="both"/>
+        <w:rPr>
+          <w:rFonts w:ascii="Arial" w:hAnsi="Arial" w:cs="Arial"/>
+          <w:sz w:val="24"/>
+          <w:szCs w:val="24"/>
+          <w:lang w:eastAsia="es-MX"/>
+        </w:rPr>
+      </w:pPr>
+    </w:p>
+    <w:p>
+      <w:pPr>
+        <w:spacing w:line="360" w:lineRule="auto"/>
+        <w:jc w:val="both"/>
+        <w:rPr>
+          <w:rFonts w:ascii="Arial" w:hAnsi="Arial" w:cs="Arial"/>
+          <w:sz w:val="24"/>
+          <w:szCs w:val="24"/>
+          <w:lang w:eastAsia="es-MX"/>
+        </w:rPr>
+      </w:pPr>
+      <w:r>
+        <w:rPr>
+          <w:rFonts w:ascii="Arial" w:hAnsi="Arial" w:cs="Arial"/>
+          <w:sz w:val="24"/>
+          <w:szCs w:val="24"/>
+          <w:lang w:eastAsia="es-MX"/>
+        </w:rPr>
+        <w:t xml:space="preserve">-Relaciona con quien corresponda </w:t>
+      </w:r>
+    </w:p>
+    <w:p>
+      <w:pPr>
+        <w:spacing w:line="360" w:lineRule="auto"/>
+        <w:jc w:val="both"/>
+        <w:rPr>
+          <w:rFonts w:ascii="Arial" w:hAnsi="Arial" w:cs="Arial"/>
+          <w:sz w:val="24"/>
+          <w:szCs w:val="24"/>
+          <w:lang w:eastAsia="es-MX"/>
+        </w:rPr>
+      </w:pPr>
+      <w:r>
+        <w:rPr>
+          <w:rFonts w:ascii="Arial" w:hAnsi="Arial" w:cs="Arial"/>
+          <w:sz w:val="24"/>
+          <w:szCs w:val="24"/>
+          <w:lang w:eastAsia="es-MX"/>
+        </w:rPr>
+        <w:t>A</w:t>
+      </w:r>
+      <w:r>
+        <w:rPr>
+          <w:rFonts w:ascii="Arial" w:hAnsi="Arial" w:cs="Arial"/>
+          <w:sz w:val="24"/>
+          <w:szCs w:val="24"/>
+          <w:lang w:eastAsia="es-MX"/>
+        </w:rPr>
+        <w:t xml:space="preserve">.- </w:t>
+      </w:r>
+      <w:r>
+        <w:rPr>
+          <w:rFonts w:ascii="Arial" w:hAnsi="Arial" w:cs="Arial"/>
+          <w:sz w:val="24"/>
+          <w:szCs w:val="24"/>
+          <w:lang w:eastAsia="es-MX"/>
+        </w:rPr>
+        <w:t xml:space="preserve">Modelo </w:t>
+      </w:r>
+      <w:proofErr w:type="spellStart"/>
+      <w:r>
+        <w:rPr>
+          <w:rFonts w:ascii="Arial" w:hAnsi="Arial" w:cs="Arial"/>
+          <w:sz w:val="24"/>
+          <w:szCs w:val="24"/>
+          <w:lang w:eastAsia="es-MX"/>
+        </w:rPr>
+        <w:t>Cobit</w:t>
+      </w:r>
+      <w:proofErr w:type="spellEnd"/>
+      <w:r>
+        <w:rPr>
+          <w:rFonts w:ascii="Arial" w:hAnsi="Arial" w:cs="Arial"/>
+          <w:sz w:val="24"/>
+          <w:szCs w:val="24"/>
+          <w:lang w:eastAsia="es-MX"/>
+        </w:rPr>
+        <w:t xml:space="preserve"> </w:t>
+      </w:r>
+    </w:p>
+    <w:p>
+      <w:pPr>
+        <w:spacing w:line="360" w:lineRule="auto"/>
+        <w:jc w:val="both"/>
+        <w:rPr>
+          <w:rFonts w:ascii="Arial" w:hAnsi="Arial" w:cs="Arial"/>
+          <w:sz w:val="24"/>
+          <w:szCs w:val="24"/>
+          <w:lang w:eastAsia="es-MX"/>
+        </w:rPr>
+      </w:pPr>
+      <w:r>
+        <w:rPr>
+          <w:rFonts w:ascii="Arial" w:hAnsi="Arial" w:cs="Arial"/>
+          <w:sz w:val="24"/>
+          <w:szCs w:val="24"/>
+          <w:lang w:eastAsia="es-MX"/>
+        </w:rPr>
+        <w:t xml:space="preserve">B.- </w:t>
+      </w:r>
+      <w:r>
+        <w:rPr>
+          <w:rFonts w:ascii="Arial" w:hAnsi="Arial" w:cs="Arial"/>
+          <w:sz w:val="24"/>
+          <w:szCs w:val="24"/>
+          <w:lang w:eastAsia="es-MX"/>
+        </w:rPr>
+        <w:t xml:space="preserve">Modelo </w:t>
+      </w:r>
+      <w:proofErr w:type="spellStart"/>
+      <w:r>
+        <w:rPr>
+          <w:rFonts w:ascii="Arial" w:hAnsi="Arial" w:cs="Arial"/>
+          <w:sz w:val="24"/>
+          <w:szCs w:val="24"/>
+          <w:lang w:eastAsia="es-MX"/>
+        </w:rPr>
+        <w:t>Kontrag</w:t>
+      </w:r>
+      <w:proofErr w:type="spellEnd"/>
+    </w:p>
+    <w:p>
+      <w:pPr>
+        <w:spacing w:line="360" w:lineRule="auto"/>
+        <w:jc w:val="both"/>
+        <w:rPr>
+          <w:rFonts w:ascii="Arial" w:hAnsi="Arial" w:cs="Arial"/>
+          <w:sz w:val="24"/>
+          <w:szCs w:val="24"/>
+          <w:lang w:eastAsia="es-MX"/>
+        </w:rPr>
+      </w:pPr>
+      <w:r>
+        <w:rPr>
+          <w:rFonts w:ascii="Arial" w:hAnsi="Arial" w:cs="Arial"/>
+          <w:sz w:val="24"/>
+          <w:szCs w:val="24"/>
+          <w:lang w:eastAsia="es-MX"/>
+        </w:rPr>
+        <w:t xml:space="preserve">C.- </w:t>
+      </w:r>
+      <w:r>
+        <w:rPr>
+          <w:rFonts w:ascii="Arial" w:hAnsi="Arial" w:cs="Arial"/>
+          <w:sz w:val="24"/>
+          <w:szCs w:val="24"/>
+          <w:lang w:eastAsia="es-MX"/>
+        </w:rPr>
+        <w:t>Modelo Cadbury</w:t>
+      </w:r>
+    </w:p>
+    <w:p>
+      <w:pPr>
+        <w:spacing w:line="360" w:lineRule="auto"/>
+        <w:jc w:val="both"/>
+        <w:rPr>
+          <w:rFonts w:ascii="Arial" w:hAnsi="Arial" w:cs="Arial"/>
+          <w:sz w:val="24"/>
+          <w:szCs w:val="24"/>
+          <w:lang w:eastAsia="es-MX"/>
+        </w:rPr>
+      </w:pPr>
+      <w:r>
+        <w:rPr>
+          <w:rFonts w:ascii="Arial" w:hAnsi="Arial" w:cs="Arial"/>
+          <w:sz w:val="24"/>
+          <w:szCs w:val="24"/>
+          <w:lang w:eastAsia="es-MX"/>
+        </w:rPr>
+        <w:t>D.- Modelo Coso</w:t>
+      </w:r>
+    </w:p>
+    <w:p>
+      <w:pPr>
+        <w:spacing w:line="360" w:lineRule="auto"/>
+        <w:jc w:val="both"/>
+        <w:rPr>
+          <w:rFonts w:ascii="Arial" w:hAnsi="Arial" w:cs="Arial"/>
+          <w:sz w:val="24"/>
+          <w:szCs w:val="24"/>
+          <w:lang w:eastAsia="es-MX"/>
+        </w:rPr>
+      </w:pPr>
+      <w:r>
+        <w:rPr>
+          <w:rFonts w:ascii="Arial" w:hAnsi="Arial" w:cs="Arial"/>
+          <w:sz w:val="24"/>
+          <w:szCs w:val="24"/>
+          <w:lang w:eastAsia="es-MX"/>
+        </w:rPr>
+        <w:t>E.- Estándares ISO</w:t>
+      </w:r>
+    </w:p>
+    <w:p>
+      <w:pPr>
+        <w:spacing w:line="360" w:lineRule="auto"/>
+        <w:jc w:val="both"/>
+        <w:rPr>
+          <w:rFonts w:ascii="Arial" w:hAnsi="Arial" w:cs="Arial"/>
+          <w:sz w:val="24"/>
+          <w:szCs w:val="24"/>
+          <w:lang w:eastAsia="es-MX"/>
+        </w:rPr>
+      </w:pPr>
+    </w:p>
+    <w:p>
+      <w:pPr>
+        <w:spacing w:line="360" w:lineRule="auto"/>
+        <w:jc w:val="both"/>
+        <w:rPr>
+          <w:rFonts w:ascii="Arial" w:hAnsi="Arial" w:cs="Arial"/>
+          <w:sz w:val="24"/>
+          <w:szCs w:val="24"/>
+        </w:rPr>
+      </w:pPr>
+      <w:proofErr w:type="gramStart"/>
+      <w:r>
+        <w:rPr>
+          <w:rFonts w:ascii="Arial" w:hAnsi="Arial" w:cs="Arial"/>
+          <w:sz w:val="24"/>
+          <w:szCs w:val="24"/>
+        </w:rPr>
+        <w:t xml:space="preserve">( </w:t>
+      </w:r>
+      <w:r>
+        <w:rPr>
+          <w:rFonts w:ascii="Arial" w:hAnsi="Arial" w:cs="Arial"/>
+          <w:sz w:val="24"/>
+          <w:szCs w:val="24"/>
+          <w:highlight w:val="yellow"/>
+        </w:rPr>
+        <w:t>D</w:t>
+      </w:r>
+      <w:proofErr w:type="gramEnd"/>
+      <w:r>
+        <w:rPr>
+          <w:rFonts w:ascii="Arial" w:hAnsi="Arial" w:cs="Arial"/>
+          <w:sz w:val="24"/>
+          <w:szCs w:val="24"/>
+        </w:rPr>
+        <w:t xml:space="preserve"> ) B</w:t>
+      </w:r>
+      <w:r>
+        <w:rPr>
+          <w:rFonts w:ascii="Arial" w:hAnsi="Arial" w:cs="Arial"/>
+          <w:sz w:val="24"/>
+          <w:szCs w:val="24"/>
+        </w:rPr>
+        <w:t xml:space="preserve">usca dar respuesta al impacto de la tecnología y el recorte de estructuras organizativas, informar públicamente la eficacia de los sistemas de control, </w:t>
+      </w:r>
+    </w:p>
+    <w:p>
+      <w:pPr>
+        <w:spacing w:line="360" w:lineRule="auto"/>
+        <w:jc w:val="both"/>
+        <w:rPr>
+          <w:lang w:eastAsia="es-MX"/>
+        </w:rPr>
+      </w:pPr>
+      <w:proofErr w:type="gramStart"/>
+      <w:r>
+        <w:rPr>
+          <w:rFonts w:ascii="Arial" w:hAnsi="Arial" w:cs="Arial"/>
+          <w:sz w:val="24"/>
+          <w:szCs w:val="24"/>
+        </w:rPr>
+        <w:t xml:space="preserve">( </w:t>
+      </w:r>
+      <w:r>
+        <w:rPr>
+          <w:rFonts w:ascii="Arial" w:hAnsi="Arial" w:cs="Arial"/>
+          <w:sz w:val="24"/>
+          <w:szCs w:val="24"/>
+          <w:highlight w:val="yellow"/>
+        </w:rPr>
+        <w:t>A</w:t>
+      </w:r>
+      <w:proofErr w:type="gramEnd"/>
+      <w:r>
+        <w:rPr>
+          <w:rFonts w:ascii="Arial" w:hAnsi="Arial" w:cs="Arial"/>
+          <w:sz w:val="24"/>
+          <w:szCs w:val="24"/>
+        </w:rPr>
+        <w:t xml:space="preserve"> )A</w:t>
+      </w:r>
+      <w:r>
+        <w:rPr>
+          <w:rFonts w:ascii="Arial" w:hAnsi="Arial" w:cs="Arial"/>
+          <w:sz w:val="24"/>
+          <w:szCs w:val="24"/>
+        </w:rPr>
+        <w:t>yuda a las organizaciones a proveer un marco que asegure que la Tecnología de Información esté alineada con la misión y visión de la entidad</w:t>
+      </w:r>
+      <w:r>
+        <w:rPr>
+          <w:lang w:eastAsia="es-MX"/>
+        </w:rPr>
+        <w:t xml:space="preserve"> </w:t>
+      </w:r>
+    </w:p>
+    <w:p>
+      <w:pPr>
+        <w:spacing w:line="360" w:lineRule="auto"/>
+        <w:jc w:val="both"/>
+        <w:rPr>
+          <w:lang w:eastAsia="es-MX"/>
+        </w:rPr>
+      </w:pPr>
+      <w:proofErr w:type="gramStart"/>
+      <w:r>
+        <w:rPr>
+          <w:rFonts w:ascii="Arial" w:hAnsi="Arial" w:cs="Arial"/>
+          <w:sz w:val="24"/>
+          <w:szCs w:val="24"/>
+        </w:rPr>
+        <w:t xml:space="preserve">( </w:t>
+      </w:r>
+      <w:r>
+        <w:rPr>
+          <w:rFonts w:ascii="Arial" w:hAnsi="Arial" w:cs="Arial"/>
+          <w:sz w:val="24"/>
+          <w:szCs w:val="24"/>
+          <w:highlight w:val="yellow"/>
+        </w:rPr>
+        <w:t>C</w:t>
+      </w:r>
+      <w:proofErr w:type="gramEnd"/>
+      <w:r>
+        <w:rPr>
+          <w:rFonts w:ascii="Arial" w:hAnsi="Arial" w:cs="Arial"/>
+          <w:sz w:val="24"/>
+          <w:szCs w:val="24"/>
+        </w:rPr>
+        <w:t xml:space="preserve"> ) T</w:t>
+      </w:r>
+      <w:r>
+        <w:rPr>
+          <w:rFonts w:ascii="Arial" w:hAnsi="Arial" w:cs="Arial"/>
+          <w:sz w:val="24"/>
+          <w:szCs w:val="24"/>
+        </w:rPr>
+        <w:t>iene un mayor énfasis respecto a los riesgos y tienen mayores limitaciones en la responsabilidad de los reportes de control a la confiabilidad de los informes financieros</w:t>
+      </w:r>
+      <w:r>
+        <w:rPr>
+          <w:lang w:eastAsia="es-MX"/>
+        </w:rPr>
+        <w:t xml:space="preserve"> </w:t>
+      </w:r>
+    </w:p>
+    <w:p>
+      <w:pPr>
+        <w:spacing w:line="360" w:lineRule="auto"/>
+        <w:jc w:val="both"/>
+        <w:rPr>
+          <w:rFonts w:ascii="Arial" w:hAnsi="Arial" w:cs="Arial"/>
+          <w:sz w:val="24"/>
+          <w:szCs w:val="24"/>
+        </w:rPr>
+      </w:pPr>
+      <w:proofErr w:type="gramStart"/>
+      <w:r>
+        <w:rPr>
+          <w:rFonts w:ascii="Arial" w:hAnsi="Arial" w:cs="Arial"/>
+          <w:sz w:val="24"/>
+          <w:szCs w:val="24"/>
+        </w:rPr>
+        <w:t xml:space="preserve">( </w:t>
+      </w:r>
+      <w:r>
+        <w:rPr>
+          <w:rFonts w:ascii="Arial" w:hAnsi="Arial" w:cs="Arial"/>
+          <w:sz w:val="24"/>
+          <w:szCs w:val="24"/>
+          <w:highlight w:val="yellow"/>
+        </w:rPr>
+        <w:t>E</w:t>
+      </w:r>
+      <w:proofErr w:type="gramEnd"/>
+      <w:r>
+        <w:rPr>
+          <w:rFonts w:ascii="Arial" w:hAnsi="Arial" w:cs="Arial"/>
+          <w:sz w:val="24"/>
+          <w:szCs w:val="24"/>
+        </w:rPr>
+        <w:t xml:space="preserve"> ) Garantiza los estándares de calidad, tanto en empresas como en proyectos </w:t>
+      </w:r>
+    </w:p>
+    <w:p>
+      <w:pPr>
+        <w:spacing w:line="360" w:lineRule="auto"/>
+        <w:jc w:val="both"/>
+        <w:rPr>
+          <w:lang w:eastAsia="es-MX"/>
+        </w:rPr>
+      </w:pPr>
+      <w:proofErr w:type="gramStart"/>
+      <w:r>
+        <w:rPr>
+          <w:rFonts w:ascii="Arial" w:hAnsi="Arial" w:cs="Arial"/>
+          <w:sz w:val="24"/>
+          <w:szCs w:val="24"/>
+        </w:rPr>
+        <w:t xml:space="preserve">( </w:t>
+      </w:r>
+      <w:r>
+        <w:rPr>
+          <w:rFonts w:ascii="Arial" w:hAnsi="Arial" w:cs="Arial"/>
+          <w:sz w:val="24"/>
+          <w:szCs w:val="24"/>
+          <w:highlight w:val="yellow"/>
+        </w:rPr>
+        <w:t>B</w:t>
+      </w:r>
+      <w:proofErr w:type="gramEnd"/>
+      <w:r>
+        <w:rPr>
+          <w:rFonts w:ascii="Arial" w:hAnsi="Arial" w:cs="Arial"/>
+          <w:sz w:val="24"/>
+          <w:szCs w:val="24"/>
+        </w:rPr>
+        <w:t xml:space="preserve"> ) C</w:t>
+      </w:r>
+      <w:r>
+        <w:rPr>
+          <w:rFonts w:ascii="Arial" w:hAnsi="Arial" w:cs="Arial"/>
+          <w:sz w:val="24"/>
+          <w:szCs w:val="24"/>
+        </w:rPr>
+        <w:t>uyo principal objetivo es mejorar la las organizaciones con el fin de prevenir crisis corporativas</w:t>
+      </w:r>
+      <w:r>
+        <w:rPr>
+          <w:lang w:eastAsia="es-MX"/>
+        </w:rPr>
+        <w:t xml:space="preserve"> </w:t>
       </w:r>
     </w:p>
     <w:p>
@@ -5187,7 +6311,7 @@
         </w:rPr>
       </w:pPr>
       <w:bookmarkStart w:id="10" w:name="_Toc115100411"/>
-      <w:bookmarkStart w:id="11" w:name="_Toc117109025"/>
+      <w:bookmarkStart w:id="11" w:name="_Toc117583778"/>
       <w:r>
         <w:rPr>
           <w:rFonts w:ascii="Times New Roman" w:hAnsi="Times New Roman" w:cs="Times New Roman"/>
@@ -5299,7 +6423,7 @@
         </w:rPr>
       </w:pPr>
       <w:bookmarkStart w:id="12" w:name="_Toc115100412"/>
-      <w:bookmarkStart w:id="13" w:name="_Toc117109026"/>
+      <w:bookmarkStart w:id="13" w:name="_Toc117583779"/>
       <w:r>
         <w:rPr>
           <w:rFonts w:ascii="Times New Roman" w:hAnsi="Times New Roman" w:cs="Times New Roman"/>
@@ -5417,7 +6541,16 @@
         <w:t>Políticas de validación de certificados en IBM WebSphere MQ</w:t>
       </w:r>
       <w:r>
-        <w:t>. (s. f.). © Copyright IBM Corp. 2018. Recuperado 23 de octubre de 2022, de https://www.ibm.com/docs/es/ibm-mq/7.5?topic=ssfksj-7-5-0-com-ibm-mq-sec-doc-q010220--htm</w:t>
+        <w:t xml:space="preserve">. </w:t>
+      </w:r>
+      <w:r>
+        <w:rPr>
+          <w:lang w:val="en-US"/>
+        </w:rPr>
+        <w:t xml:space="preserve">(s. f.). © Copyright IBM Corp. 2018. </w:t>
+      </w:r>
+      <w:r>
+        <w:t>Recuperado 23 de octubre de 2022, de https://www.ibm.com/docs/es/ibm-mq/7.5?topic=ssfksj-7-5-0-com-ibm-mq-sec-doc-q010220--htm</w:t>
       </w:r>
     </w:p>
     <w:p>

</xml_diff>